<commit_message>
added more documentation data
</commit_message>
<xml_diff>
--- a/Docs/consumer_manual.docx
+++ b/Docs/consumer_manual.docx
@@ -182,7 +182,7 @@
       <w:pPr>
         <w:pStyle w:val="Heading1"/>
       </w:pPr>
-      <w:bookmarkStart w:id="0" w:name="_Toc24565481"/>
+      <w:bookmarkStart w:id="0" w:name="_Toc24813076"/>
       <w:r>
         <w:lastRenderedPageBreak/>
         <w:t>Acknowledgements</w:t>
@@ -226,6 +226,60 @@
     </w:p>
     <w:p>
       <w:pPr>
+        <w:rPr>
+          <w:rFonts w:asciiTheme="majorHAnsi" w:hAnsiTheme="majorHAnsi" w:cstheme="majorHAnsi"/>
+          <w:sz w:val="20"/>
+          <w:szCs w:val="20"/>
+        </w:rPr>
+      </w:pPr>
+    </w:p>
+    <w:p>
+      <w:pPr>
+        <w:rPr>
+          <w:rFonts w:asciiTheme="majorHAnsi" w:hAnsiTheme="majorHAnsi" w:cstheme="majorHAnsi"/>
+          <w:sz w:val="20"/>
+          <w:szCs w:val="20"/>
+        </w:rPr>
+      </w:pPr>
+    </w:p>
+    <w:p>
+      <w:pPr>
+        <w:rPr>
+          <w:rFonts w:asciiTheme="majorHAnsi" w:hAnsiTheme="majorHAnsi" w:cstheme="majorHAnsi"/>
+          <w:sz w:val="20"/>
+          <w:szCs w:val="20"/>
+        </w:rPr>
+      </w:pPr>
+    </w:p>
+    <w:p>
+      <w:pPr>
+        <w:rPr>
+          <w:rFonts w:asciiTheme="majorHAnsi" w:hAnsiTheme="majorHAnsi" w:cstheme="majorHAnsi"/>
+          <w:sz w:val="20"/>
+          <w:szCs w:val="20"/>
+        </w:rPr>
+      </w:pPr>
+    </w:p>
+    <w:p>
+      <w:pPr>
+        <w:rPr>
+          <w:rFonts w:asciiTheme="majorHAnsi" w:hAnsiTheme="majorHAnsi" w:cstheme="majorHAnsi"/>
+          <w:sz w:val="20"/>
+          <w:szCs w:val="20"/>
+        </w:rPr>
+      </w:pPr>
+    </w:p>
+    <w:p>
+      <w:pPr>
+        <w:rPr>
+          <w:rFonts w:asciiTheme="majorHAnsi" w:hAnsiTheme="majorHAnsi" w:cstheme="majorHAnsi"/>
+          <w:sz w:val="20"/>
+          <w:szCs w:val="20"/>
+        </w:rPr>
+      </w:pPr>
+    </w:p>
+    <w:p>
+      <w:pPr>
         <w:pStyle w:val="IntenseQuote"/>
         <w:rPr>
           <w:sz w:val="36"/>
@@ -393,68 +447,9 @@
     </w:p>
     <w:p>
       <w:pPr>
-        <w:jc w:val="center"/>
-        <w:rPr>
-          <w:rFonts w:asciiTheme="majorHAnsi" w:hAnsiTheme="majorHAnsi" w:cstheme="majorHAnsi"/>
-          <w:sz w:val="40"/>
-          <w:szCs w:val="40"/>
-        </w:rPr>
-      </w:pPr>
-    </w:p>
-    <w:p>
-      <w:pPr>
-        <w:jc w:val="center"/>
-        <w:rPr>
-          <w:rFonts w:asciiTheme="majorHAnsi" w:hAnsiTheme="majorHAnsi" w:cstheme="majorHAnsi"/>
-          <w:sz w:val="40"/>
-          <w:szCs w:val="40"/>
-        </w:rPr>
-      </w:pPr>
-    </w:p>
-    <w:p>
-      <w:pPr>
-        <w:jc w:val="center"/>
-        <w:rPr>
-          <w:rFonts w:asciiTheme="majorHAnsi" w:hAnsiTheme="majorHAnsi" w:cstheme="majorHAnsi"/>
-          <w:sz w:val="40"/>
-          <w:szCs w:val="40"/>
-        </w:rPr>
-      </w:pPr>
-    </w:p>
-    <w:p>
-      <w:pPr>
-        <w:jc w:val="center"/>
-        <w:rPr>
-          <w:rFonts w:asciiTheme="majorHAnsi" w:hAnsiTheme="majorHAnsi" w:cstheme="majorHAnsi"/>
-          <w:sz w:val="40"/>
-          <w:szCs w:val="40"/>
-        </w:rPr>
-      </w:pPr>
-    </w:p>
-    <w:p>
-      <w:pPr>
-        <w:jc w:val="center"/>
-        <w:rPr>
-          <w:rFonts w:asciiTheme="majorHAnsi" w:hAnsiTheme="majorHAnsi" w:cstheme="majorHAnsi"/>
-          <w:sz w:val="40"/>
-          <w:szCs w:val="40"/>
-        </w:rPr>
-      </w:pPr>
-    </w:p>
-    <w:p>
-      <w:pPr>
-        <w:rPr>
-          <w:rFonts w:asciiTheme="majorHAnsi" w:hAnsiTheme="majorHAnsi" w:cstheme="majorHAnsi"/>
-          <w:sz w:val="40"/>
-          <w:szCs w:val="40"/>
-        </w:rPr>
-      </w:pPr>
-    </w:p>
-    <w:p>
-      <w:pPr>
         <w:pStyle w:val="Heading1"/>
       </w:pPr>
-      <w:bookmarkStart w:id="1" w:name="_Toc24565482"/>
+      <w:bookmarkStart w:id="1" w:name="_Toc24813077"/>
       <w:r>
         <w:lastRenderedPageBreak/>
         <w:t>Table of Contents</w:t>
@@ -508,7 +503,7 @@
           <w:r>
             <w:fldChar w:fldCharType="separate"/>
           </w:r>
-          <w:hyperlink w:anchor="_Toc24565481" w:history="1">
+          <w:hyperlink w:anchor="_Toc24813076" w:history="1">
             <w:r>
               <w:rPr>
                 <w:rStyle w:val="Hyperlink"/>
@@ -535,7 +530,7 @@
                 <w:noProof/>
                 <w:webHidden/>
               </w:rPr>
-              <w:instrText xml:space="preserve"> PAGEREF _Toc24565481 \h </w:instrText>
+              <w:instrText xml:space="preserve"> PAGEREF _Toc24813076 \h </w:instrText>
             </w:r>
             <w:r>
               <w:rPr>
@@ -577,7 +572,7 @@
               <w:noProof/>
             </w:rPr>
           </w:pPr>
-          <w:hyperlink w:anchor="_Toc24565482" w:history="1">
+          <w:hyperlink w:anchor="_Toc24813077" w:history="1">
             <w:r>
               <w:rPr>
                 <w:rStyle w:val="Hyperlink"/>
@@ -604,7 +599,7 @@
                 <w:noProof/>
                 <w:webHidden/>
               </w:rPr>
-              <w:instrText xml:space="preserve"> PAGEREF _Toc24565482 \h </w:instrText>
+              <w:instrText xml:space="preserve"> PAGEREF _Toc24813077 \h </w:instrText>
             </w:r>
             <w:r>
               <w:rPr>
@@ -646,7 +641,7 @@
               <w:noProof/>
             </w:rPr>
           </w:pPr>
-          <w:hyperlink w:anchor="_Toc24565483" w:history="1">
+          <w:hyperlink w:anchor="_Toc24813078" w:history="1">
             <w:r>
               <w:rPr>
                 <w:rStyle w:val="Hyperlink"/>
@@ -673,7 +668,7 @@
                 <w:noProof/>
                 <w:webHidden/>
               </w:rPr>
-              <w:instrText xml:space="preserve"> PAGEREF _Toc24565483 \h </w:instrText>
+              <w:instrText xml:space="preserve"> PAGEREF _Toc24813078 \h </w:instrText>
             </w:r>
             <w:r>
               <w:rPr>
@@ -715,7 +710,7 @@
               <w:noProof/>
             </w:rPr>
           </w:pPr>
-          <w:hyperlink w:anchor="_Toc24565484" w:history="1">
+          <w:hyperlink w:anchor="_Toc24813079" w:history="1">
             <w:r>
               <w:rPr>
                 <w:rStyle w:val="Hyperlink"/>
@@ -742,7 +737,7 @@
                 <w:noProof/>
                 <w:webHidden/>
               </w:rPr>
-              <w:instrText xml:space="preserve"> PAGEREF _Toc24565484 \h </w:instrText>
+              <w:instrText xml:space="preserve"> PAGEREF _Toc24813079 \h </w:instrText>
             </w:r>
             <w:r>
               <w:rPr>
@@ -784,7 +779,7 @@
               <w:noProof/>
             </w:rPr>
           </w:pPr>
-          <w:hyperlink w:anchor="_Toc24565485" w:history="1">
+          <w:hyperlink w:anchor="_Toc24813080" w:history="1">
             <w:r>
               <w:rPr>
                 <w:rStyle w:val="Hyperlink"/>
@@ -811,7 +806,7 @@
                 <w:noProof/>
                 <w:webHidden/>
               </w:rPr>
-              <w:instrText xml:space="preserve"> PAGEREF _Toc24565485 \h </w:instrText>
+              <w:instrText xml:space="preserve"> PAGEREF _Toc24813080 \h </w:instrText>
             </w:r>
             <w:r>
               <w:rPr>
@@ -853,7 +848,7 @@
               <w:noProof/>
             </w:rPr>
           </w:pPr>
-          <w:hyperlink w:anchor="_Toc24565486" w:history="1">
+          <w:hyperlink w:anchor="_Toc24813081" w:history="1">
             <w:r>
               <w:rPr>
                 <w:rStyle w:val="Hyperlink"/>
@@ -880,7 +875,7 @@
                 <w:noProof/>
                 <w:webHidden/>
               </w:rPr>
-              <w:instrText xml:space="preserve"> PAGEREF _Toc24565486 \h </w:instrText>
+              <w:instrText xml:space="preserve"> PAGEREF _Toc24813081 \h </w:instrText>
             </w:r>
             <w:r>
               <w:rPr>
@@ -922,7 +917,7 @@
               <w:noProof/>
             </w:rPr>
           </w:pPr>
-          <w:hyperlink w:anchor="_Toc24565487" w:history="1">
+          <w:hyperlink w:anchor="_Toc24813082" w:history="1">
             <w:r>
               <w:rPr>
                 <w:rStyle w:val="Hyperlink"/>
@@ -949,7 +944,7 @@
                 <w:noProof/>
                 <w:webHidden/>
               </w:rPr>
-              <w:instrText xml:space="preserve"> PAGEREF _Toc24565487 \h </w:instrText>
+              <w:instrText xml:space="preserve"> PAGEREF _Toc24813082 \h </w:instrText>
             </w:r>
             <w:r>
               <w:rPr>
@@ -991,7 +986,7 @@
               <w:noProof/>
             </w:rPr>
           </w:pPr>
-          <w:hyperlink w:anchor="_Toc24565488" w:history="1">
+          <w:hyperlink w:anchor="_Toc24813083" w:history="1">
             <w:r>
               <w:rPr>
                 <w:rStyle w:val="Hyperlink"/>
@@ -1018,7 +1013,7 @@
                 <w:noProof/>
                 <w:webHidden/>
               </w:rPr>
-              <w:instrText xml:space="preserve"> PAGEREF _Toc24565488 \h </w:instrText>
+              <w:instrText xml:space="preserve"> PAGEREF _Toc24813083 \h </w:instrText>
             </w:r>
             <w:r>
               <w:rPr>
@@ -1056,16 +1051,17 @@
               <w:tab w:val="right" w:leader="dot" w:pos="9350"/>
             </w:tabs>
             <w:rPr>
+              <w:rFonts w:eastAsiaTheme="minorEastAsia"/>
               <w:noProof/>
             </w:rPr>
           </w:pPr>
-          <w:hyperlink w:anchor="_Toc24565489" w:history="1">
+          <w:hyperlink w:anchor="_Toc24813084" w:history="1">
             <w:r>
               <w:rPr>
                 <w:rStyle w:val="Hyperlink"/>
                 <w:noProof/>
               </w:rPr>
-              <w:t>Section 1: Color Wheel</w:t>
+              <w:t>Section 1.1: Color Wheel</w:t>
             </w:r>
             <w:r>
               <w:rPr>
@@ -1086,7 +1082,7 @@
                 <w:noProof/>
                 <w:webHidden/>
               </w:rPr>
-              <w:instrText xml:space="preserve"> PAGEREF _Toc24565489 \h </w:instrText>
+              <w:instrText xml:space="preserve"> PAGEREF _Toc24813084 \h </w:instrText>
             </w:r>
             <w:r>
               <w:rPr>
@@ -1124,16 +1120,17 @@
               <w:tab w:val="right" w:leader="dot" w:pos="9350"/>
             </w:tabs>
             <w:rPr>
+              <w:rFonts w:eastAsiaTheme="minorEastAsia"/>
               <w:noProof/>
             </w:rPr>
           </w:pPr>
-          <w:hyperlink w:anchor="_Toc24565490" w:history="1">
+          <w:hyperlink w:anchor="_Toc24813085" w:history="1">
             <w:r>
               <w:rPr>
                 <w:rStyle w:val="Hyperlink"/>
                 <w:noProof/>
               </w:rPr>
-              <w:t>Section 2: Radius / Wind Slider Switch Box</w:t>
+              <w:t>Section 1.2: Radius / Wind Slider Switch Box</w:t>
             </w:r>
             <w:r>
               <w:rPr>
@@ -1154,7 +1151,7 @@
                 <w:noProof/>
                 <w:webHidden/>
               </w:rPr>
-              <w:instrText xml:space="preserve"> PAGEREF _Toc24565490 \h </w:instrText>
+              <w:instrText xml:space="preserve"> PAGEREF _Toc24813085 \h </w:instrText>
             </w:r>
             <w:r>
               <w:rPr>
@@ -1192,16 +1189,17 @@
               <w:tab w:val="right" w:leader="dot" w:pos="9350"/>
             </w:tabs>
             <w:rPr>
+              <w:rFonts w:eastAsiaTheme="minorEastAsia"/>
               <w:noProof/>
             </w:rPr>
           </w:pPr>
-          <w:hyperlink w:anchor="_Toc24565491" w:history="1">
+          <w:hyperlink w:anchor="_Toc24813086" w:history="1">
             <w:r>
               <w:rPr>
                 <w:rStyle w:val="Hyperlink"/>
                 <w:noProof/>
               </w:rPr>
-              <w:t>Section 3: Radius Slider and Buttons</w:t>
+              <w:t>Section 1.3: Radius Slider and Buttons</w:t>
             </w:r>
             <w:r>
               <w:rPr>
@@ -1222,7 +1220,7 @@
                 <w:noProof/>
                 <w:webHidden/>
               </w:rPr>
-              <w:instrText xml:space="preserve"> PAGEREF _Toc24565491 \h </w:instrText>
+              <w:instrText xml:space="preserve"> PAGEREF _Toc24813086 \h </w:instrText>
             </w:r>
             <w:r>
               <w:rPr>
@@ -1260,16 +1258,17 @@
               <w:tab w:val="right" w:leader="dot" w:pos="9350"/>
             </w:tabs>
             <w:rPr>
+              <w:rFonts w:eastAsiaTheme="minorEastAsia"/>
               <w:noProof/>
             </w:rPr>
           </w:pPr>
-          <w:hyperlink w:anchor="_Toc24565492" w:history="1">
+          <w:hyperlink w:anchor="_Toc24813087" w:history="1">
             <w:r>
               <w:rPr>
                 <w:rStyle w:val="Hyperlink"/>
                 <w:noProof/>
               </w:rPr>
-              <w:t>Section 4: Data Box</w:t>
+              <w:t>Section 1.3.1 Radius Slider</w:t>
             </w:r>
             <w:r>
               <w:rPr>
@@ -1290,7 +1289,7 @@
                 <w:noProof/>
                 <w:webHidden/>
               </w:rPr>
-              <w:instrText xml:space="preserve"> PAGEREF _Toc24565492 \h </w:instrText>
+              <w:instrText xml:space="preserve"> PAGEREF _Toc24813087 \h </w:instrText>
             </w:r>
             <w:r>
               <w:rPr>
@@ -1328,16 +1327,17 @@
               <w:tab w:val="right" w:leader="dot" w:pos="9350"/>
             </w:tabs>
             <w:rPr>
+              <w:rFonts w:eastAsiaTheme="minorEastAsia"/>
               <w:noProof/>
             </w:rPr>
           </w:pPr>
-          <w:hyperlink w:anchor="_Toc24565493" w:history="1">
+          <w:hyperlink w:anchor="_Toc24813088" w:history="1">
             <w:r>
               <w:rPr>
                 <w:rStyle w:val="Hyperlink"/>
                 <w:noProof/>
               </w:rPr>
-              <w:t>Section 5: Wind Slider</w:t>
+              <w:t>Section 1.3.2 Inflate and Deflate Buttons</w:t>
             </w:r>
             <w:r>
               <w:rPr>
@@ -1358,7 +1358,7 @@
                 <w:noProof/>
                 <w:webHidden/>
               </w:rPr>
-              <w:instrText xml:space="preserve"> PAGEREF _Toc24565493 \h </w:instrText>
+              <w:instrText xml:space="preserve"> PAGEREF _Toc24813088 \h </w:instrText>
             </w:r>
             <w:r>
               <w:rPr>
@@ -1396,16 +1396,17 @@
               <w:tab w:val="right" w:leader="dot" w:pos="9350"/>
             </w:tabs>
             <w:rPr>
+              <w:rFonts w:eastAsiaTheme="minorEastAsia"/>
               <w:noProof/>
             </w:rPr>
           </w:pPr>
-          <w:hyperlink w:anchor="_Toc24565494" w:history="1">
+          <w:hyperlink w:anchor="_Toc24813089" w:history="1">
             <w:r>
               <w:rPr>
                 <w:rStyle w:val="Hyperlink"/>
                 <w:noProof/>
               </w:rPr>
-              <w:t>Section 6: Graph</w:t>
+              <w:t>Section 1.4: Data Box</w:t>
             </w:r>
             <w:r>
               <w:rPr>
@@ -1426,7 +1427,7 @@
                 <w:noProof/>
                 <w:webHidden/>
               </w:rPr>
-              <w:instrText xml:space="preserve"> PAGEREF _Toc24565494 \h </w:instrText>
+              <w:instrText xml:space="preserve"> PAGEREF _Toc24813089 \h </w:instrText>
             </w:r>
             <w:r>
               <w:rPr>
@@ -1447,6 +1448,627 @@
                 <w:webHidden/>
               </w:rPr>
               <w:t>6</w:t>
+            </w:r>
+            <w:r>
+              <w:rPr>
+                <w:noProof/>
+                <w:webHidden/>
+              </w:rPr>
+              <w:fldChar w:fldCharType="end"/>
+            </w:r>
+          </w:hyperlink>
+        </w:p>
+        <w:p>
+          <w:pPr>
+            <w:pStyle w:val="TOC3"/>
+            <w:tabs>
+              <w:tab w:val="right" w:leader="dot" w:pos="9350"/>
+            </w:tabs>
+            <w:rPr>
+              <w:rFonts w:eastAsiaTheme="minorEastAsia"/>
+              <w:noProof/>
+            </w:rPr>
+          </w:pPr>
+          <w:hyperlink w:anchor="_Toc24813090" w:history="1">
+            <w:r>
+              <w:rPr>
+                <w:rStyle w:val="Hyperlink"/>
+                <w:noProof/>
+              </w:rPr>
+              <w:t>Section 1.5: Wind Slider</w:t>
+            </w:r>
+            <w:r>
+              <w:rPr>
+                <w:noProof/>
+                <w:webHidden/>
+              </w:rPr>
+              <w:tab/>
+            </w:r>
+            <w:r>
+              <w:rPr>
+                <w:noProof/>
+                <w:webHidden/>
+              </w:rPr>
+              <w:fldChar w:fldCharType="begin"/>
+            </w:r>
+            <w:r>
+              <w:rPr>
+                <w:noProof/>
+                <w:webHidden/>
+              </w:rPr>
+              <w:instrText xml:space="preserve"> PAGEREF _Toc24813090 \h </w:instrText>
+            </w:r>
+            <w:r>
+              <w:rPr>
+                <w:noProof/>
+                <w:webHidden/>
+              </w:rPr>
+            </w:r>
+            <w:r>
+              <w:rPr>
+                <w:noProof/>
+                <w:webHidden/>
+              </w:rPr>
+              <w:fldChar w:fldCharType="separate"/>
+            </w:r>
+            <w:r>
+              <w:rPr>
+                <w:noProof/>
+                <w:webHidden/>
+              </w:rPr>
+              <w:t>7</w:t>
+            </w:r>
+            <w:r>
+              <w:rPr>
+                <w:noProof/>
+                <w:webHidden/>
+              </w:rPr>
+              <w:fldChar w:fldCharType="end"/>
+            </w:r>
+          </w:hyperlink>
+        </w:p>
+        <w:p>
+          <w:pPr>
+            <w:pStyle w:val="TOC3"/>
+            <w:tabs>
+              <w:tab w:val="right" w:leader="dot" w:pos="9350"/>
+            </w:tabs>
+            <w:rPr>
+              <w:rFonts w:eastAsiaTheme="minorEastAsia"/>
+              <w:noProof/>
+            </w:rPr>
+          </w:pPr>
+          <w:hyperlink w:anchor="_Toc24813091" w:history="1">
+            <w:r>
+              <w:rPr>
+                <w:rStyle w:val="Hyperlink"/>
+                <w:noProof/>
+              </w:rPr>
+              <w:t>Section 1.6: Record/Graph/Export Module</w:t>
+            </w:r>
+            <w:r>
+              <w:rPr>
+                <w:noProof/>
+                <w:webHidden/>
+              </w:rPr>
+              <w:tab/>
+            </w:r>
+            <w:r>
+              <w:rPr>
+                <w:noProof/>
+                <w:webHidden/>
+              </w:rPr>
+              <w:fldChar w:fldCharType="begin"/>
+            </w:r>
+            <w:r>
+              <w:rPr>
+                <w:noProof/>
+                <w:webHidden/>
+              </w:rPr>
+              <w:instrText xml:space="preserve"> PAGEREF _Toc24813091 \h </w:instrText>
+            </w:r>
+            <w:r>
+              <w:rPr>
+                <w:noProof/>
+                <w:webHidden/>
+              </w:rPr>
+            </w:r>
+            <w:r>
+              <w:rPr>
+                <w:noProof/>
+                <w:webHidden/>
+              </w:rPr>
+              <w:fldChar w:fldCharType="separate"/>
+            </w:r>
+            <w:r>
+              <w:rPr>
+                <w:noProof/>
+                <w:webHidden/>
+              </w:rPr>
+              <w:t>7</w:t>
+            </w:r>
+            <w:r>
+              <w:rPr>
+                <w:noProof/>
+                <w:webHidden/>
+              </w:rPr>
+              <w:fldChar w:fldCharType="end"/>
+            </w:r>
+          </w:hyperlink>
+        </w:p>
+        <w:p>
+          <w:pPr>
+            <w:pStyle w:val="TOC1"/>
+            <w:tabs>
+              <w:tab w:val="right" w:leader="dot" w:pos="9350"/>
+            </w:tabs>
+            <w:rPr>
+              <w:rFonts w:eastAsiaTheme="minorEastAsia"/>
+              <w:noProof/>
+            </w:rPr>
+          </w:pPr>
+          <w:hyperlink w:anchor="_Toc24813092" w:history="1">
+            <w:r>
+              <w:rPr>
+                <w:rStyle w:val="Hyperlink"/>
+                <w:noProof/>
+              </w:rPr>
+              <w:t>Configuration Information</w:t>
+            </w:r>
+            <w:r>
+              <w:rPr>
+                <w:noProof/>
+                <w:webHidden/>
+              </w:rPr>
+              <w:tab/>
+            </w:r>
+            <w:r>
+              <w:rPr>
+                <w:noProof/>
+                <w:webHidden/>
+              </w:rPr>
+              <w:fldChar w:fldCharType="begin"/>
+            </w:r>
+            <w:r>
+              <w:rPr>
+                <w:noProof/>
+                <w:webHidden/>
+              </w:rPr>
+              <w:instrText xml:space="preserve"> PAGEREF _Toc24813092 \h </w:instrText>
+            </w:r>
+            <w:r>
+              <w:rPr>
+                <w:noProof/>
+                <w:webHidden/>
+              </w:rPr>
+            </w:r>
+            <w:r>
+              <w:rPr>
+                <w:noProof/>
+                <w:webHidden/>
+              </w:rPr>
+              <w:fldChar w:fldCharType="separate"/>
+            </w:r>
+            <w:r>
+              <w:rPr>
+                <w:noProof/>
+                <w:webHidden/>
+              </w:rPr>
+              <w:t>7</w:t>
+            </w:r>
+            <w:r>
+              <w:rPr>
+                <w:noProof/>
+                <w:webHidden/>
+              </w:rPr>
+              <w:fldChar w:fldCharType="end"/>
+            </w:r>
+          </w:hyperlink>
+        </w:p>
+        <w:p>
+          <w:pPr>
+            <w:pStyle w:val="TOC2"/>
+            <w:tabs>
+              <w:tab w:val="right" w:leader="dot" w:pos="9350"/>
+            </w:tabs>
+            <w:rPr>
+              <w:rFonts w:eastAsiaTheme="minorEastAsia"/>
+              <w:noProof/>
+            </w:rPr>
+          </w:pPr>
+          <w:hyperlink w:anchor="_Toc24813093" w:history="1">
+            <w:r>
+              <w:rPr>
+                <w:rStyle w:val="Hyperlink"/>
+                <w:noProof/>
+              </w:rPr>
+              <w:t>Section 2: User Interface Elements Configuration</w:t>
+            </w:r>
+            <w:r>
+              <w:rPr>
+                <w:noProof/>
+                <w:webHidden/>
+              </w:rPr>
+              <w:tab/>
+            </w:r>
+            <w:r>
+              <w:rPr>
+                <w:noProof/>
+                <w:webHidden/>
+              </w:rPr>
+              <w:fldChar w:fldCharType="begin"/>
+            </w:r>
+            <w:r>
+              <w:rPr>
+                <w:noProof/>
+                <w:webHidden/>
+              </w:rPr>
+              <w:instrText xml:space="preserve"> PAGEREF _Toc24813093 \h </w:instrText>
+            </w:r>
+            <w:r>
+              <w:rPr>
+                <w:noProof/>
+                <w:webHidden/>
+              </w:rPr>
+            </w:r>
+            <w:r>
+              <w:rPr>
+                <w:noProof/>
+                <w:webHidden/>
+              </w:rPr>
+              <w:fldChar w:fldCharType="separate"/>
+            </w:r>
+            <w:r>
+              <w:rPr>
+                <w:noProof/>
+                <w:webHidden/>
+              </w:rPr>
+              <w:t>7</w:t>
+            </w:r>
+            <w:r>
+              <w:rPr>
+                <w:noProof/>
+                <w:webHidden/>
+              </w:rPr>
+              <w:fldChar w:fldCharType="end"/>
+            </w:r>
+          </w:hyperlink>
+        </w:p>
+        <w:p>
+          <w:pPr>
+            <w:pStyle w:val="TOC3"/>
+            <w:tabs>
+              <w:tab w:val="right" w:leader="dot" w:pos="9350"/>
+            </w:tabs>
+            <w:rPr>
+              <w:rFonts w:eastAsiaTheme="minorEastAsia"/>
+              <w:noProof/>
+            </w:rPr>
+          </w:pPr>
+          <w:hyperlink w:anchor="_Toc24813094" w:history="1">
+            <w:r>
+              <w:rPr>
+                <w:rStyle w:val="Hyperlink"/>
+                <w:noProof/>
+              </w:rPr>
+              <w:t>Section 1.1: Color Area Configuration</w:t>
+            </w:r>
+            <w:r>
+              <w:rPr>
+                <w:noProof/>
+                <w:webHidden/>
+              </w:rPr>
+              <w:tab/>
+            </w:r>
+            <w:r>
+              <w:rPr>
+                <w:noProof/>
+                <w:webHidden/>
+              </w:rPr>
+              <w:fldChar w:fldCharType="begin"/>
+            </w:r>
+            <w:r>
+              <w:rPr>
+                <w:noProof/>
+                <w:webHidden/>
+              </w:rPr>
+              <w:instrText xml:space="preserve"> PAGEREF _Toc24813094 \h </w:instrText>
+            </w:r>
+            <w:r>
+              <w:rPr>
+                <w:noProof/>
+                <w:webHidden/>
+              </w:rPr>
+            </w:r>
+            <w:r>
+              <w:rPr>
+                <w:noProof/>
+                <w:webHidden/>
+              </w:rPr>
+              <w:fldChar w:fldCharType="separate"/>
+            </w:r>
+            <w:r>
+              <w:rPr>
+                <w:noProof/>
+                <w:webHidden/>
+              </w:rPr>
+              <w:t>7</w:t>
+            </w:r>
+            <w:r>
+              <w:rPr>
+                <w:noProof/>
+                <w:webHidden/>
+              </w:rPr>
+              <w:fldChar w:fldCharType="end"/>
+            </w:r>
+          </w:hyperlink>
+        </w:p>
+        <w:p>
+          <w:pPr>
+            <w:pStyle w:val="TOC3"/>
+            <w:tabs>
+              <w:tab w:val="right" w:leader="dot" w:pos="9350"/>
+            </w:tabs>
+            <w:rPr>
+              <w:rFonts w:eastAsiaTheme="minorEastAsia"/>
+              <w:noProof/>
+            </w:rPr>
+          </w:pPr>
+          <w:hyperlink w:anchor="_Toc24813095" w:history="1">
+            <w:r>
+              <w:rPr>
+                <w:rStyle w:val="Hyperlink"/>
+                <w:noProof/>
+              </w:rPr>
+              <w:t>Section 1.2: Radius Slider and Buttons Configuration</w:t>
+            </w:r>
+            <w:r>
+              <w:rPr>
+                <w:noProof/>
+                <w:webHidden/>
+              </w:rPr>
+              <w:tab/>
+            </w:r>
+            <w:r>
+              <w:rPr>
+                <w:noProof/>
+                <w:webHidden/>
+              </w:rPr>
+              <w:fldChar w:fldCharType="begin"/>
+            </w:r>
+            <w:r>
+              <w:rPr>
+                <w:noProof/>
+                <w:webHidden/>
+              </w:rPr>
+              <w:instrText xml:space="preserve"> PAGEREF _Toc24813095 \h </w:instrText>
+            </w:r>
+            <w:r>
+              <w:rPr>
+                <w:noProof/>
+                <w:webHidden/>
+              </w:rPr>
+            </w:r>
+            <w:r>
+              <w:rPr>
+                <w:noProof/>
+                <w:webHidden/>
+              </w:rPr>
+              <w:fldChar w:fldCharType="separate"/>
+            </w:r>
+            <w:r>
+              <w:rPr>
+                <w:noProof/>
+                <w:webHidden/>
+              </w:rPr>
+              <w:t>8</w:t>
+            </w:r>
+            <w:r>
+              <w:rPr>
+                <w:noProof/>
+                <w:webHidden/>
+              </w:rPr>
+              <w:fldChar w:fldCharType="end"/>
+            </w:r>
+          </w:hyperlink>
+        </w:p>
+        <w:p>
+          <w:pPr>
+            <w:pStyle w:val="TOC3"/>
+            <w:tabs>
+              <w:tab w:val="right" w:leader="dot" w:pos="9350"/>
+            </w:tabs>
+            <w:rPr>
+              <w:rFonts w:eastAsiaTheme="minorEastAsia"/>
+              <w:noProof/>
+            </w:rPr>
+          </w:pPr>
+          <w:hyperlink w:anchor="_Toc24813096" w:history="1">
+            <w:r>
+              <w:rPr>
+                <w:rStyle w:val="Hyperlink"/>
+                <w:noProof/>
+              </w:rPr>
+              <w:t>Section 1.3: Data Box Configuration</w:t>
+            </w:r>
+            <w:r>
+              <w:rPr>
+                <w:noProof/>
+                <w:webHidden/>
+              </w:rPr>
+              <w:tab/>
+            </w:r>
+            <w:r>
+              <w:rPr>
+                <w:noProof/>
+                <w:webHidden/>
+              </w:rPr>
+              <w:fldChar w:fldCharType="begin"/>
+            </w:r>
+            <w:r>
+              <w:rPr>
+                <w:noProof/>
+                <w:webHidden/>
+              </w:rPr>
+              <w:instrText xml:space="preserve"> PAGEREF _Toc24813096 \h </w:instrText>
+            </w:r>
+            <w:r>
+              <w:rPr>
+                <w:noProof/>
+                <w:webHidden/>
+              </w:rPr>
+            </w:r>
+            <w:r>
+              <w:rPr>
+                <w:noProof/>
+                <w:webHidden/>
+              </w:rPr>
+              <w:fldChar w:fldCharType="separate"/>
+            </w:r>
+            <w:r>
+              <w:rPr>
+                <w:noProof/>
+                <w:webHidden/>
+              </w:rPr>
+              <w:t>9</w:t>
+            </w:r>
+            <w:r>
+              <w:rPr>
+                <w:noProof/>
+                <w:webHidden/>
+              </w:rPr>
+              <w:fldChar w:fldCharType="end"/>
+            </w:r>
+          </w:hyperlink>
+        </w:p>
+        <w:p>
+          <w:pPr>
+            <w:pStyle w:val="TOC3"/>
+            <w:tabs>
+              <w:tab w:val="right" w:leader="dot" w:pos="9350"/>
+            </w:tabs>
+            <w:rPr>
+              <w:rFonts w:eastAsiaTheme="minorEastAsia"/>
+              <w:noProof/>
+            </w:rPr>
+          </w:pPr>
+          <w:hyperlink w:anchor="_Toc24813097" w:history="1">
+            <w:r>
+              <w:rPr>
+                <w:rStyle w:val="Hyperlink"/>
+                <w:noProof/>
+              </w:rPr>
+              <w:t>Section 1.4: Wind Slider Configuration</w:t>
+            </w:r>
+            <w:r>
+              <w:rPr>
+                <w:noProof/>
+                <w:webHidden/>
+              </w:rPr>
+              <w:tab/>
+            </w:r>
+            <w:r>
+              <w:rPr>
+                <w:noProof/>
+                <w:webHidden/>
+              </w:rPr>
+              <w:fldChar w:fldCharType="begin"/>
+            </w:r>
+            <w:r>
+              <w:rPr>
+                <w:noProof/>
+                <w:webHidden/>
+              </w:rPr>
+              <w:instrText xml:space="preserve"> PAGEREF _Toc24813097 \h </w:instrText>
+            </w:r>
+            <w:r>
+              <w:rPr>
+                <w:noProof/>
+                <w:webHidden/>
+              </w:rPr>
+            </w:r>
+            <w:r>
+              <w:rPr>
+                <w:noProof/>
+                <w:webHidden/>
+              </w:rPr>
+              <w:fldChar w:fldCharType="separate"/>
+            </w:r>
+            <w:r>
+              <w:rPr>
+                <w:noProof/>
+                <w:webHidden/>
+              </w:rPr>
+              <w:t>10</w:t>
+            </w:r>
+            <w:r>
+              <w:rPr>
+                <w:noProof/>
+                <w:webHidden/>
+              </w:rPr>
+              <w:fldChar w:fldCharType="end"/>
+            </w:r>
+          </w:hyperlink>
+        </w:p>
+        <w:p>
+          <w:pPr>
+            <w:pStyle w:val="TOC3"/>
+            <w:tabs>
+              <w:tab w:val="right" w:leader="dot" w:pos="9350"/>
+            </w:tabs>
+            <w:rPr>
+              <w:rFonts w:eastAsiaTheme="minorEastAsia"/>
+              <w:noProof/>
+            </w:rPr>
+          </w:pPr>
+          <w:hyperlink w:anchor="_Toc24813098" w:history="1">
+            <w:r>
+              <w:rPr>
+                <w:rStyle w:val="Hyperlink"/>
+                <w:noProof/>
+              </w:rPr>
+              <w:t>Section 1.5: Graph Configuration</w:t>
+            </w:r>
+            <w:r>
+              <w:rPr>
+                <w:noProof/>
+                <w:webHidden/>
+              </w:rPr>
+              <w:tab/>
+            </w:r>
+            <w:r>
+              <w:rPr>
+                <w:noProof/>
+                <w:webHidden/>
+              </w:rPr>
+              <w:fldChar w:fldCharType="begin"/>
+            </w:r>
+            <w:r>
+              <w:rPr>
+                <w:noProof/>
+                <w:webHidden/>
+              </w:rPr>
+              <w:instrText xml:space="preserve"> PAGEREF _Toc24813098 \h </w:instrText>
+            </w:r>
+            <w:r>
+              <w:rPr>
+                <w:noProof/>
+                <w:webHidden/>
+              </w:rPr>
+            </w:r>
+            <w:r>
+              <w:rPr>
+                <w:noProof/>
+                <w:webHidden/>
+              </w:rPr>
+              <w:fldChar w:fldCharType="separate"/>
+            </w:r>
+            <w:r>
+              <w:rPr>
+                <w:noProof/>
+                <w:webHidden/>
+              </w:rPr>
+              <w:t>10</w:t>
             </w:r>
             <w:r>
               <w:rPr>
@@ -1481,7 +2103,6 @@
     </w:p>
     <w:p>
       <w:pPr>
-        <w:jc w:val="center"/>
         <w:rPr>
           <w:rFonts w:asciiTheme="majorHAnsi" w:hAnsiTheme="majorHAnsi" w:cstheme="majorHAnsi"/>
           <w:sz w:val="36"/>
@@ -1491,88 +2112,11 @@
     </w:p>
     <w:p>
       <w:pPr>
-        <w:jc w:val="center"/>
-        <w:rPr>
-          <w:rFonts w:asciiTheme="majorHAnsi" w:hAnsiTheme="majorHAnsi" w:cstheme="majorHAnsi"/>
-          <w:sz w:val="36"/>
-          <w:szCs w:val="36"/>
-        </w:rPr>
-      </w:pPr>
-    </w:p>
-    <w:p>
-      <w:pPr>
-        <w:jc w:val="center"/>
-        <w:rPr>
-          <w:rFonts w:asciiTheme="majorHAnsi" w:hAnsiTheme="majorHAnsi" w:cstheme="majorHAnsi"/>
-          <w:sz w:val="36"/>
-          <w:szCs w:val="36"/>
-        </w:rPr>
-      </w:pPr>
-    </w:p>
-    <w:p>
-      <w:pPr>
-        <w:jc w:val="center"/>
-        <w:rPr>
-          <w:rFonts w:asciiTheme="majorHAnsi" w:hAnsiTheme="majorHAnsi" w:cstheme="majorHAnsi"/>
-          <w:sz w:val="36"/>
-          <w:szCs w:val="36"/>
-        </w:rPr>
-      </w:pPr>
-    </w:p>
-    <w:p>
-      <w:pPr>
-        <w:jc w:val="center"/>
-        <w:rPr>
-          <w:rFonts w:asciiTheme="majorHAnsi" w:hAnsiTheme="majorHAnsi" w:cstheme="majorHAnsi"/>
-          <w:sz w:val="36"/>
-          <w:szCs w:val="36"/>
-        </w:rPr>
-      </w:pPr>
-    </w:p>
-    <w:p>
-      <w:pPr>
-        <w:jc w:val="center"/>
-        <w:rPr>
-          <w:rFonts w:asciiTheme="majorHAnsi" w:hAnsiTheme="majorHAnsi" w:cstheme="majorHAnsi"/>
-          <w:sz w:val="36"/>
-          <w:szCs w:val="36"/>
-        </w:rPr>
-      </w:pPr>
-    </w:p>
-    <w:p>
-      <w:pPr>
-        <w:jc w:val="center"/>
-        <w:rPr>
-          <w:rFonts w:asciiTheme="majorHAnsi" w:hAnsiTheme="majorHAnsi" w:cstheme="majorHAnsi"/>
-          <w:sz w:val="36"/>
-          <w:szCs w:val="36"/>
-        </w:rPr>
-      </w:pPr>
-    </w:p>
-    <w:p>
-      <w:pPr>
-        <w:rPr>
-          <w:rFonts w:asciiTheme="majorHAnsi" w:hAnsiTheme="majorHAnsi" w:cstheme="majorHAnsi"/>
-          <w:sz w:val="36"/>
-          <w:szCs w:val="36"/>
-        </w:rPr>
-      </w:pPr>
-    </w:p>
-    <w:p>
-      <w:pPr>
-        <w:rPr>
-          <w:rFonts w:asciiTheme="majorHAnsi" w:hAnsiTheme="majorHAnsi" w:cstheme="majorHAnsi"/>
-          <w:sz w:val="36"/>
-          <w:szCs w:val="36"/>
-        </w:rPr>
-      </w:pPr>
-    </w:p>
-    <w:p>
-      <w:pPr>
         <w:pStyle w:val="Heading1"/>
       </w:pPr>
-      <w:bookmarkStart w:id="2" w:name="_Toc24565483"/>
-      <w:r>
+      <w:bookmarkStart w:id="2" w:name="_Toc24813078"/>
+      <w:r>
+        <w:lastRenderedPageBreak/>
         <w:t>Introduction</w:t>
       </w:r>
       <w:bookmarkEnd w:id="2"/>
@@ -1601,7 +2145,7 @@
       <w:pPr>
         <w:pStyle w:val="Heading2"/>
       </w:pPr>
-      <w:bookmarkStart w:id="3" w:name="_Toc24565484"/>
+      <w:bookmarkStart w:id="3" w:name="_Toc24813079"/>
       <w:r>
         <w:t>What is Balloon Simulator?</w:t>
       </w:r>
@@ -1620,7 +2164,7 @@
       <w:pPr>
         <w:pStyle w:val="Heading2"/>
       </w:pPr>
-      <w:bookmarkStart w:id="4" w:name="_Toc24565485"/>
+      <w:bookmarkStart w:id="4" w:name="_Toc24813080"/>
       <w:r>
         <w:t>How do I get started?</w:t>
       </w:r>
@@ -1784,7 +2328,7 @@
       <w:pPr>
         <w:pStyle w:val="Heading2"/>
       </w:pPr>
-      <w:bookmarkStart w:id="5" w:name="_Toc24565486"/>
+      <w:bookmarkStart w:id="5" w:name="_Toc24813081"/>
       <w:r>
         <w:lastRenderedPageBreak/>
         <w:t>What if I want to customize what is available</w:t>
@@ -1818,6 +2362,9 @@
       <w:proofErr w:type="gramEnd"/>
       <w:r>
         <w:t>. Inside, you can adjust which elements will be accessible to the users. Simply adjust the values inside to your desired values.</w:t>
+      </w:r>
+      <w:r>
+        <w:t xml:space="preserve"> Refer to configuration information for details about each value. </w:t>
       </w:r>
     </w:p>
     <w:p>
@@ -1852,12 +2399,11 @@
     <w:p/>
     <w:p/>
     <w:p/>
-    <w:p/>
     <w:p>
       <w:pPr>
         <w:pStyle w:val="Heading1"/>
       </w:pPr>
-      <w:bookmarkStart w:id="6" w:name="_Toc24565487"/>
+      <w:bookmarkStart w:id="6" w:name="_Toc24813082"/>
       <w:r>
         <w:lastRenderedPageBreak/>
         <w:t>Operation</w:t>
@@ -1876,7 +2422,7 @@
       <w:pPr>
         <w:pStyle w:val="Heading2"/>
       </w:pPr>
-      <w:bookmarkStart w:id="7" w:name="_Toc24565488"/>
+      <w:bookmarkStart w:id="7" w:name="_Toc24813083"/>
       <w:r>
         <w:t>Section 1: User Interface elements</w:t>
       </w:r>
@@ -1884,168 +2430,1981 @@
     </w:p>
     <w:p>
       <w:pPr>
+        <w:pStyle w:val="Heading3"/>
+      </w:pPr>
+      <w:bookmarkStart w:id="8" w:name="_Toc24813084"/>
+      <w:r>
+        <w:t>Section 1</w:t>
+      </w:r>
+      <w:r>
+        <w:t>.1</w:t>
+      </w:r>
+      <w:r>
+        <w:t xml:space="preserve">: </w:t>
+      </w:r>
+      <w:r>
+        <w:t>Color Wheel</w:t>
+      </w:r>
+      <w:bookmarkEnd w:id="8"/>
+    </w:p>
+    <w:p>
+      <w:r>
+        <w:t xml:space="preserve">The color wheel allows the user to drag their mouse across the color palate and immediately apply the color under their cursor to the balloon. </w:t>
+      </w:r>
+      <w:r>
+        <w:t>This feature</w:t>
+      </w:r>
+      <w:r>
+        <w:t xml:space="preserve"> is generally aimed at younger students in the K-2 category.</w:t>
+      </w:r>
+    </w:p>
+    <w:p>
+      <w:pPr>
+        <w:pStyle w:val="Heading3"/>
+      </w:pPr>
+      <w:bookmarkStart w:id="9" w:name="_Toc24813085"/>
+      <w:r>
+        <w:t xml:space="preserve">Section </w:t>
+      </w:r>
+      <w:r>
+        <w:t>1.</w:t>
+      </w:r>
+      <w:r>
+        <w:t xml:space="preserve">2: </w:t>
+      </w:r>
+      <w:r>
+        <w:t xml:space="preserve">Radius / Wind </w:t>
+      </w:r>
+      <w:r>
+        <w:t>Slider Switch Box</w:t>
+      </w:r>
+      <w:bookmarkEnd w:id="9"/>
+    </w:p>
+    <w:p>
+      <w:r>
+        <w:t xml:space="preserve">The Radius and Wind Slider Switch Box appears at the top right corner of the display. If only the wind slider is available or only the radius slider is available, this box will not appear. </w:t>
+      </w:r>
+      <w:r>
+        <w:t>This switch box will allow the user to switch between seeing the radius slider and the wind slider respectively.</w:t>
+      </w:r>
+      <w:r>
+        <w:t xml:space="preserve"> The wind speed is </w:t>
+      </w:r>
+      <w:r>
+        <w:t>in m/s.</w:t>
+      </w:r>
+    </w:p>
+    <w:p>
+      <w:pPr>
+        <w:pStyle w:val="Heading3"/>
+      </w:pPr>
+      <w:bookmarkStart w:id="10" w:name="_Toc24813086"/>
+      <w:r>
+        <w:t xml:space="preserve">Section </w:t>
+      </w:r>
+      <w:r>
+        <w:t>1.</w:t>
+      </w:r>
+      <w:r>
+        <w:t>3:</w:t>
+      </w:r>
+      <w:r>
+        <w:t xml:space="preserve"> </w:t>
+      </w:r>
+      <w:r>
+        <w:t>Radius Slider and Buttons</w:t>
+      </w:r>
+      <w:bookmarkEnd w:id="10"/>
+    </w:p>
+    <w:p>
+      <w:pPr>
+        <w:pStyle w:val="Heading3"/>
+      </w:pPr>
+      <w:r>
+        <w:tab/>
+      </w:r>
+      <w:bookmarkStart w:id="11" w:name="_Toc24813087"/>
+      <w:r>
+        <w:t>Section 1.3.1 Radius Slider</w:t>
+      </w:r>
+      <w:bookmarkEnd w:id="11"/>
+    </w:p>
+    <w:p>
+      <w:pPr>
+        <w:ind w:left="720"/>
+      </w:pPr>
+      <w:r>
+        <w:t>The radius slider is designed to change the radius of by moving the slider, move it up to increase the radius and down to decrease the radius. The slider displays the maximum radius value in meters at the top of the slider and the minimum value at the bottom of the slider. The current value the radius slider is at is displayed at the bottom box where it dynamically changes based on the sliders position. Refer to Radius Configuration for more information about the default values provided.</w:t>
+      </w:r>
+    </w:p>
+    <w:p>
+      <w:pPr>
+        <w:pStyle w:val="Heading3"/>
+      </w:pPr>
+      <w:r>
+        <w:tab/>
+      </w:r>
+      <w:bookmarkStart w:id="12" w:name="_Toc24813088"/>
+      <w:r>
+        <w:t>Section 1.3.2 Inflate and Deflate Buttons</w:t>
+      </w:r>
+      <w:bookmarkEnd w:id="12"/>
+    </w:p>
+    <w:p>
+      <w:pPr>
+        <w:ind w:left="720"/>
+      </w:pPr>
+      <w:r>
+        <w:t xml:space="preserve">The radius panel provides the user inflate and deflate buttons that will change the value of the balloon radius based on the provided default values in the configuration file. Refer to Radius Button Configuration for more information about these values. The buttons are provided for specific incremental increase or decrease of the radius in the situation of data change relative to exact radius changes. </w:t>
+      </w:r>
+    </w:p>
+    <w:p>
+      <w:pPr>
+        <w:pStyle w:val="Heading3"/>
+      </w:pPr>
+      <w:bookmarkStart w:id="13" w:name="_Toc24813089"/>
+      <w:r>
+        <w:t xml:space="preserve">Section </w:t>
+      </w:r>
+      <w:r>
+        <w:t>1.</w:t>
+      </w:r>
+      <w:r>
+        <w:t>4:</w:t>
+      </w:r>
+      <w:r>
+        <w:t xml:space="preserve"> </w:t>
+      </w:r>
+      <w:r>
+        <w:t>Data Box</w:t>
+      </w:r>
+      <w:bookmarkEnd w:id="13"/>
+    </w:p>
+    <w:p>
+      <w:r>
+        <w:t>The Data Box displays properties of the balloon, such as its radius, surface area, volume, and upwards force it can exert with the current amount of helium that is present inside of it.</w:t>
+      </w:r>
+      <w:r>
+        <w:t xml:space="preserve"> This value does NOT include the side wind forces that are applied to the balloon.</w:t>
+      </w:r>
+    </w:p>
+    <w:p>
+      <w:r>
+        <w:t>• Radius is in METERS</w:t>
+      </w:r>
+    </w:p>
+    <w:p>
+      <w:r>
+        <w:t xml:space="preserve">• </w:t>
+      </w:r>
+      <w:r>
+        <w:t>Surface Area is in METERS SQUARED</w:t>
+      </w:r>
+    </w:p>
+    <w:p>
+      <w:r>
+        <w:t>• Volume is in METERS CUBED</w:t>
+      </w:r>
+    </w:p>
+    <w:p>
+      <w:r>
+        <w:t>• Force is in NEWTON METERS</w:t>
+      </w:r>
+      <w:r>
+        <w:t xml:space="preserve"> (only includes vertical force, I.E. Force exerted by helium)</w:t>
+      </w:r>
+    </w:p>
+    <w:p/>
+    <w:p>
+      <w:pPr>
+        <w:pStyle w:val="Heading3"/>
+      </w:pPr>
+      <w:bookmarkStart w:id="14" w:name="_Toc24813090"/>
+      <w:r>
+        <w:lastRenderedPageBreak/>
+        <w:t xml:space="preserve">Section </w:t>
+      </w:r>
+      <w:r>
+        <w:t>1.</w:t>
+      </w:r>
+      <w:r>
+        <w:t>5:</w:t>
+      </w:r>
+      <w:r>
+        <w:t xml:space="preserve"> Wind Slider</w:t>
+      </w:r>
+      <w:bookmarkEnd w:id="14"/>
+    </w:p>
+    <w:p>
+      <w:r>
+        <w:t>The wind slider is used to adjust the amount of wind force applied to the balloon horizontally</w:t>
+      </w:r>
+      <w:r>
+        <w:t xml:space="preserve"> (right to left)</w:t>
+      </w:r>
+      <w:r>
+        <w:t xml:space="preserve">. </w:t>
+      </w:r>
+      <w:r>
+        <w:t>This force is added to the total force exerted upon the weight.</w:t>
+      </w:r>
+      <w:r>
+        <w:t xml:space="preserve"> Move the slider up to increase the wind </w:t>
+      </w:r>
+      <w:r>
+        <w:t>speed and</w:t>
+      </w:r>
+      <w:r>
+        <w:t xml:space="preserve"> move it down to decrease the wind speed. </w:t>
+      </w:r>
+      <w:r>
+        <w:t>The currently selected wind speed value will be reflected on the bottom part of the wind speed panel.</w:t>
+      </w:r>
+    </w:p>
+    <w:p>
+      <w:pPr>
+        <w:pStyle w:val="Heading3"/>
+      </w:pPr>
+      <w:bookmarkStart w:id="15" w:name="_Toc24813091"/>
+      <w:r>
+        <w:t xml:space="preserve">Section </w:t>
+      </w:r>
+      <w:r>
+        <w:t>1.</w:t>
+      </w:r>
+      <w:r>
+        <w:t>6:</w:t>
+      </w:r>
+      <w:r>
+        <w:t xml:space="preserve"> </w:t>
+      </w:r>
+      <w:r>
+        <w:t>Record/Graph/Export</w:t>
+      </w:r>
+      <w:r>
+        <w:t xml:space="preserve"> </w:t>
+      </w:r>
+      <w:r>
+        <w:t>Module</w:t>
+      </w:r>
+      <w:bookmarkEnd w:id="15"/>
+    </w:p>
+    <w:p>
+      <w:r>
+        <w:t>The graph section will appear on the bottom left side of the display</w:t>
+      </w:r>
+      <w:r>
+        <w:t xml:space="preserve"> and has the following components</w:t>
+      </w:r>
+      <w:r>
+        <w:t>:</w:t>
+      </w:r>
+    </w:p>
+    <w:p>
+      <w:pPr>
+        <w:pStyle w:val="Heading4"/>
+        <w:ind w:left="720"/>
+      </w:pPr>
+      <w:r>
+        <w:t>1.6.1</w:t>
+      </w:r>
+      <w:r>
+        <w:t xml:space="preserve"> Magnify Button</w:t>
+      </w:r>
+    </w:p>
+    <w:p>
+      <w:pPr>
+        <w:ind w:left="720"/>
+      </w:pPr>
+      <w:r>
+        <w:t xml:space="preserve">The magnify button opens the magnify UI element which allows a closer look at the graph, export of recorded data, and selection of graph </w:t>
+      </w:r>
+      <w:r>
+        <w:t>axis values.</w:t>
+      </w:r>
+    </w:p>
+    <w:p>
+      <w:pPr>
+        <w:pStyle w:val="Heading4"/>
+        <w:ind w:left="720"/>
+      </w:pPr>
+      <w:r>
+        <w:t>1.6.2</w:t>
+      </w:r>
+      <w:r>
+        <w:t xml:space="preserve"> Graph</w:t>
+      </w:r>
+    </w:p>
+    <w:p>
+      <w:pPr>
+        <w:ind w:left="720"/>
+      </w:pPr>
+      <w:r>
+        <w:t xml:space="preserve">The main purpose of this module is to allow the user to graphically represent different values that they have recorded using the record button on the bottom left of the screen. </w:t>
+      </w:r>
+      <w:r>
+        <w:t>Values that have been recorded can be viewed using the graph.</w:t>
+      </w:r>
+      <w:r>
+        <w:t xml:space="preserve"> In addition, the graph can be exported</w:t>
+      </w:r>
+      <w:r>
+        <w:t xml:space="preserve"> to an image.</w:t>
+      </w:r>
+    </w:p>
+    <w:p>
+      <w:pPr>
+        <w:pStyle w:val="Heading4"/>
+        <w:ind w:left="720"/>
+      </w:pPr>
+      <w:r>
+        <w:t>1.6.3</w:t>
+      </w:r>
+      <w:r>
+        <w:t xml:space="preserve"> Record Button</w:t>
+      </w:r>
+    </w:p>
+    <w:p>
+      <w:pPr>
+        <w:ind w:left="720"/>
+      </w:pPr>
+      <w:r>
+        <w:t>The record button takes a snapshot of the current values that are in the data box, the radius and other internal values. These values can be represented graphically on the graph module or be exported as a .csv.</w:t>
+      </w:r>
+    </w:p>
+    <w:p>
+      <w:pPr>
+        <w:pStyle w:val="Heading1"/>
+      </w:pPr>
+      <w:bookmarkStart w:id="16" w:name="_Toc24813092"/>
+      <w:r>
+        <w:t>Configuration Information</w:t>
+      </w:r>
+      <w:bookmarkEnd w:id="16"/>
+    </w:p>
+    <w:p>
+      <w:r>
+        <w:t>In this section, there will be information provided on each value of the configuration file. The configuration file can be located at:</w:t>
+      </w:r>
+    </w:p>
+    <w:p>
+      <w:r>
+        <w:t>%path_to_downloaded_package_folder/BalloonSim_Data/config/config.json</w:t>
+      </w:r>
+    </w:p>
+    <w:p>
+      <w:pPr>
         <w:pStyle w:val="Heading2"/>
       </w:pPr>
+      <w:bookmarkStart w:id="17" w:name="_Toc24813093"/>
+      <w:r>
+        <w:t xml:space="preserve">Section </w:t>
+      </w:r>
+      <w:r>
+        <w:t>2</w:t>
+      </w:r>
+      <w:r>
+        <w:t>: User Interface Elements Configuration</w:t>
+      </w:r>
+      <w:bookmarkEnd w:id="17"/>
     </w:p>
     <w:p>
       <w:pPr>
         <w:pStyle w:val="Heading3"/>
-      </w:pPr>
-      <w:bookmarkStart w:id="8" w:name="_Toc24565489"/>
-      <w:r>
-        <w:t>Section 1</w:t>
-      </w:r>
-      <w:r>
-        <w:t>.1</w:t>
-      </w:r>
-      <w:r>
-        <w:t xml:space="preserve">: </w:t>
-      </w:r>
-      <w:r>
-        <w:t>Color Wheel</w:t>
-      </w:r>
-      <w:bookmarkEnd w:id="8"/>
+        <w:ind w:left="720"/>
+      </w:pPr>
+      <w:bookmarkStart w:id="18" w:name="_Toc24813094"/>
+      <w:r>
+        <w:t xml:space="preserve">Section 1.1: Color </w:t>
+      </w:r>
+      <w:r>
+        <w:t>Area</w:t>
+      </w:r>
+      <w:r>
+        <w:t xml:space="preserve"> Configuration</w:t>
+      </w:r>
+      <w:bookmarkEnd w:id="18"/>
+    </w:p>
+    <w:p>
+      <w:pPr>
+        <w:ind w:left="720"/>
+        <w:rPr>
+          <w:b/>
+          <w:bCs/>
+        </w:rPr>
+      </w:pPr>
+      <w:r>
+        <w:rPr>
+          <w:b/>
+          <w:bCs/>
+        </w:rPr>
+        <w:t>“</w:t>
+      </w:r>
+      <w:proofErr w:type="spellStart"/>
+      <w:r>
+        <w:rPr>
+          <w:b/>
+          <w:bCs/>
+        </w:rPr>
+        <w:t>colorWheel</w:t>
+      </w:r>
+      <w:proofErr w:type="spellEnd"/>
+      <w:r>
+        <w:rPr>
+          <w:b/>
+          <w:bCs/>
+        </w:rPr>
+        <w:t xml:space="preserve">” </w:t>
+      </w:r>
+      <w:r>
+        <w:rPr>
+          <w:b/>
+          <w:bCs/>
+        </w:rPr>
+        <w:t>Possible Values:</w:t>
+      </w:r>
+      <w:bookmarkStart w:id="19" w:name="_GoBack"/>
+      <w:bookmarkEnd w:id="19"/>
+    </w:p>
+    <w:p>
+      <w:pPr>
+        <w:ind w:left="720"/>
+      </w:pPr>
+      <w:r>
+        <w:tab/>
+        <w:t>true</w:t>
+      </w:r>
+      <w:r>
+        <w:t xml:space="preserve"> - </w:t>
+      </w:r>
+      <w:r>
+        <w:t xml:space="preserve">Enables the color area </w:t>
+      </w:r>
+    </w:p>
+    <w:p>
+      <w:pPr>
+        <w:ind w:left="720"/>
+      </w:pPr>
+      <w:r>
+        <w:tab/>
+        <w:t>false - Disables the color area</w:t>
+      </w:r>
+    </w:p>
+    <w:p>
+      <w:pPr>
+        <w:ind w:left="720"/>
+      </w:pPr>
+    </w:p>
+    <w:p>
+      <w:pPr>
+        <w:ind w:left="720"/>
+      </w:pPr>
+    </w:p>
+    <w:p>
+      <w:pPr>
+        <w:ind w:left="720"/>
+      </w:pPr>
+    </w:p>
+    <w:p>
+      <w:pPr>
+        <w:ind w:left="720"/>
+      </w:pPr>
+    </w:p>
+    <w:p>
+      <w:pPr>
+        <w:ind w:left="720"/>
+      </w:pPr>
     </w:p>
     <w:p>
       <w:pPr>
         <w:pStyle w:val="Heading3"/>
-      </w:pPr>
-      <w:bookmarkStart w:id="9" w:name="_Toc24565490"/>
-      <w:r>
-        <w:t xml:space="preserve">Section </w:t>
-      </w:r>
-      <w:r>
-        <w:t>1.</w:t>
-      </w:r>
-      <w:r>
-        <w:t xml:space="preserve">2: </w:t>
-      </w:r>
-      <w:r>
-        <w:t xml:space="preserve">Radius / Wind </w:t>
-      </w:r>
-      <w:r>
-        <w:t>Slider Switch Box</w:t>
-      </w:r>
-      <w:bookmarkEnd w:id="9"/>
+        <w:ind w:left="720"/>
+      </w:pPr>
+      <w:bookmarkStart w:id="20" w:name="_Toc24813095"/>
+      <w:r>
+        <w:lastRenderedPageBreak/>
+        <w:t>Section 1.</w:t>
+      </w:r>
+      <w:r>
+        <w:t>2</w:t>
+      </w:r>
+      <w:r>
+        <w:t>: Radius Slider and Buttons Configuration</w:t>
+      </w:r>
+      <w:bookmarkEnd w:id="20"/>
+    </w:p>
+    <w:p>
+      <w:pPr>
+        <w:pStyle w:val="Heading4"/>
+        <w:ind w:left="720"/>
+      </w:pPr>
+      <w:r>
+        <w:tab/>
+        <w:t>Section 1.</w:t>
+      </w:r>
+      <w:r>
+        <w:t>2</w:t>
+      </w:r>
+      <w:r>
+        <w:t>.1 Radius Slider Configuration</w:t>
+      </w:r>
+    </w:p>
+    <w:p>
+      <w:pPr>
+        <w:ind w:left="1440"/>
+        <w:rPr>
+          <w:b/>
+          <w:bCs/>
+        </w:rPr>
+      </w:pPr>
+      <w:r>
+        <w:rPr>
+          <w:b/>
+          <w:bCs/>
+        </w:rPr>
+        <w:t>“</w:t>
+      </w:r>
+      <w:proofErr w:type="spellStart"/>
+      <w:r>
+        <w:rPr>
+          <w:b/>
+          <w:bCs/>
+        </w:rPr>
+        <w:t>radiusSlider</w:t>
+      </w:r>
+      <w:proofErr w:type="spellEnd"/>
+      <w:r>
+        <w:rPr>
+          <w:b/>
+          <w:bCs/>
+        </w:rPr>
+        <w:t>” Possible Values:</w:t>
+      </w:r>
+    </w:p>
+    <w:p>
+      <w:pPr>
+        <w:ind w:left="1440"/>
+      </w:pPr>
+      <w:r>
+        <w:tab/>
+        <w:t xml:space="preserve">true - Enables the </w:t>
+      </w:r>
+      <w:r>
+        <w:t>radius slider</w:t>
+      </w:r>
+      <w:r>
+        <w:t xml:space="preserve"> </w:t>
+      </w:r>
+    </w:p>
+    <w:p>
+      <w:pPr>
+        <w:ind w:left="1440"/>
+      </w:pPr>
+      <w:r>
+        <w:tab/>
+        <w:t xml:space="preserve">false - Disables the </w:t>
+      </w:r>
+      <w:r>
+        <w:t>radius slider</w:t>
+      </w:r>
+    </w:p>
+    <w:p>
+      <w:pPr>
+        <w:ind w:left="1440"/>
+        <w:rPr>
+          <w:b/>
+          <w:bCs/>
+        </w:rPr>
+      </w:pPr>
+      <w:r>
+        <w:rPr>
+          <w:b/>
+          <w:bCs/>
+        </w:rPr>
+        <w:t>“</w:t>
+      </w:r>
+      <w:proofErr w:type="spellStart"/>
+      <w:r>
+        <w:rPr>
+          <w:b/>
+          <w:bCs/>
+        </w:rPr>
+        <w:t>minRadius</w:t>
+      </w:r>
+      <w:proofErr w:type="spellEnd"/>
+      <w:r>
+        <w:rPr>
+          <w:b/>
+          <w:bCs/>
+        </w:rPr>
+        <w:t>” Possible Values:</w:t>
+      </w:r>
+    </w:p>
+    <w:p>
+      <w:pPr>
+        <w:ind w:left="1440"/>
+      </w:pPr>
+      <w:r>
+        <w:tab/>
+        <w:t xml:space="preserve">Whole number values </w:t>
+      </w:r>
+      <w:r>
+        <w:t>50</w:t>
+      </w:r>
+      <w:r>
+        <w:t xml:space="preserve"> – </w:t>
+      </w:r>
+      <w:r>
+        <w:t>399</w:t>
+      </w:r>
+    </w:p>
+    <w:p>
+      <w:pPr>
+        <w:ind w:left="1440"/>
+        <w:rPr>
+          <w:i/>
+          <w:iCs/>
+        </w:rPr>
+      </w:pPr>
+      <w:r>
+        <w:tab/>
+      </w:r>
+      <w:r>
+        <w:rPr>
+          <w:i/>
+          <w:iCs/>
+        </w:rPr>
+        <w:t>Constraint:</w:t>
+      </w:r>
+    </w:p>
+    <w:p>
+      <w:pPr>
+        <w:ind w:left="1440"/>
+        <w:rPr>
+          <w:i/>
+          <w:iCs/>
+        </w:rPr>
+      </w:pPr>
+      <w:r>
+        <w:rPr>
+          <w:i/>
+          <w:iCs/>
+        </w:rPr>
+        <w:tab/>
+      </w:r>
+      <w:r>
+        <w:rPr>
+          <w:i/>
+          <w:iCs/>
+        </w:rPr>
+        <w:tab/>
+        <w:t xml:space="preserve">Must be less than </w:t>
+      </w:r>
+      <w:proofErr w:type="spellStart"/>
+      <w:r>
+        <w:rPr>
+          <w:i/>
+          <w:iCs/>
+        </w:rPr>
+        <w:t>maxRadius</w:t>
+      </w:r>
+      <w:proofErr w:type="spellEnd"/>
+    </w:p>
+    <w:p>
+      <w:pPr>
+        <w:ind w:left="1440"/>
+        <w:rPr>
+          <w:b/>
+          <w:bCs/>
+        </w:rPr>
+      </w:pPr>
+      <w:r>
+        <w:rPr>
+          <w:b/>
+          <w:bCs/>
+        </w:rPr>
+        <w:t xml:space="preserve"> “</w:t>
+      </w:r>
+      <w:proofErr w:type="spellStart"/>
+      <w:r>
+        <w:rPr>
+          <w:b/>
+          <w:bCs/>
+        </w:rPr>
+        <w:t>maxRadius</w:t>
+      </w:r>
+      <w:proofErr w:type="spellEnd"/>
+      <w:r>
+        <w:rPr>
+          <w:b/>
+          <w:bCs/>
+        </w:rPr>
+        <w:t>” Possible Values:</w:t>
+      </w:r>
+    </w:p>
+    <w:p>
+      <w:pPr>
+        <w:ind w:left="1440"/>
+      </w:pPr>
+      <w:r>
+        <w:tab/>
+        <w:t xml:space="preserve">Whole number values </w:t>
+      </w:r>
+      <w:r>
+        <w:t>51</w:t>
+      </w:r>
+      <w:r>
+        <w:t xml:space="preserve"> – </w:t>
+      </w:r>
+      <w:r>
+        <w:t>400</w:t>
+      </w:r>
+    </w:p>
+    <w:p>
+      <w:pPr>
+        <w:ind w:left="1440"/>
+        <w:rPr>
+          <w:i/>
+          <w:iCs/>
+        </w:rPr>
+      </w:pPr>
+      <w:r>
+        <w:rPr>
+          <w:i/>
+          <w:iCs/>
+        </w:rPr>
+        <w:tab/>
+        <w:t>Constraint:</w:t>
+      </w:r>
+    </w:p>
+    <w:p>
+      <w:pPr>
+        <w:ind w:left="1440"/>
+        <w:rPr>
+          <w:i/>
+          <w:iCs/>
+        </w:rPr>
+      </w:pPr>
+      <w:r>
+        <w:rPr>
+          <w:i/>
+          <w:iCs/>
+        </w:rPr>
+        <w:tab/>
+      </w:r>
+      <w:r>
+        <w:rPr>
+          <w:i/>
+          <w:iCs/>
+        </w:rPr>
+        <w:tab/>
+        <w:t xml:space="preserve">Must be greater than </w:t>
+      </w:r>
+      <w:proofErr w:type="spellStart"/>
+      <w:r>
+        <w:rPr>
+          <w:i/>
+          <w:iCs/>
+        </w:rPr>
+        <w:t>minRadius</w:t>
+      </w:r>
+      <w:proofErr w:type="spellEnd"/>
+    </w:p>
+    <w:p>
+      <w:pPr>
+        <w:ind w:left="1440"/>
+      </w:pPr>
+      <w:r>
+        <w:t xml:space="preserve">The configuration file contains values that reference the radius sliders properties named </w:t>
+      </w:r>
+      <w:proofErr w:type="spellStart"/>
+      <w:r>
+        <w:t>minRadius</w:t>
+      </w:r>
+      <w:proofErr w:type="spellEnd"/>
+      <w:r>
+        <w:t xml:space="preserve">, </w:t>
+      </w:r>
+      <w:proofErr w:type="spellStart"/>
+      <w:r>
+        <w:t>maxRadius</w:t>
+      </w:r>
+      <w:proofErr w:type="spellEnd"/>
+      <w:r>
+        <w:t xml:space="preserve">, and </w:t>
+      </w:r>
+      <w:proofErr w:type="spellStart"/>
+      <w:r>
+        <w:t>radiusSlider</w:t>
+      </w:r>
+      <w:proofErr w:type="spellEnd"/>
+      <w:r>
+        <w:t xml:space="preserve">. Starting with the </w:t>
+      </w:r>
+      <w:proofErr w:type="spellStart"/>
+      <w:r>
+        <w:t>radiusSlider</w:t>
+      </w:r>
+      <w:proofErr w:type="spellEnd"/>
+      <w:r>
+        <w:t xml:space="preserve">, the value can be true or false. A true value will provide the radius slider UI in the simulation and is set to true for every configuration. A false value will remove the radius slider from the UI and disable any change in radius of the balloon. The </w:t>
+      </w:r>
+      <w:proofErr w:type="spellStart"/>
+      <w:r>
+        <w:t>minRadius</w:t>
+      </w:r>
+      <w:proofErr w:type="spellEnd"/>
+      <w:r>
+        <w:t xml:space="preserve"> value is set to a minimum of 50 meters for a realistic visual when comparing the balloon to the rope. The </w:t>
+      </w:r>
+      <w:proofErr w:type="spellStart"/>
+      <w:r>
+        <w:t>minRadius</w:t>
+      </w:r>
+      <w:proofErr w:type="spellEnd"/>
+      <w:r>
+        <w:t xml:space="preserve"> value can be changed to anything greater than 50 and less than 400 with regard that the </w:t>
+      </w:r>
+      <w:proofErr w:type="spellStart"/>
+      <w:r>
+        <w:t>minRadius</w:t>
+      </w:r>
+      <w:proofErr w:type="spellEnd"/>
+      <w:r>
+        <w:t xml:space="preserve"> value is less than the </w:t>
+      </w:r>
+      <w:proofErr w:type="spellStart"/>
+      <w:r>
+        <w:t>maxRadius</w:t>
+      </w:r>
+      <w:proofErr w:type="spellEnd"/>
+      <w:r>
+        <w:t xml:space="preserve"> value. The </w:t>
+      </w:r>
+      <w:proofErr w:type="spellStart"/>
+      <w:r>
+        <w:t>maxRadius</w:t>
+      </w:r>
+      <w:proofErr w:type="spellEnd"/>
+      <w:r>
+        <w:t xml:space="preserve"> value has similar constrains, the </w:t>
+      </w:r>
+      <w:proofErr w:type="spellStart"/>
+      <w:r>
+        <w:t>maxRadius</w:t>
+      </w:r>
+      <w:proofErr w:type="spellEnd"/>
+      <w:r>
+        <w:t xml:space="preserve"> can be anywhere greater than 50 and less than 400 with regard that the </w:t>
+      </w:r>
+      <w:proofErr w:type="spellStart"/>
+      <w:r>
+        <w:t>maxRadius</w:t>
+      </w:r>
+      <w:proofErr w:type="spellEnd"/>
+      <w:r>
+        <w:t xml:space="preserve"> is greater than the </w:t>
+      </w:r>
+      <w:proofErr w:type="spellStart"/>
+      <w:r>
+        <w:t>minRadius</w:t>
+      </w:r>
+      <w:proofErr w:type="spellEnd"/>
+      <w:r>
+        <w:t xml:space="preserve">. In the case that the </w:t>
+      </w:r>
+      <w:proofErr w:type="spellStart"/>
+      <w:r>
+        <w:t>minRadius</w:t>
+      </w:r>
+      <w:proofErr w:type="spellEnd"/>
+      <w:r>
+        <w:t xml:space="preserve"> value is greater than the </w:t>
+      </w:r>
+      <w:proofErr w:type="spellStart"/>
+      <w:r>
+        <w:t>maxRadius</w:t>
+      </w:r>
+      <w:proofErr w:type="spellEnd"/>
+      <w:r>
+        <w:t xml:space="preserve"> value or, the </w:t>
+      </w:r>
+      <w:proofErr w:type="spellStart"/>
+      <w:r>
+        <w:t>maxRadius</w:t>
+      </w:r>
+      <w:proofErr w:type="spellEnd"/>
+      <w:r>
+        <w:t xml:space="preserve"> value is less than the </w:t>
+      </w:r>
+      <w:proofErr w:type="spellStart"/>
+      <w:r>
+        <w:t>minRadius</w:t>
+      </w:r>
+      <w:proofErr w:type="spellEnd"/>
+      <w:r>
+        <w:t xml:space="preserve"> value, the default values will override the changes and set </w:t>
+      </w:r>
+      <w:proofErr w:type="spellStart"/>
+      <w:r>
+        <w:t>minRadius</w:t>
+      </w:r>
+      <w:proofErr w:type="spellEnd"/>
+      <w:r>
+        <w:t xml:space="preserve"> to 50 and </w:t>
+      </w:r>
+      <w:proofErr w:type="spellStart"/>
+      <w:r>
+        <w:t>maxRadius</w:t>
+      </w:r>
+      <w:proofErr w:type="spellEnd"/>
+      <w:r>
+        <w:t xml:space="preserve"> to 400. </w:t>
+      </w:r>
+    </w:p>
+    <w:p>
+      <w:pPr>
+        <w:ind w:left="1440"/>
+      </w:pPr>
+    </w:p>
+    <w:p>
+      <w:pPr>
+        <w:ind w:left="1440"/>
+      </w:pPr>
+    </w:p>
+    <w:p>
+      <w:pPr>
+        <w:ind w:left="1440"/>
+      </w:pPr>
+    </w:p>
+    <w:p>
+      <w:pPr>
+        <w:ind w:left="1440"/>
+      </w:pPr>
+    </w:p>
+    <w:p>
+      <w:pPr>
+        <w:ind w:left="1440"/>
+      </w:pPr>
+    </w:p>
+    <w:p>
+      <w:pPr>
+        <w:ind w:left="1440"/>
+      </w:pPr>
+    </w:p>
+    <w:p>
+      <w:pPr>
+        <w:ind w:left="1440"/>
+      </w:pPr>
+    </w:p>
+    <w:p>
+      <w:pPr>
+        <w:pStyle w:val="Heading4"/>
+        <w:ind w:left="720"/>
+      </w:pPr>
+      <w:r>
+        <w:lastRenderedPageBreak/>
+        <w:tab/>
+        <w:t>Section 1.</w:t>
+      </w:r>
+      <w:r>
+        <w:t>2</w:t>
+      </w:r>
+      <w:r>
+        <w:t>.2 Inflate and Deflate Buttons Configuration</w:t>
+      </w:r>
+    </w:p>
+    <w:p>
+      <w:pPr>
+        <w:ind w:left="1440"/>
+        <w:rPr>
+          <w:b/>
+          <w:bCs/>
+        </w:rPr>
+      </w:pPr>
+      <w:r>
+        <w:rPr>
+          <w:b/>
+          <w:bCs/>
+        </w:rPr>
+        <w:t>“</w:t>
+      </w:r>
+      <w:proofErr w:type="spellStart"/>
+      <w:r>
+        <w:rPr>
+          <w:b/>
+          <w:bCs/>
+        </w:rPr>
+        <w:t>inflateDeflateButton</w:t>
+      </w:r>
+      <w:proofErr w:type="spellEnd"/>
+      <w:r>
+        <w:rPr>
+          <w:b/>
+          <w:bCs/>
+        </w:rPr>
+        <w:t>” Possible Values:</w:t>
+      </w:r>
+    </w:p>
+    <w:p>
+      <w:pPr>
+        <w:ind w:left="1440"/>
+      </w:pPr>
+      <w:r>
+        <w:tab/>
+        <w:t xml:space="preserve">true - Enables the </w:t>
+      </w:r>
+      <w:r>
+        <w:t>inflate / deflate buttons</w:t>
+      </w:r>
+    </w:p>
+    <w:p>
+      <w:pPr>
+        <w:ind w:left="1440"/>
+      </w:pPr>
+      <w:r>
+        <w:tab/>
+        <w:t>false - Disables the inflate / deflate buttons</w:t>
+      </w:r>
+    </w:p>
+    <w:p>
+      <w:pPr>
+        <w:ind w:left="1440"/>
+        <w:rPr>
+          <w:b/>
+          <w:bCs/>
+        </w:rPr>
+      </w:pPr>
+      <w:r>
+        <w:rPr>
+          <w:b/>
+          <w:bCs/>
+        </w:rPr>
+        <w:t>“</w:t>
+      </w:r>
+      <w:proofErr w:type="spellStart"/>
+      <w:r>
+        <w:rPr>
+          <w:b/>
+          <w:bCs/>
+        </w:rPr>
+        <w:t>inflateIncrement</w:t>
+      </w:r>
+      <w:proofErr w:type="spellEnd"/>
+      <w:r>
+        <w:rPr>
+          <w:b/>
+          <w:bCs/>
+        </w:rPr>
+        <w:t>” Possible Values:</w:t>
+      </w:r>
+    </w:p>
+    <w:p>
+      <w:pPr>
+        <w:ind w:left="2160"/>
+      </w:pPr>
+      <w:r>
+        <w:t>Whole number</w:t>
+      </w:r>
+    </w:p>
+    <w:p>
+      <w:pPr>
+        <w:ind w:left="2160"/>
+        <w:rPr>
+          <w:i/>
+          <w:iCs/>
+        </w:rPr>
+      </w:pPr>
+      <w:r>
+        <w:rPr>
+          <w:i/>
+          <w:iCs/>
+        </w:rPr>
+        <w:t>Constraint:</w:t>
+      </w:r>
+    </w:p>
+    <w:p>
+      <w:pPr>
+        <w:ind w:left="2160" w:firstLine="720"/>
+      </w:pPr>
+      <w:r>
+        <w:t xml:space="preserve"> &gt;</w:t>
+      </w:r>
+      <w:r>
+        <w:t>=</w:t>
+      </w:r>
+      <w:r>
+        <w:t xml:space="preserve"> </w:t>
+      </w:r>
+      <w:r>
+        <w:t>1</w:t>
+      </w:r>
+      <w:r>
+        <w:t xml:space="preserve"> AND &lt; </w:t>
+      </w:r>
+      <w:proofErr w:type="spellStart"/>
+      <w:r>
+        <w:t>maxRadius</w:t>
+      </w:r>
+      <w:proofErr w:type="spellEnd"/>
+    </w:p>
+    <w:p>
+      <w:pPr>
+        <w:ind w:left="1440"/>
+        <w:rPr>
+          <w:b/>
+          <w:bCs/>
+        </w:rPr>
+      </w:pPr>
+      <w:r>
+        <w:rPr>
+          <w:b/>
+          <w:bCs/>
+        </w:rPr>
+        <w:t>“</w:t>
+      </w:r>
+      <w:proofErr w:type="spellStart"/>
+      <w:r>
+        <w:rPr>
+          <w:b/>
+          <w:bCs/>
+        </w:rPr>
+        <w:t>inflateIncrement</w:t>
+      </w:r>
+      <w:proofErr w:type="spellEnd"/>
+      <w:r>
+        <w:rPr>
+          <w:b/>
+          <w:bCs/>
+        </w:rPr>
+        <w:t>” Possible Values:</w:t>
+      </w:r>
+    </w:p>
+    <w:p>
+      <w:pPr>
+        <w:ind w:left="2160"/>
+      </w:pPr>
+      <w:r>
+        <w:t>Whole number</w:t>
+      </w:r>
+    </w:p>
+    <w:p>
+      <w:pPr>
+        <w:ind w:left="2160"/>
+        <w:rPr>
+          <w:i/>
+          <w:iCs/>
+        </w:rPr>
+      </w:pPr>
+      <w:r>
+        <w:rPr>
+          <w:i/>
+          <w:iCs/>
+        </w:rPr>
+        <w:t>Constraint:</w:t>
+      </w:r>
+    </w:p>
+    <w:p>
+      <w:pPr>
+        <w:ind w:left="2160" w:firstLine="720"/>
+      </w:pPr>
+      <w:r>
+        <w:t xml:space="preserve"> &gt;</w:t>
+      </w:r>
+      <w:r>
+        <w:t>=</w:t>
+      </w:r>
+      <w:r>
+        <w:t xml:space="preserve"> </w:t>
+      </w:r>
+      <w:r>
+        <w:t>1</w:t>
+      </w:r>
+      <w:r>
+        <w:t xml:space="preserve"> AND &lt; </w:t>
+      </w:r>
+      <w:proofErr w:type="spellStart"/>
+      <w:r>
+        <w:t>maxRadius</w:t>
+      </w:r>
+      <w:proofErr w:type="spellEnd"/>
+    </w:p>
+    <w:p>
+      <w:pPr>
+        <w:ind w:left="1440"/>
+      </w:pPr>
+      <w:r>
+        <w:t xml:space="preserve">The configuration file contains the values </w:t>
+      </w:r>
+      <w:proofErr w:type="spellStart"/>
+      <w:r>
+        <w:t>inflateIncrement</w:t>
+      </w:r>
+      <w:proofErr w:type="spellEnd"/>
+      <w:r>
+        <w:t xml:space="preserve"> and </w:t>
+      </w:r>
+      <w:proofErr w:type="spellStart"/>
+      <w:r>
+        <w:t>deflateIncrement</w:t>
+      </w:r>
+      <w:proofErr w:type="spellEnd"/>
+      <w:r>
+        <w:t xml:space="preserve">, which refer to the change in meters of the radius. Each time either button is pressed it will change the value of the radius to the set values of </w:t>
+      </w:r>
+      <w:proofErr w:type="spellStart"/>
+      <w:r>
+        <w:t>inflateIncrement</w:t>
+      </w:r>
+      <w:proofErr w:type="spellEnd"/>
+      <w:r>
+        <w:t xml:space="preserve"> or </w:t>
+      </w:r>
+      <w:proofErr w:type="spellStart"/>
+      <w:r>
+        <w:t>deflateIncrement</w:t>
+      </w:r>
+      <w:proofErr w:type="spellEnd"/>
+      <w:r>
+        <w:t xml:space="preserve">. The default value provided is 10 which corresponds to 10 meters. These values can be customized however the user likes with a few constraints. The value of </w:t>
+      </w:r>
+      <w:proofErr w:type="spellStart"/>
+      <w:r>
+        <w:t>inflateIncrement</w:t>
+      </w:r>
+      <w:proofErr w:type="spellEnd"/>
+      <w:r>
+        <w:t xml:space="preserve"> and </w:t>
+      </w:r>
+      <w:proofErr w:type="spellStart"/>
+      <w:r>
+        <w:t>deflateIncrement</w:t>
+      </w:r>
+      <w:proofErr w:type="spellEnd"/>
+      <w:r>
+        <w:t xml:space="preserve"> must be greater </w:t>
+      </w:r>
+      <w:r>
+        <w:t xml:space="preserve">equal to </w:t>
+      </w:r>
+      <w:r>
+        <w:t xml:space="preserve">1 and less than the </w:t>
+      </w:r>
+      <w:proofErr w:type="spellStart"/>
+      <w:r>
+        <w:t>maxRadius</w:t>
+      </w:r>
+      <w:proofErr w:type="spellEnd"/>
+      <w:r>
+        <w:t xml:space="preserve"> value. </w:t>
+      </w:r>
     </w:p>
     <w:p>
       <w:pPr>
         <w:pStyle w:val="Heading3"/>
-      </w:pPr>
-      <w:bookmarkStart w:id="10" w:name="_Toc24565491"/>
-      <w:r>
-        <w:t xml:space="preserve">Section </w:t>
-      </w:r>
-      <w:r>
-        <w:t>1.</w:t>
-      </w:r>
-      <w:r>
-        <w:t>3:</w:t>
+        <w:ind w:left="720"/>
+      </w:pPr>
+      <w:bookmarkStart w:id="21" w:name="_Toc24813096"/>
+      <w:r>
+        <w:t>Section 1.</w:t>
+      </w:r>
+      <w:r>
+        <w:t>3</w:t>
+      </w:r>
+      <w:r>
+        <w:t>: Data Box Configuration</w:t>
+      </w:r>
+      <w:bookmarkEnd w:id="21"/>
+    </w:p>
+    <w:p>
+      <w:pPr>
+        <w:ind w:left="720"/>
+        <w:rPr>
+          <w:b/>
+          <w:bCs/>
+        </w:rPr>
+      </w:pPr>
+      <w:r>
+        <w:rPr>
+          <w:b/>
+          <w:bCs/>
+        </w:rPr>
+        <w:t>“</w:t>
+      </w:r>
+      <w:proofErr w:type="spellStart"/>
+      <w:r>
+        <w:rPr>
+          <w:b/>
+          <w:bCs/>
+        </w:rPr>
+        <w:t>data</w:t>
+      </w:r>
+      <w:r>
+        <w:rPr>
+          <w:b/>
+          <w:bCs/>
+        </w:rPr>
+        <w:t>B</w:t>
+      </w:r>
+      <w:r>
+        <w:rPr>
+          <w:b/>
+          <w:bCs/>
+        </w:rPr>
+        <w:t>ox</w:t>
+      </w:r>
+      <w:proofErr w:type="spellEnd"/>
+      <w:r>
+        <w:rPr>
+          <w:b/>
+          <w:bCs/>
+        </w:rPr>
+        <w:t xml:space="preserve">” </w:t>
+      </w:r>
+      <w:r>
+        <w:rPr>
+          <w:b/>
+          <w:bCs/>
+        </w:rPr>
+        <w:t>Possible Values:</w:t>
+      </w:r>
+    </w:p>
+    <w:p>
+      <w:pPr>
+        <w:ind w:left="720"/>
+      </w:pPr>
+      <w:r>
+        <w:tab/>
+        <w:t xml:space="preserve">true - Enables the </w:t>
+      </w:r>
+      <w:r>
+        <w:t>data box</w:t>
       </w:r>
       <w:r>
         <w:t xml:space="preserve"> </w:t>
       </w:r>
-      <w:r>
-        <w:t>Radius Slider and Buttons</w:t>
-      </w:r>
-      <w:bookmarkEnd w:id="10"/>
+    </w:p>
+    <w:p>
+      <w:pPr>
+        <w:ind w:left="720"/>
+      </w:pPr>
+      <w:r>
+        <w:tab/>
+        <w:t xml:space="preserve">false - Disables the </w:t>
+      </w:r>
+      <w:r>
+        <w:t>data box</w:t>
+      </w:r>
+    </w:p>
+    <w:p>
+      <w:pPr>
+        <w:ind w:left="720"/>
+      </w:pPr>
+    </w:p>
+    <w:p>
+      <w:pPr>
+        <w:ind w:left="720"/>
+      </w:pPr>
+    </w:p>
+    <w:p>
+      <w:pPr>
+        <w:ind w:left="720"/>
+      </w:pPr>
+    </w:p>
+    <w:p>
+      <w:pPr>
+        <w:ind w:left="720"/>
+      </w:pPr>
+    </w:p>
+    <w:p>
+      <w:pPr>
+        <w:ind w:left="720"/>
+      </w:pPr>
+    </w:p>
+    <w:p>
+      <w:pPr>
+        <w:ind w:left="720"/>
+      </w:pPr>
+    </w:p>
+    <w:p>
+      <w:pPr>
+        <w:ind w:left="720"/>
+      </w:pPr>
+    </w:p>
+    <w:p>
+      <w:pPr>
+        <w:ind w:left="720"/>
+      </w:pPr>
     </w:p>
     <w:p>
       <w:pPr>
         <w:pStyle w:val="Heading3"/>
-      </w:pPr>
-      <w:bookmarkStart w:id="11" w:name="_Toc24565492"/>
-      <w:r>
-        <w:t xml:space="preserve">Section </w:t>
-      </w:r>
-      <w:r>
-        <w:t>1.</w:t>
-      </w:r>
-      <w:r>
-        <w:t>4:</w:t>
+        <w:ind w:left="720"/>
+      </w:pPr>
+      <w:bookmarkStart w:id="22" w:name="_Toc24813097"/>
+      <w:r>
+        <w:lastRenderedPageBreak/>
+        <w:t>Section 1.</w:t>
+      </w:r>
+      <w:r>
+        <w:t>4</w:t>
+      </w:r>
+      <w:r>
+        <w:t>: Wind Slider</w:t>
       </w:r>
       <w:r>
         <w:t xml:space="preserve"> </w:t>
       </w:r>
       <w:r>
-        <w:t>Data Box</w:t>
-      </w:r>
-      <w:bookmarkEnd w:id="11"/>
-    </w:p>
-    <w:p>
-      <w:r>
-        <w:t>The Data Box displays properties of the balloon, such as its radius, surface area, volume, and upwards force it can exert with the current amount of helium that is present inside of it.</w:t>
-      </w:r>
-      <w:r>
-        <w:t xml:space="preserve"> This value does NOT include the side wind forces that are applied to the balloon.</w:t>
-      </w:r>
-    </w:p>
-    <w:p>
-      <w:r>
-        <w:t>• Radius is in METERS</w:t>
-      </w:r>
-    </w:p>
-    <w:p>
-      <w:r>
-        <w:t xml:space="preserve">• </w:t>
-      </w:r>
-      <w:r>
-        <w:t>Surface Area is in METERS SQUARED</w:t>
-      </w:r>
-    </w:p>
-    <w:p>
-      <w:r>
-        <w:t>• Volume is in METERS CUBED</w:t>
-      </w:r>
-    </w:p>
-    <w:p>
-      <w:r>
-        <w:t>• Forces is in NEWTON METERS</w:t>
-      </w:r>
+        <w:t>Configuration</w:t>
+      </w:r>
+      <w:bookmarkEnd w:id="22"/>
+    </w:p>
+    <w:p>
+      <w:pPr>
+        <w:ind w:left="720"/>
+        <w:rPr>
+          <w:b/>
+          <w:bCs/>
+        </w:rPr>
+      </w:pPr>
+      <w:r>
+        <w:rPr>
+          <w:b/>
+          <w:bCs/>
+        </w:rPr>
+        <w:t>“</w:t>
+      </w:r>
+      <w:proofErr w:type="spellStart"/>
+      <w:r>
+        <w:rPr>
+          <w:b/>
+          <w:bCs/>
+        </w:rPr>
+        <w:t>windSlider</w:t>
+      </w:r>
+      <w:proofErr w:type="spellEnd"/>
+      <w:r>
+        <w:rPr>
+          <w:b/>
+          <w:bCs/>
+        </w:rPr>
+        <w:t>” Possible Values:</w:t>
+      </w:r>
+    </w:p>
+    <w:p>
+      <w:pPr>
+        <w:ind w:left="720"/>
+      </w:pPr>
+      <w:r>
+        <w:tab/>
+        <w:t xml:space="preserve">true - Enables the </w:t>
+      </w:r>
+      <w:r>
+        <w:t>wind slider</w:t>
+      </w:r>
+      <w:r>
+        <w:t xml:space="preserve"> </w:t>
+      </w:r>
+    </w:p>
+    <w:p>
+      <w:pPr>
+        <w:ind w:left="720"/>
+      </w:pPr>
+      <w:r>
+        <w:tab/>
+        <w:t xml:space="preserve">false - Disables the </w:t>
+      </w:r>
+      <w:r>
+        <w:t>wind slider</w:t>
+      </w:r>
+    </w:p>
+    <w:p>
+      <w:pPr>
+        <w:ind w:left="720"/>
+        <w:rPr>
+          <w:b/>
+          <w:bCs/>
+        </w:rPr>
+      </w:pPr>
+      <w:r>
+        <w:rPr>
+          <w:b/>
+          <w:bCs/>
+        </w:rPr>
+        <w:t>“</w:t>
+      </w:r>
+      <w:proofErr w:type="spellStart"/>
+      <w:r>
+        <w:rPr>
+          <w:b/>
+          <w:bCs/>
+        </w:rPr>
+        <w:t>minWindSpeed</w:t>
+      </w:r>
+      <w:proofErr w:type="spellEnd"/>
+      <w:r>
+        <w:rPr>
+          <w:b/>
+          <w:bCs/>
+        </w:rPr>
+        <w:t>” Possible Values:</w:t>
+      </w:r>
+    </w:p>
+    <w:p>
+      <w:pPr>
+        <w:ind w:left="720"/>
+      </w:pPr>
+      <w:r>
+        <w:tab/>
+      </w:r>
+      <w:r>
+        <w:t>Whole n</w:t>
+      </w:r>
+      <w:r>
+        <w:t>umber values</w:t>
+      </w:r>
+      <w:r>
+        <w:t xml:space="preserve"> </w:t>
+      </w:r>
+      <w:r>
+        <w:t>0</w:t>
+      </w:r>
+      <w:r>
+        <w:t xml:space="preserve"> </w:t>
+      </w:r>
+      <w:r>
+        <w:t>–</w:t>
+      </w:r>
+      <w:r>
+        <w:t xml:space="preserve"> </w:t>
+      </w:r>
+      <w:r>
+        <w:t>4</w:t>
+      </w:r>
+    </w:p>
+    <w:p>
+      <w:pPr>
+        <w:ind w:left="720"/>
+        <w:rPr>
+          <w:i/>
+          <w:iCs/>
+        </w:rPr>
+      </w:pPr>
+      <w:r>
+        <w:tab/>
+      </w:r>
+      <w:r>
+        <w:rPr>
+          <w:i/>
+          <w:iCs/>
+        </w:rPr>
+        <w:t>Constraint:</w:t>
+      </w:r>
+    </w:p>
+    <w:p>
+      <w:pPr>
+        <w:ind w:left="720"/>
+        <w:rPr>
+          <w:i/>
+          <w:iCs/>
+        </w:rPr>
+      </w:pPr>
+      <w:r>
+        <w:rPr>
+          <w:i/>
+          <w:iCs/>
+        </w:rPr>
+        <w:tab/>
+      </w:r>
+      <w:r>
+        <w:rPr>
+          <w:i/>
+          <w:iCs/>
+        </w:rPr>
+        <w:tab/>
+        <w:t xml:space="preserve">Must be less than </w:t>
+      </w:r>
+      <w:proofErr w:type="spellStart"/>
+      <w:r>
+        <w:rPr>
+          <w:i/>
+          <w:iCs/>
+        </w:rPr>
+        <w:t>maxWindSpeed</w:t>
+      </w:r>
+      <w:proofErr w:type="spellEnd"/>
+    </w:p>
+    <w:p>
+      <w:pPr>
+        <w:ind w:left="720"/>
+        <w:rPr>
+          <w:b/>
+          <w:bCs/>
+        </w:rPr>
+      </w:pPr>
+      <w:r>
+        <w:rPr>
+          <w:b/>
+          <w:bCs/>
+        </w:rPr>
+        <w:t xml:space="preserve"> </w:t>
+      </w:r>
+      <w:r>
+        <w:rPr>
+          <w:b/>
+          <w:bCs/>
+        </w:rPr>
+        <w:t>“</w:t>
+      </w:r>
+      <w:proofErr w:type="spellStart"/>
+      <w:r>
+        <w:rPr>
+          <w:b/>
+          <w:bCs/>
+        </w:rPr>
+        <w:t>maxWindSpeed</w:t>
+      </w:r>
+      <w:proofErr w:type="spellEnd"/>
+      <w:r>
+        <w:rPr>
+          <w:b/>
+          <w:bCs/>
+        </w:rPr>
+        <w:t>” Possible Values:</w:t>
+      </w:r>
+    </w:p>
+    <w:p>
+      <w:pPr>
+        <w:ind w:left="720"/>
+      </w:pPr>
+      <w:r>
+        <w:tab/>
+      </w:r>
+      <w:r>
+        <w:t>Whole n</w:t>
+      </w:r>
+      <w:r>
+        <w:t xml:space="preserve">umber values </w:t>
+      </w:r>
+      <w:r>
+        <w:t>1</w:t>
+      </w:r>
+      <w:r>
+        <w:t xml:space="preserve"> – 5</w:t>
+      </w:r>
+    </w:p>
+    <w:p>
+      <w:pPr>
+        <w:ind w:left="720"/>
+        <w:rPr>
+          <w:i/>
+          <w:iCs/>
+        </w:rPr>
+      </w:pPr>
+      <w:r>
+        <w:rPr>
+          <w:i/>
+          <w:iCs/>
+        </w:rPr>
+        <w:tab/>
+        <w:t>Constraint:</w:t>
+      </w:r>
+    </w:p>
+    <w:p>
+      <w:pPr>
+        <w:ind w:left="720"/>
+        <w:rPr>
+          <w:i/>
+          <w:iCs/>
+        </w:rPr>
+      </w:pPr>
+      <w:r>
+        <w:rPr>
+          <w:i/>
+          <w:iCs/>
+        </w:rPr>
+        <w:tab/>
+      </w:r>
+      <w:r>
+        <w:rPr>
+          <w:i/>
+          <w:iCs/>
+        </w:rPr>
+        <w:tab/>
+        <w:t xml:space="preserve">Must be </w:t>
+      </w:r>
+      <w:r>
+        <w:rPr>
+          <w:i/>
+          <w:iCs/>
+        </w:rPr>
+        <w:t>greater</w:t>
+      </w:r>
+      <w:r>
+        <w:rPr>
+          <w:i/>
+          <w:iCs/>
+        </w:rPr>
+        <w:t xml:space="preserve"> than </w:t>
+      </w:r>
+      <w:proofErr w:type="spellStart"/>
+      <w:r>
+        <w:rPr>
+          <w:i/>
+          <w:iCs/>
+        </w:rPr>
+        <w:t>minWindSpeed</w:t>
+      </w:r>
+      <w:proofErr w:type="spellEnd"/>
     </w:p>
     <w:p>
       <w:pPr>
         <w:pStyle w:val="Heading3"/>
-      </w:pPr>
-      <w:bookmarkStart w:id="12" w:name="_Toc24565493"/>
-      <w:r>
-        <w:t xml:space="preserve">Section </w:t>
-      </w:r>
-      <w:r>
-        <w:t>1.</w:t>
-      </w:r>
-      <w:r>
-        <w:t>5:</w:t>
+        <w:ind w:left="720"/>
+      </w:pPr>
+      <w:bookmarkStart w:id="23" w:name="_Toc24813098"/>
+      <w:r>
+        <w:t>Section 1.</w:t>
+      </w:r>
+      <w:r>
+        <w:t>5</w:t>
+      </w:r>
+      <w:r>
+        <w:t>: Graph Configuration</w:t>
+      </w:r>
+      <w:bookmarkEnd w:id="23"/>
+    </w:p>
+    <w:p>
+      <w:pPr>
+        <w:ind w:left="720"/>
+        <w:rPr>
+          <w:b/>
+          <w:bCs/>
+        </w:rPr>
+      </w:pPr>
+      <w:r>
+        <w:rPr>
+          <w:b/>
+          <w:bCs/>
+        </w:rPr>
+        <w:t xml:space="preserve">“graph” </w:t>
+      </w:r>
+      <w:r>
+        <w:rPr>
+          <w:b/>
+          <w:bCs/>
+        </w:rPr>
+        <w:t>Possible Values:</w:t>
+      </w:r>
+    </w:p>
+    <w:p>
+      <w:pPr>
+        <w:ind w:left="720"/>
+      </w:pPr>
+      <w:r>
+        <w:tab/>
+        <w:t xml:space="preserve">true - Enables the </w:t>
+      </w:r>
+      <w:r>
+        <w:t>data collection/display area</w:t>
       </w:r>
       <w:r>
         <w:t xml:space="preserve"> </w:t>
       </w:r>
-      <w:r>
-        <w:t>Wind Slider</w:t>
-      </w:r>
-      <w:bookmarkEnd w:id="12"/>
-    </w:p>
-    <w:p>
-      <w:pPr>
-        <w:pStyle w:val="Heading3"/>
-      </w:pPr>
-      <w:bookmarkStart w:id="13" w:name="_Toc24565494"/>
-      <w:r>
-        <w:t xml:space="preserve">Section </w:t>
-      </w:r>
-      <w:r>
-        <w:t>1.</w:t>
-      </w:r>
-      <w:r>
-        <w:t>6:</w:t>
-      </w:r>
-      <w:r>
-        <w:t xml:space="preserve"> Graph</w:t>
-      </w:r>
-      <w:bookmarkStart w:id="14" w:name="_GoBack"/>
-      <w:bookmarkEnd w:id="13"/>
-      <w:bookmarkEnd w:id="14"/>
-    </w:p>
+    </w:p>
+    <w:p>
+      <w:pPr>
+        <w:ind w:left="720"/>
+      </w:pPr>
+      <w:r>
+        <w:tab/>
+        <w:t xml:space="preserve">false - Disables the </w:t>
+      </w:r>
+      <w:r>
+        <w:t xml:space="preserve">data collection/display area </w:t>
+      </w:r>
+    </w:p>
+    <w:p>
+      <w:pPr>
+        <w:ind w:left="720"/>
+        <w:rPr>
+          <w:b/>
+          <w:bCs/>
+        </w:rPr>
+      </w:pPr>
+      <w:r>
+        <w:rPr>
+          <w:b/>
+          <w:bCs/>
+        </w:rPr>
+        <w:t>“</w:t>
+      </w:r>
+      <w:proofErr w:type="spellStart"/>
+      <w:r>
+        <w:rPr>
+          <w:b/>
+          <w:bCs/>
+        </w:rPr>
+        <w:t>recordButton</w:t>
+      </w:r>
+      <w:proofErr w:type="spellEnd"/>
+      <w:r>
+        <w:rPr>
+          <w:b/>
+          <w:bCs/>
+        </w:rPr>
+        <w:t>” Possible Values:</w:t>
+      </w:r>
+    </w:p>
+    <w:p>
+      <w:pPr>
+        <w:ind w:left="720"/>
+      </w:pPr>
+      <w:r>
+        <w:tab/>
+        <w:t>true - Enables the data collection</w:t>
+      </w:r>
+      <w:r>
+        <w:t xml:space="preserve"> button</w:t>
+      </w:r>
+    </w:p>
+    <w:p>
+      <w:pPr>
+        <w:ind w:left="720"/>
+      </w:pPr>
+      <w:r>
+        <w:tab/>
+        <w:t>false - Disables the data collection button</w:t>
+      </w:r>
+    </w:p>
+    <w:p>
+      <w:pPr>
+        <w:ind w:left="720"/>
+        <w:rPr>
+          <w:i/>
+          <w:iCs/>
+        </w:rPr>
+      </w:pPr>
+      <w:r>
+        <w:tab/>
+      </w:r>
+      <w:r>
+        <w:rPr>
+          <w:i/>
+          <w:iCs/>
+        </w:rPr>
+        <w:t>Constraint:</w:t>
+      </w:r>
+    </w:p>
+    <w:p>
+      <w:pPr>
+        <w:ind w:left="720"/>
+      </w:pPr>
+      <w:r>
+        <w:tab/>
+      </w:r>
+      <w:r>
+        <w:tab/>
+      </w:r>
+      <w:r>
+        <w:rPr>
+          <w:i/>
+          <w:iCs/>
+        </w:rPr>
+        <w:t>graph</w:t>
+      </w:r>
+      <w:r>
+        <w:t xml:space="preserve"> must be true</w:t>
+      </w:r>
+      <w:r>
+        <w:t xml:space="preserve"> to be visible</w:t>
+      </w:r>
+    </w:p>
+    <w:p>
+      <w:pPr>
+        <w:ind w:left="720"/>
+        <w:rPr>
+          <w:b/>
+          <w:bCs/>
+        </w:rPr>
+      </w:pPr>
+      <w:r>
+        <w:rPr>
+          <w:b/>
+          <w:bCs/>
+        </w:rPr>
+        <w:t>“</w:t>
+      </w:r>
+      <w:proofErr w:type="spellStart"/>
+      <w:r>
+        <w:rPr>
+          <w:b/>
+          <w:bCs/>
+        </w:rPr>
+        <w:t>csvExportPath</w:t>
+      </w:r>
+      <w:proofErr w:type="spellEnd"/>
+      <w:r>
+        <w:rPr>
+          <w:b/>
+          <w:bCs/>
+        </w:rPr>
+        <w:t>” Possible Values:</w:t>
+      </w:r>
+    </w:p>
+    <w:p>
+      <w:pPr>
+        <w:ind w:left="720"/>
+      </w:pPr>
+      <w:r>
+        <w:tab/>
+        <w:t>Export path string starting at the base of the program’s installation</w:t>
+      </w:r>
+    </w:p>
+    <w:p>
+      <w:pPr>
+        <w:ind w:left="720"/>
+        <w:rPr>
+          <w:b/>
+          <w:bCs/>
+        </w:rPr>
+      </w:pPr>
+      <w:r>
+        <w:rPr>
+          <w:b/>
+          <w:bCs/>
+        </w:rPr>
+        <w:t>“</w:t>
+      </w:r>
+      <w:proofErr w:type="spellStart"/>
+      <w:r>
+        <w:rPr>
+          <w:b/>
+          <w:bCs/>
+        </w:rPr>
+        <w:t>imageExportPath</w:t>
+      </w:r>
+      <w:proofErr w:type="spellEnd"/>
+      <w:r>
+        <w:rPr>
+          <w:b/>
+          <w:bCs/>
+        </w:rPr>
+        <w:t>” Possible Values:</w:t>
+      </w:r>
+    </w:p>
+    <w:p>
+      <w:pPr>
+        <w:ind w:left="720"/>
+      </w:pPr>
+      <w:r>
+        <w:tab/>
+        <w:t>Export path string starting at the base of the program’s installation</w:t>
+      </w:r>
+    </w:p>
+    <w:p/>
+    <w:p/>
     <w:sectPr>
       <w:footerReference w:type="default" r:id="rId8"/>
       <w:pgSz w:w="12240" w:h="15840"/>
@@ -2862,6 +5221,28 @@
       <w:szCs w:val="24"/>
     </w:rPr>
   </w:style>
+  <w:style w:type="paragraph" w:styleId="Heading4">
+    <w:name w:val="heading 4"/>
+    <w:basedOn w:val="Normal"/>
+    <w:next w:val="Normal"/>
+    <w:link w:val="Heading4Char"/>
+    <w:uiPriority w:val="9"/>
+    <w:unhideWhenUsed/>
+    <w:qFormat/>
+    <w:rsid w:val="006E712C"/>
+    <w:pPr>
+      <w:keepNext/>
+      <w:keepLines/>
+      <w:spacing w:before="40" w:after="0"/>
+      <w:outlineLvl w:val="3"/>
+    </w:pPr>
+    <w:rPr>
+      <w:rFonts w:asciiTheme="majorHAnsi" w:eastAsiaTheme="majorEastAsia" w:hAnsiTheme="majorHAnsi" w:cstheme="majorBidi"/>
+      <w:i/>
+      <w:iCs/>
+      <w:color w:val="2F5496" w:themeColor="accent1" w:themeShade="BF"/>
+    </w:rPr>
+  </w:style>
   <w:style w:type="character" w:default="1" w:styleId="DefaultParagraphFont">
     <w:name w:val="Default Paragraph Font"/>
     <w:uiPriority w:val="1"/>
@@ -3219,6 +5600,19 @@
       <w:ind w:left="440"/>
     </w:pPr>
   </w:style>
+  <w:style w:type="character" w:customStyle="1" w:styleId="Heading4Char">
+    <w:name w:val="Heading 4 Char"/>
+    <w:basedOn w:val="DefaultParagraphFont"/>
+    <w:link w:val="Heading4"/>
+    <w:uiPriority w:val="9"/>
+    <w:rsid w:val="006E712C"/>
+    <w:rPr>
+      <w:rFonts w:asciiTheme="majorHAnsi" w:eastAsiaTheme="majorEastAsia" w:hAnsiTheme="majorHAnsi" w:cstheme="majorBidi"/>
+      <w:i/>
+      <w:iCs/>
+      <w:color w:val="2F5496" w:themeColor="accent1" w:themeShade="BF"/>
+    </w:rPr>
+  </w:style>
 </w:styles>
 </file>
 
@@ -3522,7 +5916,7 @@
 </file>
 
 <file path=customXml/itemProps1.xml><?xml version="1.0" encoding="utf-8"?>
-<ds:datastoreItem xmlns:ds="http://schemas.openxmlformats.org/officeDocument/2006/customXml" ds:itemID="{26922E32-4C94-4F98-888C-E96D51A1DF0F}">
+<ds:datastoreItem xmlns:ds="http://schemas.openxmlformats.org/officeDocument/2006/customXml" ds:itemID="{301447B6-B126-4A0B-9329-363ED3962118}">
   <ds:schemaRefs>
     <ds:schemaRef ds:uri="http://schemas.openxmlformats.org/officeDocument/2006/bibliography"/>
   </ds:schemaRefs>

</xml_diff>

<commit_message>
update json.config, docs, wind.cs
</commit_message>
<xml_diff>
--- a/Docs/consumer_manual.docx
+++ b/Docs/consumer_manual.docx
@@ -211,18 +211,17 @@
           <w:sz w:val="20"/>
           <w:szCs w:val="20"/>
         </w:rPr>
-        <w:t xml:space="preserve"> of Team </w:t>
-      </w:r>
-      <w:proofErr w:type="spellStart"/>
-      <w:r>
+        <w:t xml:space="preserve"> of Team NoName</w:t>
+      </w:r>
+    </w:p>
+    <w:p>
+      <w:pPr>
         <w:rPr>
           <w:rFonts w:asciiTheme="majorHAnsi" w:hAnsiTheme="majorHAnsi" w:cstheme="majorHAnsi"/>
           <w:sz w:val="20"/>
           <w:szCs w:val="20"/>
         </w:rPr>
-        <w:t>NoName</w:t>
-      </w:r>
-      <w:proofErr w:type="spellEnd"/>
+      </w:pPr>
     </w:p>
     <w:p>
       <w:pPr>
@@ -271,15 +270,6 @@
     </w:p>
     <w:p>
       <w:pPr>
-        <w:rPr>
-          <w:rFonts w:asciiTheme="majorHAnsi" w:hAnsiTheme="majorHAnsi" w:cstheme="majorHAnsi"/>
-          <w:sz w:val="20"/>
-          <w:szCs w:val="20"/>
-        </w:rPr>
-      </w:pPr>
-    </w:p>
-    <w:p>
-      <w:pPr>
         <w:pStyle w:val="IntenseQuote"/>
         <w:rPr>
           <w:sz w:val="36"/>
@@ -360,23 +350,7 @@
           <w:sz w:val="36"/>
           <w:szCs w:val="36"/>
         </w:rPr>
-        <w:t xml:space="preserve">Nelson </w:t>
-      </w:r>
-      <w:proofErr w:type="spellStart"/>
-      <w:r>
-        <w:rPr>
-          <w:sz w:val="36"/>
-          <w:szCs w:val="36"/>
-        </w:rPr>
-        <w:t>Su</w:t>
-      </w:r>
-      <w:proofErr w:type="spellEnd"/>
-      <w:r>
-        <w:rPr>
-          <w:sz w:val="36"/>
-          <w:szCs w:val="36"/>
-        </w:rPr>
-        <w:t xml:space="preserve"> – Developer</w:t>
+        <w:t>Nelson Su – Developer</w:t>
       </w:r>
     </w:p>
     <w:p>
@@ -1861,7 +1835,7 @@
                 <w:noProof/>
                 <w:webHidden/>
               </w:rPr>
-              <w:t>8</w:t>
+              <w:t>7</w:t>
             </w:r>
             <w:r>
               <w:rPr>
@@ -1930,7 +1904,7 @@
                 <w:noProof/>
                 <w:webHidden/>
               </w:rPr>
-              <w:t>9</w:t>
+              <w:t>10</w:t>
             </w:r>
             <w:r>
               <w:rPr>
@@ -2068,7 +2042,7 @@
                 <w:noProof/>
                 <w:webHidden/>
               </w:rPr>
-              <w:t>10</w:t>
+              <w:t>11</w:t>
             </w:r>
             <w:r>
               <w:rPr>
@@ -2126,18 +2100,10 @@
         <w:t xml:space="preserve">Thank you for downloading and using Balloon Simulator as part of your classroom’s curriculum. </w:t>
       </w:r>
       <w:r>
-        <w:t xml:space="preserve">We hope that you will find our software easy to use and reliable. This software was designed as part of a classroom project in CS4500 in the </w:t>
-      </w:r>
-      <w:proofErr w:type="gramStart"/>
-      <w:r>
-        <w:t>Fall of 2019</w:t>
-      </w:r>
-      <w:r>
-        <w:t>, and</w:t>
-      </w:r>
-      <w:proofErr w:type="gramEnd"/>
-      <w:r>
-        <w:t xml:space="preserve"> released for public use by its developers.</w:t>
+        <w:t>We hope that you will find our software easy to use and reliable. This software was designed as part of a classroom project in CS4500 in the Fall of 2019</w:t>
+      </w:r>
+      <w:r>
+        <w:t>, and released for public use by its developers.</w:t>
       </w:r>
     </w:p>
     <w:p/>
@@ -2343,25 +2309,7 @@
     </w:p>
     <w:p>
       <w:r>
-        <w:t xml:space="preserve">Go to the location where you downloaded this package, go to the folder named </w:t>
-      </w:r>
-      <w:proofErr w:type="spellStart"/>
-      <w:r>
-        <w:t>BalloonSim_Data</w:t>
-      </w:r>
-      <w:proofErr w:type="spellEnd"/>
-      <w:r>
-        <w:t xml:space="preserve">, then go to the folder named Config. Inside, there is a file named </w:t>
-      </w:r>
-      <w:proofErr w:type="spellStart"/>
-      <w:proofErr w:type="gramStart"/>
-      <w:r>
-        <w:t>config.json</w:t>
-      </w:r>
-      <w:proofErr w:type="spellEnd"/>
-      <w:proofErr w:type="gramEnd"/>
-      <w:r>
-        <w:t>. Inside, you can adjust which elements will be accessible to the users. Simply adjust the values inside to your desired values.</w:t>
+        <w:t>Go to the location where you downloaded this package, go to the folder named BalloonSim_Data, then go to the folder named Config. Inside, there is a file named config.json. Inside, you can adjust which elements will be accessible to the users. Simply adjust the values inside to your desired values.</w:t>
       </w:r>
       <w:r>
         <w:t xml:space="preserve"> Refer to configuration information for details about each value. </w:t>
@@ -2774,10 +2722,76 @@
     </w:p>
     <w:p>
       <w:pPr>
+        <w:ind w:left="720"/>
+      </w:pPr>
+    </w:p>
+    <w:p>
+      <w:pPr>
+        <w:ind w:left="720"/>
+      </w:pPr>
+    </w:p>
+    <w:p>
+      <w:pPr>
+        <w:ind w:left="720"/>
+      </w:pPr>
+    </w:p>
+    <w:p>
+      <w:pPr>
+        <w:ind w:left="720"/>
+      </w:pPr>
+    </w:p>
+    <w:p>
+      <w:pPr>
+        <w:ind w:left="720"/>
+      </w:pPr>
+    </w:p>
+    <w:p>
+      <w:pPr>
+        <w:ind w:left="720"/>
+      </w:pPr>
+    </w:p>
+    <w:p>
+      <w:pPr>
+        <w:ind w:left="720"/>
+      </w:pPr>
+    </w:p>
+    <w:p>
+      <w:pPr>
+        <w:ind w:left="720"/>
+      </w:pPr>
+    </w:p>
+    <w:p>
+      <w:pPr>
+        <w:ind w:left="720"/>
+      </w:pPr>
+    </w:p>
+    <w:p>
+      <w:pPr>
+        <w:ind w:left="720"/>
+      </w:pPr>
+    </w:p>
+    <w:p>
+      <w:pPr>
+        <w:ind w:left="720"/>
+      </w:pPr>
+    </w:p>
+    <w:p>
+      <w:pPr>
+        <w:ind w:left="720"/>
+      </w:pPr>
+    </w:p>
+    <w:p>
+      <w:pPr>
+        <w:ind w:left="720"/>
+      </w:pPr>
+    </w:p>
+    <w:p>
+      <w:pPr>
         <w:pStyle w:val="Heading1"/>
       </w:pPr>
       <w:bookmarkStart w:id="16" w:name="_Toc24813092"/>
       <w:r>
+        <w:lastRenderedPageBreak/>
         <w:t>Configuration Information</w:t>
       </w:r>
       <w:bookmarkEnd w:id="16"/>
@@ -2838,23 +2852,7 @@
           <w:b/>
           <w:bCs/>
         </w:rPr>
-        <w:t>“</w:t>
-      </w:r>
-      <w:proofErr w:type="spellStart"/>
-      <w:r>
-        <w:rPr>
-          <w:b/>
-          <w:bCs/>
-        </w:rPr>
-        <w:t>colorWheel</w:t>
-      </w:r>
-      <w:proofErr w:type="spellEnd"/>
-      <w:r>
-        <w:rPr>
-          <w:b/>
-          <w:bCs/>
-        </w:rPr>
-        <w:t xml:space="preserve">” </w:t>
+        <w:t xml:space="preserve">“colorWheel” </w:t>
       </w:r>
       <w:r>
         <w:rPr>
@@ -2863,8 +2861,6 @@
         </w:rPr>
         <w:t>Possible Values:</w:t>
       </w:r>
-      <w:bookmarkStart w:id="19" w:name="_GoBack"/>
-      <w:bookmarkEnd w:id="19"/>
     </w:p>
     <w:p>
       <w:pPr>
@@ -2894,21 +2890,19 @@
       <w:pPr>
         <w:ind w:left="720"/>
       </w:pPr>
-    </w:p>
-    <w:p>
-      <w:pPr>
-        <w:ind w:left="720"/>
-      </w:pPr>
-    </w:p>
-    <w:p>
-      <w:pPr>
-        <w:ind w:left="720"/>
-      </w:pPr>
-    </w:p>
-    <w:p>
-      <w:pPr>
-        <w:ind w:left="720"/>
-      </w:pPr>
+      <w:r>
+        <w:t xml:space="preserve">The configuration file contains values that reference the color wheel option to change the color of the balloon. The </w:t>
+      </w:r>
+      <w:r>
+        <w:rPr>
+          <w:i/>
+          <w:iCs/>
+        </w:rPr>
+        <w:t xml:space="preserve">colorWheel </w:t>
+      </w:r>
+      <w:r>
+        <w:t>value is set to true by default for the kindergarten – second simulation configuration. All other configurations have a default of false, turning the feature off.</w:t>
+      </w:r>
     </w:p>
     <w:p>
       <w:pPr>
@@ -2920,9 +2914,8 @@
         <w:pStyle w:val="Heading3"/>
         <w:ind w:left="720"/>
       </w:pPr>
-      <w:bookmarkStart w:id="20" w:name="_Toc24813095"/>
-      <w:r>
-        <w:lastRenderedPageBreak/>
+      <w:bookmarkStart w:id="19" w:name="_Toc24813095"/>
+      <w:r>
         <w:t>Section 1.</w:t>
       </w:r>
       <w:r>
@@ -2931,8 +2924,206 @@
       <w:r>
         <w:t>: Radius Slider and Buttons Configuration</w:t>
       </w:r>
-      <w:bookmarkEnd w:id="20"/>
-    </w:p>
+      <w:bookmarkEnd w:id="19"/>
+    </w:p>
+    <w:p>
+      <w:pPr>
+        <w:ind w:left="1440"/>
+      </w:pPr>
+      <w:r>
+        <w:t xml:space="preserve">The configuration file contains values that reference the radius sliders properties named </w:t>
+      </w:r>
+      <w:r>
+        <w:rPr>
+          <w:i/>
+          <w:iCs/>
+        </w:rPr>
+        <w:t>minRadius</w:t>
+      </w:r>
+      <w:r>
+        <w:t xml:space="preserve">, </w:t>
+      </w:r>
+      <w:r>
+        <w:rPr>
+          <w:i/>
+          <w:iCs/>
+        </w:rPr>
+        <w:t>maxRadius</w:t>
+      </w:r>
+      <w:r>
+        <w:t xml:space="preserve">, and </w:t>
+      </w:r>
+      <w:r>
+        <w:rPr>
+          <w:i/>
+          <w:iCs/>
+        </w:rPr>
+        <w:t>radiusSlider</w:t>
+      </w:r>
+      <w:r>
+        <w:t xml:space="preserve">. Starting with the </w:t>
+      </w:r>
+      <w:r>
+        <w:rPr>
+          <w:i/>
+          <w:iCs/>
+        </w:rPr>
+        <w:t>radiusSlider</w:t>
+      </w:r>
+      <w:r>
+        <w:t>, the value can be true or false. A true value will provide the radius slider UI in the simulation and is set to true for every configuration. A false value will remove the radius slider from the UI and disable any change in radius of the balloon</w:t>
+      </w:r>
+      <w:r>
+        <w:t xml:space="preserve"> from the slider</w:t>
+      </w:r>
+      <w:r>
+        <w:t xml:space="preserve">. The </w:t>
+      </w:r>
+      <w:r>
+        <w:rPr>
+          <w:i/>
+          <w:iCs/>
+        </w:rPr>
+        <w:t>minRadius</w:t>
+      </w:r>
+      <w:r>
+        <w:t xml:space="preserve"> value is set to a minimum of 50 meters for a realistic visual when comparing the balloon to the rope. The </w:t>
+      </w:r>
+      <w:r>
+        <w:rPr>
+          <w:i/>
+          <w:iCs/>
+        </w:rPr>
+        <w:t>minRadius</w:t>
+      </w:r>
+      <w:r>
+        <w:t xml:space="preserve"> value can be changed to anything greater than 50 and less than 400 with regard that the </w:t>
+      </w:r>
+      <w:r>
+        <w:rPr>
+          <w:i/>
+          <w:iCs/>
+        </w:rPr>
+        <w:t>minRadius</w:t>
+      </w:r>
+      <w:r>
+        <w:t xml:space="preserve"> value is less than the </w:t>
+      </w:r>
+      <w:r>
+        <w:rPr>
+          <w:i/>
+          <w:iCs/>
+        </w:rPr>
+        <w:t>maxRadius</w:t>
+      </w:r>
+      <w:r>
+        <w:t xml:space="preserve"> value. The </w:t>
+      </w:r>
+      <w:r>
+        <w:rPr>
+          <w:i/>
+          <w:iCs/>
+        </w:rPr>
+        <w:t>maxRadius</w:t>
+      </w:r>
+      <w:r>
+        <w:t xml:space="preserve"> value has similar constrains, the </w:t>
+      </w:r>
+      <w:r>
+        <w:rPr>
+          <w:i/>
+          <w:iCs/>
+        </w:rPr>
+        <w:t>maxRadius</w:t>
+      </w:r>
+      <w:r>
+        <w:t xml:space="preserve"> can be anywhere greater than 50 and less than 400 with regard that the </w:t>
+      </w:r>
+      <w:r>
+        <w:rPr>
+          <w:i/>
+          <w:iCs/>
+        </w:rPr>
+        <w:t>maxRadius</w:t>
+      </w:r>
+      <w:r>
+        <w:t xml:space="preserve"> is greater than the </w:t>
+      </w:r>
+      <w:r>
+        <w:rPr>
+          <w:i/>
+          <w:iCs/>
+        </w:rPr>
+        <w:t>minRadius</w:t>
+      </w:r>
+      <w:r>
+        <w:t xml:space="preserve">. In the case that the </w:t>
+      </w:r>
+      <w:r>
+        <w:rPr>
+          <w:i/>
+          <w:iCs/>
+        </w:rPr>
+        <w:t>minRadius</w:t>
+      </w:r>
+      <w:r>
+        <w:t xml:space="preserve"> value is greater than the </w:t>
+      </w:r>
+      <w:r>
+        <w:rPr>
+          <w:i/>
+          <w:iCs/>
+        </w:rPr>
+        <w:t>maxRadius</w:t>
+      </w:r>
+      <w:r>
+        <w:t xml:space="preserve"> value or, the </w:t>
+      </w:r>
+      <w:r>
+        <w:rPr>
+          <w:i/>
+          <w:iCs/>
+        </w:rPr>
+        <w:t>maxRadius</w:t>
+      </w:r>
+      <w:r>
+        <w:t xml:space="preserve"> value is less than the </w:t>
+      </w:r>
+      <w:r>
+        <w:rPr>
+          <w:i/>
+          <w:iCs/>
+        </w:rPr>
+        <w:t>minRadius</w:t>
+      </w:r>
+      <w:r>
+        <w:t xml:space="preserve"> value, the default values will override the changes and set </w:t>
+      </w:r>
+      <w:r>
+        <w:rPr>
+          <w:i/>
+          <w:iCs/>
+        </w:rPr>
+        <w:t>minRadius</w:t>
+      </w:r>
+      <w:r>
+        <w:t xml:space="preserve"> to 50 and </w:t>
+      </w:r>
+      <w:r>
+        <w:rPr>
+          <w:i/>
+          <w:iCs/>
+        </w:rPr>
+        <w:t>maxRadius</w:t>
+      </w:r>
+      <w:r>
+        <w:t xml:space="preserve"> to 400. </w:t>
+      </w:r>
+      <w:r>
+        <w:t xml:space="preserve"> The UI also provides inflate and deflate buttons for incremental increase of the balloon radius. A false value will disable this feature.</w:t>
+      </w:r>
+    </w:p>
+    <w:p/>
     <w:p>
       <w:pPr>
         <w:pStyle w:val="Heading4"/>
@@ -2964,7 +3155,6 @@
         </w:rPr>
         <w:t>“</w:t>
       </w:r>
-      <w:proofErr w:type="spellStart"/>
       <w:r>
         <w:rPr>
           <w:b/>
@@ -2972,7 +3162,6 @@
         </w:rPr>
         <w:t>radiusSlider</w:t>
       </w:r>
-      <w:proofErr w:type="spellEnd"/>
       <w:r>
         <w:rPr>
           <w:b/>
@@ -3010,7 +3199,56 @@
     </w:p>
     <w:p>
       <w:pPr>
+        <w:rPr>
+          <w:b/>
+          <w:bCs/>
+        </w:rPr>
+      </w:pPr>
+      <w:r>
+        <w:tab/>
+      </w:r>
+      <w:r>
+        <w:tab/>
+      </w:r>
+      <w:r>
+        <w:rPr>
+          <w:b/>
+          <w:bCs/>
+        </w:rPr>
+        <w:t>Details:</w:t>
+      </w:r>
+    </w:p>
+    <w:p>
+      <w:pPr>
         <w:ind w:left="1440"/>
+      </w:pPr>
+      <w:r>
+        <w:t xml:space="preserve">When </w:t>
+      </w:r>
+      <w:r>
+        <w:rPr>
+          <w:i/>
+          <w:iCs/>
+        </w:rPr>
+        <w:t>radiusSlider</w:t>
+      </w:r>
+      <w:r>
+        <w:t xml:space="preserve"> is set to false it will disable the radius slider UI element but, allow for you to still change the balloon radius by using the inflate and deflate buttons. If the </w:t>
+      </w:r>
+      <w:r>
+        <w:lastRenderedPageBreak/>
+        <w:t>InflateDeflateButton and radiusSlider properties are set to false, the switch box to switch between changing the radius and changing the wind will be disabled and only the wind slider will be available for user. This feature is by default set to true for all configurations of the simulation</w:t>
+      </w:r>
+      <w:r>
+        <w:t xml:space="preserve"> and values are in meters</w:t>
+      </w:r>
+      <w:r>
+        <w:t xml:space="preserve">. </w:t>
+      </w:r>
+    </w:p>
+    <w:p>
+      <w:pPr>
+        <w:ind w:left="1440"/>
         <w:rPr>
           <w:b/>
           <w:bCs/>
@@ -3023,7 +3261,6 @@
         </w:rPr>
         <w:t>“</w:t>
       </w:r>
-      <w:proofErr w:type="spellStart"/>
       <w:r>
         <w:rPr>
           <w:b/>
@@ -3031,7 +3268,6 @@
         </w:rPr>
         <w:t>minRadius</w:t>
       </w:r>
-      <w:proofErr w:type="spellEnd"/>
       <w:r>
         <w:rPr>
           <w:b/>
@@ -3100,7 +3336,6 @@
         <w:tab/>
         <w:t xml:space="preserve">Must be less than </w:t>
       </w:r>
-      <w:proofErr w:type="spellStart"/>
       <w:r>
         <w:rPr>
           <w:i/>
@@ -3108,12 +3343,81 @@
         </w:rPr>
         <w:t>maxRadius</w:t>
       </w:r>
-      <w:proofErr w:type="spellEnd"/>
     </w:p>
     <w:p>
       <w:pPr>
         <w:ind w:left="1440"/>
         <w:rPr>
+          <w:i/>
+          <w:iCs/>
+        </w:rPr>
+      </w:pPr>
+      <w:r>
+        <w:rPr>
+          <w:i/>
+          <w:iCs/>
+        </w:rPr>
+        <w:tab/>
+        <w:t xml:space="preserve">Default value: </w:t>
+      </w:r>
+    </w:p>
+    <w:p>
+      <w:pPr>
+        <w:ind w:left="1440"/>
+        <w:rPr>
+          <w:i/>
+          <w:iCs/>
+        </w:rPr>
+      </w:pPr>
+      <w:r>
+        <w:rPr>
+          <w:i/>
+          <w:iCs/>
+        </w:rPr>
+        <w:tab/>
+      </w:r>
+      <w:r>
+        <w:rPr>
+          <w:i/>
+          <w:iCs/>
+        </w:rPr>
+        <w:tab/>
+        <w:t>minRadius: 50</w:t>
+      </w:r>
+    </w:p>
+    <w:p>
+      <w:pPr>
+        <w:ind w:left="1440"/>
+        <w:rPr>
+          <w:b/>
+          <w:bCs/>
+        </w:rPr>
+      </w:pPr>
+      <w:r>
+        <w:rPr>
+          <w:b/>
+          <w:bCs/>
+        </w:rPr>
+        <w:t>Details:</w:t>
+      </w:r>
+    </w:p>
+    <w:p>
+      <w:pPr>
+        <w:ind w:left="1440"/>
+      </w:pPr>
+      <w:r>
+        <w:t xml:space="preserve">Changes the minimum radius of the balloon in meters. </w:t>
+      </w:r>
+    </w:p>
+    <w:p>
+      <w:pPr>
+        <w:ind w:left="1440"/>
+      </w:pPr>
+    </w:p>
+    <w:p>
+      <w:pPr>
+        <w:ind w:left="1440"/>
+        <w:rPr>
           <w:b/>
           <w:bCs/>
         </w:rPr>
@@ -3125,7 +3429,6 @@
         </w:rPr>
         <w:t xml:space="preserve"> “</w:t>
       </w:r>
-      <w:proofErr w:type="spellStart"/>
       <w:r>
         <w:rPr>
           <w:b/>
@@ -3133,7 +3436,6 @@
         </w:rPr>
         <w:t>maxRadius</w:t>
       </w:r>
-      <w:proofErr w:type="spellEnd"/>
       <w:r>
         <w:rPr>
           <w:b/>
@@ -3200,7 +3502,6 @@
         <w:tab/>
         <w:t xml:space="preserve">Must be greater than </w:t>
       </w:r>
-      <w:proofErr w:type="spellStart"/>
       <w:r>
         <w:rPr>
           <w:i/>
@@ -3208,577 +3509,1093 @@
         </w:rPr>
         <w:t>minRadius</w:t>
       </w:r>
-      <w:proofErr w:type="spellEnd"/>
     </w:p>
     <w:p>
       <w:pPr>
         <w:ind w:left="1440"/>
-      </w:pPr>
-      <w:r>
-        <w:t xml:space="preserve">The configuration file contains values that reference the radius sliders properties named </w:t>
-      </w:r>
-      <w:proofErr w:type="spellStart"/>
-      <w:r>
-        <w:t>minRadius</w:t>
-      </w:r>
-      <w:proofErr w:type="spellEnd"/>
-      <w:r>
-        <w:t xml:space="preserve">, </w:t>
-      </w:r>
-      <w:proofErr w:type="spellStart"/>
-      <w:r>
+        <w:rPr>
+          <w:i/>
+          <w:iCs/>
+        </w:rPr>
+      </w:pPr>
+      <w:r>
+        <w:rPr>
+          <w:i/>
+          <w:iCs/>
+        </w:rPr>
+        <w:tab/>
+        <w:t xml:space="preserve">Default value: </w:t>
+      </w:r>
+    </w:p>
+    <w:p>
+      <w:pPr>
+        <w:ind w:left="1440"/>
+        <w:rPr>
+          <w:i/>
+          <w:iCs/>
+        </w:rPr>
+      </w:pPr>
+      <w:r>
+        <w:rPr>
+          <w:i/>
+          <w:iCs/>
+        </w:rPr>
+        <w:tab/>
+      </w:r>
+      <w:r>
+        <w:rPr>
+          <w:i/>
+          <w:iCs/>
+        </w:rPr>
+        <w:tab/>
+        <w:t xml:space="preserve">maxRadius: 400 </w:t>
+      </w:r>
+    </w:p>
+    <w:p>
+      <w:pPr>
+        <w:ind w:left="1440"/>
+        <w:rPr>
+          <w:b/>
+          <w:bCs/>
+        </w:rPr>
+      </w:pPr>
+      <w:r>
+        <w:rPr>
+          <w:b/>
+          <w:bCs/>
+        </w:rPr>
+        <w:t>Details:</w:t>
+      </w:r>
+    </w:p>
+    <w:p>
+      <w:pPr>
+        <w:ind w:left="1440"/>
+      </w:pPr>
+      <w:r>
+        <w:t xml:space="preserve">Changes the </w:t>
+      </w:r>
+      <w:r>
+        <w:t>maximum</w:t>
+      </w:r>
+      <w:r>
+        <w:t xml:space="preserve"> radius of the balloon</w:t>
+      </w:r>
+      <w:r>
+        <w:t xml:space="preserve"> in meters</w:t>
+      </w:r>
+      <w:r>
+        <w:t xml:space="preserve">. </w:t>
+      </w:r>
+    </w:p>
+    <w:p/>
+    <w:p>
+      <w:pPr>
+        <w:pStyle w:val="Heading4"/>
+        <w:ind w:left="720"/>
+      </w:pPr>
+      <w:r>
+        <w:tab/>
+        <w:t>Section 1.</w:t>
+      </w:r>
+      <w:r>
+        <w:t>2</w:t>
+      </w:r>
+      <w:r>
+        <w:t>.2 Inflate and Deflate Buttons Configuration</w:t>
+      </w:r>
+    </w:p>
+    <w:p>
+      <w:pPr>
+        <w:ind w:left="1440"/>
+        <w:rPr>
+          <w:b/>
+          <w:bCs/>
+        </w:rPr>
+      </w:pPr>
+      <w:r>
+        <w:rPr>
+          <w:b/>
+          <w:bCs/>
+        </w:rPr>
+        <w:t>“</w:t>
+      </w:r>
+      <w:r>
+        <w:rPr>
+          <w:b/>
+          <w:bCs/>
+        </w:rPr>
+        <w:t>inflateDeflateButton</w:t>
+      </w:r>
+      <w:r>
+        <w:rPr>
+          <w:b/>
+          <w:bCs/>
+        </w:rPr>
+        <w:t>” Possible Values:</w:t>
+      </w:r>
+    </w:p>
+    <w:p>
+      <w:pPr>
+        <w:ind w:left="1440"/>
+      </w:pPr>
+      <w:r>
+        <w:tab/>
+        <w:t>true - Enables the inflate / deflate buttons</w:t>
+      </w:r>
+    </w:p>
+    <w:p>
+      <w:pPr>
+        <w:ind w:left="1440"/>
+      </w:pPr>
+      <w:r>
+        <w:tab/>
+        <w:t>false - Disables the inflate / deflate buttons</w:t>
+      </w:r>
+    </w:p>
+    <w:p>
+      <w:pPr>
+        <w:ind w:left="1440"/>
+      </w:pPr>
+      <w:r>
+        <w:rPr>
+          <w:b/>
+          <w:bCs/>
+        </w:rPr>
+        <w:t>Details:</w:t>
+      </w:r>
+    </w:p>
+    <w:p>
+      <w:pPr>
+        <w:ind w:left="1440"/>
+      </w:pPr>
+      <w:r>
+        <w:t xml:space="preserve">Disabling the </w:t>
+      </w:r>
+      <w:r>
+        <w:rPr>
+          <w:i/>
+          <w:iCs/>
+        </w:rPr>
+        <w:t>inflateDeflateButton</w:t>
+      </w:r>
+      <w:r>
+        <w:t xml:space="preserve"> property will cause the inflate and deflate buttons to be removed from the UI. The radius slider will still be available for the user to change the radius of the balloon. Giving the </w:t>
+      </w:r>
+      <w:r>
+        <w:rPr>
+          <w:i/>
+          <w:iCs/>
+        </w:rPr>
+        <w:t>InflateDeflateButton</w:t>
+      </w:r>
+      <w:r>
+        <w:t xml:space="preserve"> property a value of false and the </w:t>
+      </w:r>
+      <w:r>
+        <w:rPr>
+          <w:i/>
+          <w:iCs/>
+        </w:rPr>
+        <w:t>radiusSlider</w:t>
+      </w:r>
+      <w:r>
+        <w:t xml:space="preserve"> property a value of false will cause the switch box UI element </w:t>
+      </w:r>
+      <w:r>
+        <w:t xml:space="preserve">for changing between the wind and radius sliders </w:t>
+      </w:r>
+      <w:r>
+        <w:t xml:space="preserve">to disappear and only the wind slider will </w:t>
+      </w:r>
+      <w:r>
+        <w:lastRenderedPageBreak/>
+        <w:t>be available for the user. This feature is by default set to true for all configurations</w:t>
+      </w:r>
+      <w:r>
+        <w:t xml:space="preserve"> and values are in meters.</w:t>
+      </w:r>
+    </w:p>
+    <w:p>
+      <w:pPr>
+        <w:ind w:left="1440"/>
+        <w:rPr>
+          <w:b/>
+          <w:bCs/>
+        </w:rPr>
+      </w:pPr>
+      <w:r>
+        <w:rPr>
+          <w:b/>
+          <w:bCs/>
+        </w:rPr>
+        <w:t>“</w:t>
+      </w:r>
+      <w:r>
+        <w:rPr>
+          <w:b/>
+          <w:bCs/>
+        </w:rPr>
+        <w:t>inflateIncrement</w:t>
+      </w:r>
+      <w:r>
+        <w:rPr>
+          <w:b/>
+          <w:bCs/>
+        </w:rPr>
+        <w:t>” Possible Values:</w:t>
+      </w:r>
+    </w:p>
+    <w:p>
+      <w:pPr>
+        <w:ind w:left="2160"/>
+      </w:pPr>
+      <w:r>
+        <w:t>Whole number</w:t>
+      </w:r>
+    </w:p>
+    <w:p>
+      <w:pPr>
+        <w:ind w:left="2160"/>
+        <w:rPr>
+          <w:i/>
+          <w:iCs/>
+        </w:rPr>
+      </w:pPr>
+      <w:r>
+        <w:rPr>
+          <w:i/>
+          <w:iCs/>
+        </w:rPr>
+        <w:t>Constraint:</w:t>
+      </w:r>
+    </w:p>
+    <w:p>
+      <w:pPr>
+        <w:ind w:left="2160" w:firstLine="720"/>
+      </w:pPr>
+      <w:r>
+        <w:t xml:space="preserve"> &gt;</w:t>
+      </w:r>
+      <w:r>
+        <w:t>=</w:t>
+      </w:r>
+      <w:r>
+        <w:t xml:space="preserve"> </w:t>
+      </w:r>
+      <w:r>
+        <w:t>1</w:t>
+      </w:r>
+      <w:r>
+        <w:t xml:space="preserve"> AND &lt; maxRadius</w:t>
+      </w:r>
+    </w:p>
+    <w:p>
+      <w:pPr>
+        <w:rPr>
+          <w:i/>
+          <w:iCs/>
+        </w:rPr>
+      </w:pPr>
+      <w:r>
+        <w:tab/>
+      </w:r>
+      <w:r>
+        <w:tab/>
+      </w:r>
+      <w:r>
+        <w:tab/>
+      </w:r>
+      <w:r>
+        <w:rPr>
+          <w:i/>
+          <w:iCs/>
+        </w:rPr>
+        <w:t>Default value: 10</w:t>
+      </w:r>
+      <w:r>
+        <w:rPr>
+          <w:i/>
+          <w:iCs/>
+        </w:rPr>
+        <w:t xml:space="preserve"> </w:t>
+      </w:r>
+    </w:p>
+    <w:p>
+      <w:pPr>
+        <w:ind w:left="1440"/>
+        <w:rPr>
+          <w:b/>
+          <w:bCs/>
+        </w:rPr>
+      </w:pPr>
+      <w:r>
+        <w:rPr>
+          <w:b/>
+          <w:bCs/>
+        </w:rPr>
+        <w:t>“</w:t>
+      </w:r>
+      <w:r>
+        <w:rPr>
+          <w:b/>
+          <w:bCs/>
+        </w:rPr>
+        <w:t>inflateIncrement</w:t>
+      </w:r>
+      <w:r>
+        <w:rPr>
+          <w:b/>
+          <w:bCs/>
+        </w:rPr>
+        <w:t>” Possible Values:</w:t>
+      </w:r>
+    </w:p>
+    <w:p>
+      <w:pPr>
+        <w:ind w:left="2160"/>
+      </w:pPr>
+      <w:r>
+        <w:t>Whole number</w:t>
+      </w:r>
+    </w:p>
+    <w:p>
+      <w:pPr>
+        <w:ind w:left="2160"/>
+        <w:rPr>
+          <w:i/>
+          <w:iCs/>
+        </w:rPr>
+      </w:pPr>
+      <w:r>
+        <w:rPr>
+          <w:i/>
+          <w:iCs/>
+        </w:rPr>
+        <w:t>Constraint:</w:t>
+      </w:r>
+    </w:p>
+    <w:p>
+      <w:pPr>
+        <w:ind w:left="2160" w:firstLine="720"/>
+      </w:pPr>
+      <w:r>
+        <w:t xml:space="preserve"> &gt;</w:t>
+      </w:r>
+      <w:r>
+        <w:t>=</w:t>
+      </w:r>
+      <w:r>
+        <w:t xml:space="preserve"> </w:t>
+      </w:r>
+      <w:r>
+        <w:t>1</w:t>
+      </w:r>
+      <w:r>
+        <w:t xml:space="preserve"> AND &lt; maxRadius</w:t>
+      </w:r>
+    </w:p>
+    <w:p>
+      <w:pPr>
+        <w:rPr>
+          <w:i/>
+          <w:iCs/>
+        </w:rPr>
+      </w:pPr>
+      <w:r>
+        <w:tab/>
+      </w:r>
+      <w:r>
+        <w:tab/>
+      </w:r>
+      <w:r>
+        <w:tab/>
+      </w:r>
+      <w:r>
+        <w:rPr>
+          <w:i/>
+          <w:iCs/>
+        </w:rPr>
+        <w:t>Default value: 10</w:t>
+      </w:r>
+      <w:r>
+        <w:rPr>
+          <w:i/>
+          <w:iCs/>
+        </w:rPr>
+        <w:t xml:space="preserve"> </w:t>
+      </w:r>
+    </w:p>
+    <w:p>
+      <w:pPr>
+        <w:ind w:left="720" w:firstLine="720"/>
+      </w:pPr>
+      <w:r>
+        <w:rPr>
+          <w:b/>
+          <w:bCs/>
+        </w:rPr>
+        <w:t>Details:</w:t>
+      </w:r>
+    </w:p>
+    <w:p>
+      <w:pPr>
+        <w:ind w:left="1440"/>
+      </w:pPr>
+      <w:r>
+        <w:t xml:space="preserve">The configuration file contains the values </w:t>
+      </w:r>
+      <w:r>
+        <w:rPr>
+          <w:i/>
+          <w:iCs/>
+        </w:rPr>
+        <w:t>inflateIncrement</w:t>
+      </w:r>
+      <w:r>
+        <w:t xml:space="preserve"> and </w:t>
+      </w:r>
+      <w:r>
+        <w:rPr>
+          <w:i/>
+          <w:iCs/>
+        </w:rPr>
+        <w:t>deflateIncrement</w:t>
+      </w:r>
+      <w:r>
+        <w:t xml:space="preserve">, which refer to the change in meters of the radius. Each time either button is pressed it will change the value of the radius to the set values of </w:t>
+      </w:r>
+      <w:r>
+        <w:rPr>
+          <w:i/>
+          <w:iCs/>
+        </w:rPr>
+        <w:t>inflateIncrement</w:t>
+      </w:r>
+      <w:r>
+        <w:t xml:space="preserve"> or </w:t>
+      </w:r>
+      <w:r>
+        <w:rPr>
+          <w:i/>
+          <w:iCs/>
+        </w:rPr>
+        <w:t>deflateIncrement</w:t>
+      </w:r>
+      <w:r>
+        <w:t xml:space="preserve">. The default value provided is 10 which corresponds to 10 meters. These values can be customized however the user likes with a few constraints. The value of </w:t>
+      </w:r>
+      <w:r>
+        <w:rPr>
+          <w:i/>
+          <w:iCs/>
+        </w:rPr>
+        <w:t>inflateIncrement</w:t>
+      </w:r>
+      <w:r>
+        <w:t xml:space="preserve"> and </w:t>
+      </w:r>
+      <w:r>
+        <w:rPr>
+          <w:i/>
+          <w:iCs/>
+        </w:rPr>
+        <w:t>deflateIncrement</w:t>
+      </w:r>
+      <w:r>
+        <w:t xml:space="preserve"> must be greater </w:t>
+      </w:r>
+      <w:r>
+        <w:t xml:space="preserve">equal to </w:t>
+      </w:r>
+      <w:r>
+        <w:t xml:space="preserve">1 and less than the </w:t>
+      </w:r>
+      <w:r>
+        <w:rPr>
+          <w:i/>
+          <w:iCs/>
+        </w:rPr>
         <w:t>maxRadius</w:t>
       </w:r>
-      <w:proofErr w:type="spellEnd"/>
-      <w:r>
-        <w:t xml:space="preserve">, and </w:t>
-      </w:r>
-      <w:proofErr w:type="spellStart"/>
-      <w:r>
-        <w:t>radiusSlider</w:t>
-      </w:r>
-      <w:proofErr w:type="spellEnd"/>
-      <w:r>
-        <w:t xml:space="preserve">. Starting with the </w:t>
-      </w:r>
-      <w:proofErr w:type="spellStart"/>
-      <w:r>
-        <w:t>radiusSlider</w:t>
-      </w:r>
-      <w:proofErr w:type="spellEnd"/>
-      <w:r>
-        <w:t xml:space="preserve">, the value can be true or false. A true value will provide the radius slider UI in the simulation and is set to true for every configuration. A false value will remove the radius slider from the UI and disable any change in radius of the balloon. The </w:t>
-      </w:r>
-      <w:proofErr w:type="spellStart"/>
-      <w:r>
-        <w:t>minRadius</w:t>
-      </w:r>
-      <w:proofErr w:type="spellEnd"/>
-      <w:r>
-        <w:t xml:space="preserve"> value is set to a minimum of 50 meters for a realistic visual when comparing the balloon to the rope. The </w:t>
-      </w:r>
-      <w:proofErr w:type="spellStart"/>
-      <w:r>
-        <w:t>minRadius</w:t>
-      </w:r>
-      <w:proofErr w:type="spellEnd"/>
-      <w:r>
-        <w:t xml:space="preserve"> value can be changed to anything greater than 50 and less than 400 with regard that the </w:t>
-      </w:r>
-      <w:proofErr w:type="spellStart"/>
-      <w:r>
-        <w:t>minRadius</w:t>
-      </w:r>
-      <w:proofErr w:type="spellEnd"/>
-      <w:r>
-        <w:t xml:space="preserve"> value is less than the </w:t>
-      </w:r>
-      <w:proofErr w:type="spellStart"/>
-      <w:r>
-        <w:t>maxRadius</w:t>
-      </w:r>
-      <w:proofErr w:type="spellEnd"/>
-      <w:r>
-        <w:t xml:space="preserve"> value. The </w:t>
-      </w:r>
-      <w:proofErr w:type="spellStart"/>
-      <w:r>
-        <w:t>maxRadius</w:t>
-      </w:r>
-      <w:proofErr w:type="spellEnd"/>
-      <w:r>
-        <w:t xml:space="preserve"> value has similar constrains, the </w:t>
-      </w:r>
-      <w:proofErr w:type="spellStart"/>
-      <w:r>
-        <w:t>maxRadius</w:t>
-      </w:r>
-      <w:proofErr w:type="spellEnd"/>
-      <w:r>
-        <w:t xml:space="preserve"> can be anywhere greater than 50 and less than 400 with regard that the </w:t>
-      </w:r>
-      <w:proofErr w:type="spellStart"/>
-      <w:r>
-        <w:t>maxRadius</w:t>
-      </w:r>
-      <w:proofErr w:type="spellEnd"/>
-      <w:r>
-        <w:t xml:space="preserve"> is greater than the </w:t>
-      </w:r>
-      <w:proofErr w:type="spellStart"/>
-      <w:r>
-        <w:t>minRadius</w:t>
-      </w:r>
-      <w:proofErr w:type="spellEnd"/>
-      <w:r>
-        <w:t xml:space="preserve">. In the case that the </w:t>
-      </w:r>
-      <w:proofErr w:type="spellStart"/>
-      <w:r>
-        <w:t>minRadius</w:t>
-      </w:r>
-      <w:proofErr w:type="spellEnd"/>
-      <w:r>
-        <w:t xml:space="preserve"> value is greater than the </w:t>
-      </w:r>
-      <w:proofErr w:type="spellStart"/>
-      <w:r>
-        <w:t>maxRadius</w:t>
-      </w:r>
-      <w:proofErr w:type="spellEnd"/>
-      <w:r>
-        <w:t xml:space="preserve"> value or, the </w:t>
-      </w:r>
-      <w:proofErr w:type="spellStart"/>
-      <w:r>
-        <w:t>maxRadius</w:t>
-      </w:r>
-      <w:proofErr w:type="spellEnd"/>
-      <w:r>
-        <w:t xml:space="preserve"> value is less than the </w:t>
-      </w:r>
-      <w:proofErr w:type="spellStart"/>
-      <w:r>
-        <w:t>minRadius</w:t>
-      </w:r>
-      <w:proofErr w:type="spellEnd"/>
-      <w:r>
-        <w:t xml:space="preserve"> value, the default values will override the changes and set </w:t>
-      </w:r>
-      <w:proofErr w:type="spellStart"/>
-      <w:r>
-        <w:t>minRadius</w:t>
-      </w:r>
-      <w:proofErr w:type="spellEnd"/>
-      <w:r>
-        <w:t xml:space="preserve"> to 50 and </w:t>
-      </w:r>
-      <w:proofErr w:type="spellStart"/>
-      <w:r>
-        <w:t>maxRadius</w:t>
-      </w:r>
-      <w:proofErr w:type="spellEnd"/>
-      <w:r>
-        <w:t xml:space="preserve"> to 400. </w:t>
-      </w:r>
-    </w:p>
-    <w:p>
-      <w:pPr>
-        <w:ind w:left="1440"/>
-      </w:pPr>
-    </w:p>
-    <w:p>
-      <w:pPr>
-        <w:ind w:left="1440"/>
-      </w:pPr>
-    </w:p>
-    <w:p>
-      <w:pPr>
-        <w:ind w:left="1440"/>
-      </w:pPr>
-    </w:p>
-    <w:p>
-      <w:pPr>
-        <w:ind w:left="1440"/>
-      </w:pPr>
-    </w:p>
-    <w:p>
-      <w:pPr>
-        <w:ind w:left="1440"/>
-      </w:pPr>
-    </w:p>
-    <w:p>
-      <w:pPr>
-        <w:ind w:left="1440"/>
-      </w:pPr>
-    </w:p>
-    <w:p>
-      <w:pPr>
-        <w:ind w:left="1440"/>
-      </w:pPr>
-    </w:p>
-    <w:p>
-      <w:pPr>
-        <w:pStyle w:val="Heading4"/>
+      <w:r>
+        <w:t xml:space="preserve"> value. </w:t>
+      </w:r>
+    </w:p>
+    <w:p/>
+    <w:p>
+      <w:pPr>
+        <w:pStyle w:val="Heading3"/>
+        <w:ind w:left="720"/>
+      </w:pPr>
+      <w:bookmarkStart w:id="20" w:name="_Toc24813096"/>
+      <w:r>
+        <w:t>Section 1.</w:t>
+      </w:r>
+      <w:r>
+        <w:t>3</w:t>
+      </w:r>
+      <w:r>
+        <w:t>: Data Box Configuration</w:t>
+      </w:r>
+      <w:bookmarkEnd w:id="20"/>
+    </w:p>
+    <w:p>
+      <w:pPr>
+        <w:ind w:left="720"/>
+        <w:rPr>
+          <w:b/>
+          <w:bCs/>
+        </w:rPr>
+      </w:pPr>
+      <w:r>
+        <w:rPr>
+          <w:b/>
+          <w:bCs/>
+        </w:rPr>
+        <w:t>“data</w:t>
+      </w:r>
+      <w:r>
+        <w:rPr>
+          <w:b/>
+          <w:bCs/>
+        </w:rPr>
+        <w:t>B</w:t>
+      </w:r>
+      <w:r>
+        <w:rPr>
+          <w:b/>
+          <w:bCs/>
+        </w:rPr>
+        <w:t xml:space="preserve">ox” </w:t>
+      </w:r>
+      <w:r>
+        <w:rPr>
+          <w:b/>
+          <w:bCs/>
+        </w:rPr>
+        <w:t>Possible Values:</w:t>
+      </w:r>
+    </w:p>
+    <w:p>
+      <w:pPr>
+        <w:ind w:left="720"/>
+      </w:pPr>
+      <w:r>
+        <w:tab/>
+        <w:t xml:space="preserve">true - Enables the data box </w:t>
+      </w:r>
+    </w:p>
+    <w:p>
+      <w:pPr>
+        <w:ind w:left="720"/>
+      </w:pPr>
+      <w:r>
+        <w:tab/>
+        <w:t>false - Disables the data bo</w:t>
+      </w:r>
+      <w:r>
+        <w:t>x</w:t>
+      </w:r>
+    </w:p>
+    <w:p>
+      <w:pPr>
+        <w:ind w:left="720"/>
+        <w:rPr>
+          <w:b/>
+          <w:bCs/>
+        </w:rPr>
+      </w:pPr>
+      <w:r>
+        <w:rPr>
+          <w:b/>
+          <w:bCs/>
+        </w:rPr>
+        <w:t>Details:</w:t>
+      </w:r>
+    </w:p>
+    <w:p>
+      <w:pPr>
+        <w:ind w:left="720"/>
+      </w:pPr>
+      <w:r>
+        <w:t>The databox feature provides real time data to the user from changes in the physics of the balloon through use of the sliders or buttons. By default</w:t>
+      </w:r>
+      <w:r>
+        <w:t>,</w:t>
+      </w:r>
+      <w:r>
+        <w:t xml:space="preserve"> the </w:t>
+      </w:r>
+      <w:r>
+        <w:rPr>
+          <w:i/>
+          <w:iCs/>
+        </w:rPr>
+        <w:t>dataBox</w:t>
+      </w:r>
+      <w:r>
+        <w:t xml:space="preserve"> property is set to false for </w:t>
+      </w:r>
+      <w:r>
+        <w:t>kindergarten</w:t>
+      </w:r>
+      <w:r>
+        <w:t xml:space="preserve"> – second grade configuration and set to true for the rest of the configurations.</w:t>
+      </w:r>
+    </w:p>
+    <w:p>
+      <w:pPr>
+        <w:ind w:left="720"/>
+      </w:pPr>
+    </w:p>
+    <w:p>
+      <w:pPr>
+        <w:pStyle w:val="Heading3"/>
+        <w:ind w:left="720"/>
+      </w:pPr>
+      <w:bookmarkStart w:id="21" w:name="_Toc24813097"/>
+      <w:r>
+        <w:t>Section 1.</w:t>
+      </w:r>
+      <w:r>
+        <w:t>4</w:t>
+      </w:r>
+      <w:r>
+        <w:t>: Wind Slider</w:t>
+      </w:r>
+      <w:r>
+        <w:t xml:space="preserve"> </w:t>
+      </w:r>
+      <w:r>
+        <w:t>Configuration</w:t>
+      </w:r>
+      <w:bookmarkEnd w:id="21"/>
+    </w:p>
+    <w:p>
+      <w:pPr>
+        <w:ind w:left="720"/>
+        <w:rPr>
+          <w:b/>
+          <w:bCs/>
+        </w:rPr>
+      </w:pPr>
+      <w:r>
+        <w:rPr>
+          <w:b/>
+          <w:bCs/>
+        </w:rPr>
+        <w:t>“windSlider” Possible Values:</w:t>
+      </w:r>
+    </w:p>
+    <w:p>
+      <w:pPr>
+        <w:ind w:left="720"/>
+      </w:pPr>
+      <w:r>
+        <w:tab/>
+        <w:t xml:space="preserve">true - Enables the </w:t>
+      </w:r>
+      <w:r>
+        <w:t>wind slider</w:t>
+      </w:r>
+      <w:r>
+        <w:t xml:space="preserve"> </w:t>
+      </w:r>
+    </w:p>
+    <w:p>
+      <w:pPr>
         <w:ind w:left="720"/>
       </w:pPr>
       <w:r>
         <w:lastRenderedPageBreak/>
         <w:tab/>
+        <w:t xml:space="preserve">false - Disables the </w:t>
+      </w:r>
+      <w:r>
+        <w:t>wind slider</w:t>
+      </w:r>
+    </w:p>
+    <w:p>
+      <w:pPr>
+        <w:ind w:left="720"/>
+      </w:pPr>
+      <w:r>
+        <w:rPr>
+          <w:b/>
+          <w:bCs/>
+        </w:rPr>
+        <w:t>Details:</w:t>
+      </w:r>
+    </w:p>
+    <w:p>
+      <w:pPr>
+        <w:ind w:left="720"/>
+      </w:pPr>
+      <w:r>
+        <w:t xml:space="preserve">The wind slider applies wind to the balloon changing the data in the databox dynamically and providing a visual for the wind. Giving the </w:t>
+      </w:r>
+      <w:r>
+        <w:rPr>
+          <w:i/>
+          <w:iCs/>
+        </w:rPr>
+        <w:t>windSlider</w:t>
+      </w:r>
+      <w:r>
+        <w:t xml:space="preserve"> a false value will cause the wind slider to be removed from the </w:t>
+      </w:r>
+      <w:r>
+        <w:t>user’s</w:t>
+      </w:r>
+      <w:r>
+        <w:t xml:space="preserve"> UI and the switch box feature for switching between the radius slider and wind slider will be removed as well. Only the radius slider, inflate button, and deflate button will be provided they </w:t>
+      </w:r>
+      <w:r>
+        <w:t>all</w:t>
+      </w:r>
+      <w:r>
+        <w:t xml:space="preserve"> have a value of true. By default</w:t>
+      </w:r>
+      <w:r>
+        <w:t>,</w:t>
+      </w:r>
+      <w:r>
+        <w:t xml:space="preserve"> the </w:t>
+      </w:r>
+      <w:r>
+        <w:rPr>
+          <w:i/>
+          <w:iCs/>
+        </w:rPr>
+        <w:t>windSlider</w:t>
+      </w:r>
+      <w:r>
+        <w:t xml:space="preserve"> feature is set to true for only the sixth – eighth grade configuration.</w:t>
+      </w:r>
+    </w:p>
+    <w:p>
+      <w:pPr>
+        <w:ind w:left="720"/>
+      </w:pPr>
+    </w:p>
+    <w:p>
+      <w:pPr>
+        <w:ind w:left="720"/>
+        <w:rPr>
+          <w:b/>
+          <w:bCs/>
+        </w:rPr>
+      </w:pPr>
+      <w:r>
+        <w:rPr>
+          <w:b/>
+          <w:bCs/>
+        </w:rPr>
+        <w:t>“minWindSpeed” Possible Values:</w:t>
+      </w:r>
+    </w:p>
+    <w:p>
+      <w:pPr>
+        <w:ind w:left="720"/>
+      </w:pPr>
+      <w:r>
+        <w:tab/>
+      </w:r>
+      <w:r>
+        <w:t>Whole n</w:t>
+      </w:r>
+      <w:r>
+        <w:t>umber values</w:t>
+      </w:r>
+      <w:r>
+        <w:t xml:space="preserve"> </w:t>
+      </w:r>
+      <w:r>
+        <w:t>0</w:t>
+      </w:r>
+      <w:r>
+        <w:t xml:space="preserve"> </w:t>
+      </w:r>
+      <w:r>
+        <w:t>–</w:t>
+      </w:r>
+      <w:r>
+        <w:t xml:space="preserve"> </w:t>
+      </w:r>
+      <w:r>
+        <w:t>4</w:t>
+      </w:r>
+    </w:p>
+    <w:p>
+      <w:pPr>
+        <w:ind w:left="720"/>
+        <w:rPr>
+          <w:i/>
+          <w:iCs/>
+        </w:rPr>
+      </w:pPr>
+      <w:r>
+        <w:tab/>
+      </w:r>
+      <w:r>
+        <w:rPr>
+          <w:i/>
+          <w:iCs/>
+        </w:rPr>
+        <w:t>Constraint:</w:t>
+      </w:r>
+    </w:p>
+    <w:p>
+      <w:pPr>
+        <w:ind w:left="720"/>
+        <w:rPr>
+          <w:i/>
+          <w:iCs/>
+        </w:rPr>
+      </w:pPr>
+      <w:r>
+        <w:rPr>
+          <w:i/>
+          <w:iCs/>
+        </w:rPr>
+        <w:tab/>
+      </w:r>
+      <w:r>
+        <w:rPr>
+          <w:i/>
+          <w:iCs/>
+        </w:rPr>
+        <w:tab/>
+        <w:t>Must be less than maxWindSpeed</w:t>
+      </w:r>
+    </w:p>
+    <w:p>
+      <w:pPr>
+        <w:ind w:left="720"/>
+        <w:rPr>
+          <w:i/>
+          <w:iCs/>
+        </w:rPr>
+      </w:pPr>
+      <w:r>
+        <w:rPr>
+          <w:i/>
+          <w:iCs/>
+        </w:rPr>
+        <w:tab/>
+        <w:t>Default value: 1</w:t>
+      </w:r>
+    </w:p>
+    <w:p>
+      <w:pPr>
+        <w:ind w:left="720"/>
+        <w:rPr>
+          <w:b/>
+          <w:bCs/>
+        </w:rPr>
+      </w:pPr>
+      <w:r>
+        <w:rPr>
+          <w:b/>
+          <w:bCs/>
+        </w:rPr>
+        <w:t>Details:</w:t>
+      </w:r>
+      <w:r>
+        <w:rPr>
+          <w:b/>
+          <w:bCs/>
+        </w:rPr>
+        <w:t xml:space="preserve"> </w:t>
+      </w:r>
+    </w:p>
+    <w:p>
+      <w:pPr>
+        <w:ind w:left="720"/>
+      </w:pPr>
+      <w:r>
+        <w:t>Increases minimum wind speed of balloon in meters/second</w:t>
+      </w:r>
+    </w:p>
+    <w:p>
+      <w:pPr>
+        <w:ind w:left="720"/>
+        <w:rPr>
+          <w:b/>
+          <w:bCs/>
+        </w:rPr>
+      </w:pPr>
+      <w:r>
+        <w:rPr>
+          <w:b/>
+          <w:bCs/>
+        </w:rPr>
+        <w:t xml:space="preserve"> </w:t>
+      </w:r>
+      <w:r>
+        <w:rPr>
+          <w:b/>
+          <w:bCs/>
+        </w:rPr>
+        <w:t>“maxWindSpeed” Possible Values:</w:t>
+      </w:r>
+    </w:p>
+    <w:p>
+      <w:pPr>
+        <w:ind w:left="720"/>
+      </w:pPr>
+      <w:r>
+        <w:tab/>
+      </w:r>
+      <w:r>
+        <w:t>Whole n</w:t>
+      </w:r>
+      <w:r>
+        <w:t xml:space="preserve">umber values </w:t>
+      </w:r>
+      <w:r>
+        <w:t>1</w:t>
+      </w:r>
+      <w:r>
+        <w:t xml:space="preserve"> – 5</w:t>
+      </w:r>
+    </w:p>
+    <w:p>
+      <w:pPr>
+        <w:ind w:left="720"/>
+        <w:rPr>
+          <w:i/>
+          <w:iCs/>
+        </w:rPr>
+      </w:pPr>
+      <w:r>
+        <w:rPr>
+          <w:i/>
+          <w:iCs/>
+        </w:rPr>
+        <w:tab/>
+        <w:t>Constraint:</w:t>
+      </w:r>
+    </w:p>
+    <w:p>
+      <w:pPr>
+        <w:ind w:left="720"/>
+        <w:rPr>
+          <w:i/>
+          <w:iCs/>
+        </w:rPr>
+      </w:pPr>
+      <w:r>
+        <w:rPr>
+          <w:i/>
+          <w:iCs/>
+        </w:rPr>
+        <w:tab/>
+      </w:r>
+      <w:r>
+        <w:rPr>
+          <w:i/>
+          <w:iCs/>
+        </w:rPr>
+        <w:tab/>
+        <w:t>Must be greater than minWindSpeed</w:t>
+      </w:r>
+    </w:p>
+    <w:p>
+      <w:pPr>
+        <w:ind w:left="720"/>
+        <w:rPr>
+          <w:i/>
+          <w:iCs/>
+        </w:rPr>
+      </w:pPr>
+      <w:r>
+        <w:rPr>
+          <w:i/>
+          <w:iCs/>
+        </w:rPr>
+        <w:t>Default value: 5</w:t>
+      </w:r>
+    </w:p>
+    <w:p>
+      <w:pPr>
+        <w:ind w:left="720"/>
+        <w:rPr>
+          <w:b/>
+          <w:bCs/>
+        </w:rPr>
+      </w:pPr>
+      <w:r>
+        <w:rPr>
+          <w:b/>
+          <w:bCs/>
+        </w:rPr>
+        <w:t>Details:</w:t>
+      </w:r>
+    </w:p>
+    <w:p>
+      <w:pPr>
+        <w:ind w:left="720"/>
+      </w:pPr>
+      <w:r>
+        <w:t>Increases maximum wind speed in meters/second</w:t>
+      </w:r>
+    </w:p>
+    <w:p>
+      <w:pPr>
+        <w:ind w:left="720"/>
+      </w:pPr>
+    </w:p>
+    <w:p>
+      <w:pPr>
+        <w:pStyle w:val="Heading3"/>
+        <w:ind w:left="720"/>
+      </w:pPr>
+      <w:bookmarkStart w:id="22" w:name="_Toc24813098"/>
+      <w:r>
         <w:t>Section 1.</w:t>
       </w:r>
       <w:r>
-        <w:t>2</w:t>
-      </w:r>
-      <w:r>
-        <w:t>.2 Inflate and Deflate Buttons Configuration</w:t>
-      </w:r>
-    </w:p>
-    <w:p>
-      <w:pPr>
-        <w:ind w:left="1440"/>
-        <w:rPr>
-          <w:b/>
-          <w:bCs/>
-        </w:rPr>
-      </w:pPr>
-      <w:r>
-        <w:rPr>
-          <w:b/>
-          <w:bCs/>
-        </w:rPr>
-        <w:t>“</w:t>
-      </w:r>
-      <w:proofErr w:type="spellStart"/>
-      <w:r>
-        <w:rPr>
-          <w:b/>
-          <w:bCs/>
-        </w:rPr>
-        <w:t>inflateDeflateButton</w:t>
-      </w:r>
-      <w:proofErr w:type="spellEnd"/>
-      <w:r>
-        <w:rPr>
-          <w:b/>
-          <w:bCs/>
-        </w:rPr>
-        <w:t>” Possible Values:</w:t>
-      </w:r>
-    </w:p>
-    <w:p>
-      <w:pPr>
-        <w:ind w:left="1440"/>
+        <w:t>5</w:t>
+      </w:r>
+      <w:r>
+        <w:t>: Graph Configuration</w:t>
+      </w:r>
+      <w:bookmarkEnd w:id="22"/>
+    </w:p>
+    <w:p>
+      <w:pPr>
+        <w:ind w:left="720"/>
+        <w:rPr>
+          <w:b/>
+          <w:bCs/>
+        </w:rPr>
+      </w:pPr>
+      <w:r>
+        <w:rPr>
+          <w:b/>
+          <w:bCs/>
+        </w:rPr>
+        <w:t xml:space="preserve">“graph” </w:t>
+      </w:r>
+      <w:r>
+        <w:rPr>
+          <w:b/>
+          <w:bCs/>
+        </w:rPr>
+        <w:t>Possible Values:</w:t>
+      </w:r>
+    </w:p>
+    <w:p>
+      <w:pPr>
+        <w:ind w:left="720"/>
       </w:pPr>
       <w:r>
         <w:tab/>
         <w:t xml:space="preserve">true - Enables the </w:t>
       </w:r>
       <w:r>
-        <w:t>inflate / deflate buttons</w:t>
-      </w:r>
-    </w:p>
-    <w:p>
-      <w:pPr>
-        <w:ind w:left="1440"/>
-      </w:pPr>
-      <w:r>
-        <w:tab/>
-        <w:t>false - Disables the inflate / deflate buttons</w:t>
-      </w:r>
-    </w:p>
-    <w:p>
-      <w:pPr>
-        <w:ind w:left="1440"/>
-        <w:rPr>
-          <w:b/>
-          <w:bCs/>
-        </w:rPr>
-      </w:pPr>
-      <w:r>
-        <w:rPr>
-          <w:b/>
-          <w:bCs/>
-        </w:rPr>
-        <w:t>“</w:t>
-      </w:r>
-      <w:proofErr w:type="spellStart"/>
-      <w:r>
-        <w:rPr>
-          <w:b/>
-          <w:bCs/>
-        </w:rPr>
-        <w:t>inflateIncrement</w:t>
-      </w:r>
-      <w:proofErr w:type="spellEnd"/>
-      <w:r>
-        <w:rPr>
-          <w:b/>
-          <w:bCs/>
-        </w:rPr>
-        <w:t>” Possible Values:</w:t>
-      </w:r>
-    </w:p>
-    <w:p>
-      <w:pPr>
-        <w:ind w:left="2160"/>
-      </w:pPr>
-      <w:r>
-        <w:t>Whole number</w:t>
-      </w:r>
-    </w:p>
-    <w:p>
-      <w:pPr>
-        <w:ind w:left="2160"/>
-        <w:rPr>
-          <w:i/>
-          <w:iCs/>
-        </w:rPr>
-      </w:pPr>
-      <w:r>
-        <w:rPr>
-          <w:i/>
-          <w:iCs/>
-        </w:rPr>
-        <w:t>Constraint:</w:t>
-      </w:r>
-    </w:p>
-    <w:p>
-      <w:pPr>
-        <w:ind w:left="2160" w:firstLine="720"/>
-      </w:pPr>
-      <w:r>
-        <w:t xml:space="preserve"> &gt;</w:t>
-      </w:r>
-      <w:r>
-        <w:t>=</w:t>
-      </w:r>
-      <w:r>
-        <w:t xml:space="preserve"> </w:t>
-      </w:r>
-      <w:r>
-        <w:t>1</w:t>
-      </w:r>
-      <w:r>
-        <w:t xml:space="preserve"> AND &lt; </w:t>
-      </w:r>
-      <w:proofErr w:type="spellStart"/>
-      <w:r>
-        <w:t>maxRadius</w:t>
-      </w:r>
-      <w:proofErr w:type="spellEnd"/>
-    </w:p>
-    <w:p>
-      <w:pPr>
-        <w:ind w:left="1440"/>
-        <w:rPr>
-          <w:b/>
-          <w:bCs/>
-        </w:rPr>
-      </w:pPr>
-      <w:r>
-        <w:rPr>
-          <w:b/>
-          <w:bCs/>
-        </w:rPr>
-        <w:t>“</w:t>
-      </w:r>
-      <w:proofErr w:type="spellStart"/>
-      <w:r>
-        <w:rPr>
-          <w:b/>
-          <w:bCs/>
-        </w:rPr>
-        <w:t>inflateIncrement</w:t>
-      </w:r>
-      <w:proofErr w:type="spellEnd"/>
-      <w:r>
-        <w:rPr>
-          <w:b/>
-          <w:bCs/>
-        </w:rPr>
-        <w:t>” Possible Values:</w:t>
-      </w:r>
-    </w:p>
-    <w:p>
-      <w:pPr>
-        <w:ind w:left="2160"/>
-      </w:pPr>
-      <w:r>
-        <w:t>Whole number</w:t>
-      </w:r>
-    </w:p>
-    <w:p>
-      <w:pPr>
-        <w:ind w:left="2160"/>
-        <w:rPr>
-          <w:i/>
-          <w:iCs/>
-        </w:rPr>
-      </w:pPr>
-      <w:r>
-        <w:rPr>
-          <w:i/>
-          <w:iCs/>
-        </w:rPr>
-        <w:t>Constraint:</w:t>
-      </w:r>
-    </w:p>
-    <w:p>
-      <w:pPr>
-        <w:ind w:left="2160" w:firstLine="720"/>
-      </w:pPr>
-      <w:r>
-        <w:t xml:space="preserve"> &gt;</w:t>
-      </w:r>
-      <w:r>
-        <w:t>=</w:t>
-      </w:r>
-      <w:r>
-        <w:t xml:space="preserve"> </w:t>
-      </w:r>
-      <w:r>
-        <w:t>1</w:t>
-      </w:r>
-      <w:r>
-        <w:t xml:space="preserve"> AND &lt; </w:t>
-      </w:r>
-      <w:proofErr w:type="spellStart"/>
-      <w:r>
-        <w:t>maxRadius</w:t>
-      </w:r>
-      <w:proofErr w:type="spellEnd"/>
-    </w:p>
-    <w:p>
-      <w:pPr>
-        <w:ind w:left="1440"/>
-      </w:pPr>
-      <w:r>
-        <w:t xml:space="preserve">The configuration file contains the values </w:t>
-      </w:r>
-      <w:proofErr w:type="spellStart"/>
-      <w:r>
-        <w:t>inflateIncrement</w:t>
-      </w:r>
-      <w:proofErr w:type="spellEnd"/>
-      <w:r>
-        <w:t xml:space="preserve"> and </w:t>
-      </w:r>
-      <w:proofErr w:type="spellStart"/>
-      <w:r>
-        <w:t>deflateIncrement</w:t>
-      </w:r>
-      <w:proofErr w:type="spellEnd"/>
-      <w:r>
-        <w:t xml:space="preserve">, which refer to the change in meters of the radius. Each time either button is pressed it will change the value of the radius to the set values of </w:t>
-      </w:r>
-      <w:proofErr w:type="spellStart"/>
-      <w:r>
-        <w:t>inflateIncrement</w:t>
-      </w:r>
-      <w:proofErr w:type="spellEnd"/>
-      <w:r>
-        <w:t xml:space="preserve"> or </w:t>
-      </w:r>
-      <w:proofErr w:type="spellStart"/>
-      <w:r>
-        <w:t>deflateIncrement</w:t>
-      </w:r>
-      <w:proofErr w:type="spellEnd"/>
-      <w:r>
-        <w:t xml:space="preserve">. The default value provided is 10 which corresponds to 10 meters. These values can be customized however the user likes with a few constraints. The value of </w:t>
-      </w:r>
-      <w:proofErr w:type="spellStart"/>
-      <w:r>
-        <w:t>inflateIncrement</w:t>
-      </w:r>
-      <w:proofErr w:type="spellEnd"/>
-      <w:r>
-        <w:t xml:space="preserve"> and </w:t>
-      </w:r>
-      <w:proofErr w:type="spellStart"/>
-      <w:r>
-        <w:t>deflateIncrement</w:t>
-      </w:r>
-      <w:proofErr w:type="spellEnd"/>
-      <w:r>
-        <w:t xml:space="preserve"> must be greater </w:t>
-      </w:r>
-      <w:r>
-        <w:t xml:space="preserve">equal to </w:t>
-      </w:r>
-      <w:r>
-        <w:t xml:space="preserve">1 and less than the </w:t>
-      </w:r>
-      <w:proofErr w:type="spellStart"/>
-      <w:r>
-        <w:t>maxRadius</w:t>
-      </w:r>
-      <w:proofErr w:type="spellEnd"/>
-      <w:r>
-        <w:t xml:space="preserve"> value. </w:t>
-      </w:r>
-    </w:p>
-    <w:p>
-      <w:pPr>
-        <w:pStyle w:val="Heading3"/>
-        <w:ind w:left="720"/>
-      </w:pPr>
-      <w:bookmarkStart w:id="21" w:name="_Toc24813096"/>
-      <w:r>
-        <w:t>Section 1.</w:t>
-      </w:r>
-      <w:r>
-        <w:t>3</w:t>
-      </w:r>
-      <w:r>
-        <w:t>: Data Box Configuration</w:t>
-      </w:r>
-      <w:bookmarkEnd w:id="21"/>
-    </w:p>
-    <w:p>
-      <w:pPr>
-        <w:ind w:left="720"/>
-        <w:rPr>
-          <w:b/>
-          <w:bCs/>
-        </w:rPr>
-      </w:pPr>
-      <w:r>
-        <w:rPr>
-          <w:b/>
-          <w:bCs/>
-        </w:rPr>
-        <w:t>“</w:t>
-      </w:r>
-      <w:proofErr w:type="spellStart"/>
-      <w:r>
-        <w:rPr>
-          <w:b/>
-          <w:bCs/>
-        </w:rPr>
-        <w:t>data</w:t>
-      </w:r>
-      <w:r>
-        <w:rPr>
-          <w:b/>
-          <w:bCs/>
-        </w:rPr>
-        <w:t>B</w:t>
-      </w:r>
-      <w:r>
-        <w:rPr>
-          <w:b/>
-          <w:bCs/>
-        </w:rPr>
-        <w:t>ox</w:t>
-      </w:r>
-      <w:proofErr w:type="spellEnd"/>
-      <w:r>
-        <w:rPr>
-          <w:b/>
-          <w:bCs/>
-        </w:rPr>
-        <w:t xml:space="preserve">” </w:t>
-      </w:r>
-      <w:r>
-        <w:rPr>
-          <w:b/>
-          <w:bCs/>
-        </w:rPr>
-        <w:t>Possible Values:</w:t>
-      </w:r>
-    </w:p>
-    <w:p>
-      <w:pPr>
-        <w:ind w:left="720"/>
-      </w:pPr>
-      <w:r>
-        <w:tab/>
-        <w:t xml:space="preserve">true - Enables the </w:t>
-      </w:r>
-      <w:r>
-        <w:t>data box</w:t>
+        <w:t>data collection/display area</w:t>
       </w:r>
       <w:r>
         <w:t xml:space="preserve"> </w:t>
@@ -3793,72 +4610,52 @@
         <w:t xml:space="preserve">false - Disables the </w:t>
       </w:r>
       <w:r>
-        <w:t>data box</w:t>
-      </w:r>
-    </w:p>
-    <w:p>
-      <w:pPr>
-        <w:ind w:left="720"/>
-      </w:pPr>
-    </w:p>
-    <w:p>
-      <w:pPr>
-        <w:ind w:left="720"/>
-      </w:pPr>
-    </w:p>
-    <w:p>
-      <w:pPr>
-        <w:ind w:left="720"/>
-      </w:pPr>
-    </w:p>
-    <w:p>
-      <w:pPr>
-        <w:ind w:left="720"/>
-      </w:pPr>
-    </w:p>
-    <w:p>
-      <w:pPr>
-        <w:ind w:left="720"/>
-      </w:pPr>
-    </w:p>
-    <w:p>
-      <w:pPr>
-        <w:ind w:left="720"/>
-      </w:pPr>
-    </w:p>
-    <w:p>
-      <w:pPr>
-        <w:ind w:left="720"/>
-      </w:pPr>
-    </w:p>
-    <w:p>
-      <w:pPr>
-        <w:ind w:left="720"/>
-      </w:pPr>
-    </w:p>
-    <w:p>
-      <w:pPr>
-        <w:pStyle w:val="Heading3"/>
-        <w:ind w:left="720"/>
-      </w:pPr>
-      <w:bookmarkStart w:id="22" w:name="_Toc24813097"/>
+        <w:t xml:space="preserve">data collection/display area </w:t>
+      </w:r>
+    </w:p>
+    <w:p>
+      <w:pPr>
+        <w:ind w:left="720"/>
+        <w:rPr>
+          <w:b/>
+          <w:bCs/>
+        </w:rPr>
+      </w:pPr>
+      <w:r>
+        <w:rPr>
+          <w:b/>
+          <w:bCs/>
+        </w:rPr>
+        <w:t xml:space="preserve">Details: </w:t>
+      </w:r>
+    </w:p>
+    <w:p>
+      <w:pPr>
+        <w:ind w:left="720"/>
+      </w:pPr>
+      <w:r>
+        <w:t xml:space="preserve">The graph provides real time recording for users to track the current physics data at the moment of pressing the record button in a graphical format. Providing a true value for </w:t>
+      </w:r>
+      <w:r>
+        <w:rPr>
+          <w:i/>
+          <w:iCs/>
+        </w:rPr>
+        <w:t>graph</w:t>
+      </w:r>
+      <w:r>
+        <w:t xml:space="preserve"> will show the graph in the bottom right corner of the users UI. Disabling the graph will remove </w:t>
+      </w:r>
       <w:r>
         <w:lastRenderedPageBreak/>
-        <w:t>Section 1.</w:t>
-      </w:r>
-      <w:r>
-        <w:t>4</w:t>
-      </w:r>
-      <w:r>
-        <w:t>: Wind Slider</w:t>
-      </w:r>
-      <w:r>
-        <w:t xml:space="preserve"> </w:t>
-      </w:r>
-      <w:r>
-        <w:t>Configuration</w:t>
-      </w:r>
-      <w:bookmarkEnd w:id="22"/>
+        <w:t>the graph from the users UI. By default</w:t>
+      </w:r>
+      <w:r>
+        <w:t>,</w:t>
+      </w:r>
+      <w:r>
+        <w:t xml:space="preserve"> the graph is set to true for only the sixth – eighth grade configurations. </w:t>
+      </w:r>
     </w:p>
     <w:p>
       <w:pPr>
@@ -3875,15 +4672,13 @@
         </w:rPr>
         <w:t>“</w:t>
       </w:r>
-      <w:proofErr w:type="spellStart"/>
-      <w:r>
-        <w:rPr>
-          <w:b/>
-          <w:bCs/>
-        </w:rPr>
-        <w:t>windSlider</w:t>
-      </w:r>
-      <w:proofErr w:type="spellEnd"/>
+      <w:r>
+        <w:rPr>
+          <w:b/>
+          <w:bCs/>
+        </w:rPr>
+        <w:t>recordButton</w:t>
+      </w:r>
       <w:r>
         <w:rPr>
           <w:b/>
@@ -3898,375 +4693,7 @@
       </w:pPr>
       <w:r>
         <w:tab/>
-        <w:t xml:space="preserve">true - Enables the </w:t>
-      </w:r>
-      <w:r>
-        <w:t>wind slider</w:t>
-      </w:r>
-      <w:r>
-        <w:t xml:space="preserve"> </w:t>
-      </w:r>
-    </w:p>
-    <w:p>
-      <w:pPr>
-        <w:ind w:left="720"/>
-      </w:pPr>
-      <w:r>
-        <w:tab/>
-        <w:t xml:space="preserve">false - Disables the </w:t>
-      </w:r>
-      <w:r>
-        <w:t>wind slider</w:t>
-      </w:r>
-    </w:p>
-    <w:p>
-      <w:pPr>
-        <w:ind w:left="720"/>
-        <w:rPr>
-          <w:b/>
-          <w:bCs/>
-        </w:rPr>
-      </w:pPr>
-      <w:r>
-        <w:rPr>
-          <w:b/>
-          <w:bCs/>
-        </w:rPr>
-        <w:t>“</w:t>
-      </w:r>
-      <w:proofErr w:type="spellStart"/>
-      <w:r>
-        <w:rPr>
-          <w:b/>
-          <w:bCs/>
-        </w:rPr>
-        <w:t>minWindSpeed</w:t>
-      </w:r>
-      <w:proofErr w:type="spellEnd"/>
-      <w:r>
-        <w:rPr>
-          <w:b/>
-          <w:bCs/>
-        </w:rPr>
-        <w:t>” Possible Values:</w:t>
-      </w:r>
-    </w:p>
-    <w:p>
-      <w:pPr>
-        <w:ind w:left="720"/>
-      </w:pPr>
-      <w:r>
-        <w:tab/>
-      </w:r>
-      <w:r>
-        <w:t>Whole n</w:t>
-      </w:r>
-      <w:r>
-        <w:t>umber values</w:t>
-      </w:r>
-      <w:r>
-        <w:t xml:space="preserve"> </w:t>
-      </w:r>
-      <w:r>
-        <w:t>0</w:t>
-      </w:r>
-      <w:r>
-        <w:t xml:space="preserve"> </w:t>
-      </w:r>
-      <w:r>
-        <w:t>–</w:t>
-      </w:r>
-      <w:r>
-        <w:t xml:space="preserve"> </w:t>
-      </w:r>
-      <w:r>
-        <w:t>4</w:t>
-      </w:r>
-    </w:p>
-    <w:p>
-      <w:pPr>
-        <w:ind w:left="720"/>
-        <w:rPr>
-          <w:i/>
-          <w:iCs/>
-        </w:rPr>
-      </w:pPr>
-      <w:r>
-        <w:tab/>
-      </w:r>
-      <w:r>
-        <w:rPr>
-          <w:i/>
-          <w:iCs/>
-        </w:rPr>
-        <w:t>Constraint:</w:t>
-      </w:r>
-    </w:p>
-    <w:p>
-      <w:pPr>
-        <w:ind w:left="720"/>
-        <w:rPr>
-          <w:i/>
-          <w:iCs/>
-        </w:rPr>
-      </w:pPr>
-      <w:r>
-        <w:rPr>
-          <w:i/>
-          <w:iCs/>
-        </w:rPr>
-        <w:tab/>
-      </w:r>
-      <w:r>
-        <w:rPr>
-          <w:i/>
-          <w:iCs/>
-        </w:rPr>
-        <w:tab/>
-        <w:t xml:space="preserve">Must be less than </w:t>
-      </w:r>
-      <w:proofErr w:type="spellStart"/>
-      <w:r>
-        <w:rPr>
-          <w:i/>
-          <w:iCs/>
-        </w:rPr>
-        <w:t>maxWindSpeed</w:t>
-      </w:r>
-      <w:proofErr w:type="spellEnd"/>
-    </w:p>
-    <w:p>
-      <w:pPr>
-        <w:ind w:left="720"/>
-        <w:rPr>
-          <w:b/>
-          <w:bCs/>
-        </w:rPr>
-      </w:pPr>
-      <w:r>
-        <w:rPr>
-          <w:b/>
-          <w:bCs/>
-        </w:rPr>
-        <w:t xml:space="preserve"> </w:t>
-      </w:r>
-      <w:r>
-        <w:rPr>
-          <w:b/>
-          <w:bCs/>
-        </w:rPr>
-        <w:t>“</w:t>
-      </w:r>
-      <w:proofErr w:type="spellStart"/>
-      <w:r>
-        <w:rPr>
-          <w:b/>
-          <w:bCs/>
-        </w:rPr>
-        <w:t>maxWindSpeed</w:t>
-      </w:r>
-      <w:proofErr w:type="spellEnd"/>
-      <w:r>
-        <w:rPr>
-          <w:b/>
-          <w:bCs/>
-        </w:rPr>
-        <w:t>” Possible Values:</w:t>
-      </w:r>
-    </w:p>
-    <w:p>
-      <w:pPr>
-        <w:ind w:left="720"/>
-      </w:pPr>
-      <w:r>
-        <w:tab/>
-      </w:r>
-      <w:r>
-        <w:t>Whole n</w:t>
-      </w:r>
-      <w:r>
-        <w:t xml:space="preserve">umber values </w:t>
-      </w:r>
-      <w:r>
-        <w:t>1</w:t>
-      </w:r>
-      <w:r>
-        <w:t xml:space="preserve"> – 5</w:t>
-      </w:r>
-    </w:p>
-    <w:p>
-      <w:pPr>
-        <w:ind w:left="720"/>
-        <w:rPr>
-          <w:i/>
-          <w:iCs/>
-        </w:rPr>
-      </w:pPr>
-      <w:r>
-        <w:rPr>
-          <w:i/>
-          <w:iCs/>
-        </w:rPr>
-        <w:tab/>
-        <w:t>Constraint:</w:t>
-      </w:r>
-    </w:p>
-    <w:p>
-      <w:pPr>
-        <w:ind w:left="720"/>
-        <w:rPr>
-          <w:i/>
-          <w:iCs/>
-        </w:rPr>
-      </w:pPr>
-      <w:r>
-        <w:rPr>
-          <w:i/>
-          <w:iCs/>
-        </w:rPr>
-        <w:tab/>
-      </w:r>
-      <w:r>
-        <w:rPr>
-          <w:i/>
-          <w:iCs/>
-        </w:rPr>
-        <w:tab/>
-        <w:t xml:space="preserve">Must be </w:t>
-      </w:r>
-      <w:r>
-        <w:rPr>
-          <w:i/>
-          <w:iCs/>
-        </w:rPr>
-        <w:t>greater</w:t>
-      </w:r>
-      <w:r>
-        <w:rPr>
-          <w:i/>
-          <w:iCs/>
-        </w:rPr>
-        <w:t xml:space="preserve"> than </w:t>
-      </w:r>
-      <w:proofErr w:type="spellStart"/>
-      <w:r>
-        <w:rPr>
-          <w:i/>
-          <w:iCs/>
-        </w:rPr>
-        <w:t>minWindSpeed</w:t>
-      </w:r>
-      <w:proofErr w:type="spellEnd"/>
-    </w:p>
-    <w:p>
-      <w:pPr>
-        <w:pStyle w:val="Heading3"/>
-        <w:ind w:left="720"/>
-      </w:pPr>
-      <w:bookmarkStart w:id="23" w:name="_Toc24813098"/>
-      <w:r>
-        <w:t>Section 1.</w:t>
-      </w:r>
-      <w:r>
-        <w:t>5</w:t>
-      </w:r>
-      <w:r>
-        <w:t>: Graph Configuration</w:t>
-      </w:r>
-      <w:bookmarkEnd w:id="23"/>
-    </w:p>
-    <w:p>
-      <w:pPr>
-        <w:ind w:left="720"/>
-        <w:rPr>
-          <w:b/>
-          <w:bCs/>
-        </w:rPr>
-      </w:pPr>
-      <w:r>
-        <w:rPr>
-          <w:b/>
-          <w:bCs/>
-        </w:rPr>
-        <w:t xml:space="preserve">“graph” </w:t>
-      </w:r>
-      <w:r>
-        <w:rPr>
-          <w:b/>
-          <w:bCs/>
-        </w:rPr>
-        <w:t>Possible Values:</w:t>
-      </w:r>
-    </w:p>
-    <w:p>
-      <w:pPr>
-        <w:ind w:left="720"/>
-      </w:pPr>
-      <w:r>
-        <w:tab/>
-        <w:t xml:space="preserve">true - Enables the </w:t>
-      </w:r>
-      <w:r>
-        <w:t>data collection/display area</w:t>
-      </w:r>
-      <w:r>
-        <w:t xml:space="preserve"> </w:t>
-      </w:r>
-    </w:p>
-    <w:p>
-      <w:pPr>
-        <w:ind w:left="720"/>
-      </w:pPr>
-      <w:r>
-        <w:tab/>
-        <w:t xml:space="preserve">false - Disables the </w:t>
-      </w:r>
-      <w:r>
-        <w:t xml:space="preserve">data collection/display area </w:t>
-      </w:r>
-    </w:p>
-    <w:p>
-      <w:pPr>
-        <w:ind w:left="720"/>
-        <w:rPr>
-          <w:b/>
-          <w:bCs/>
-        </w:rPr>
-      </w:pPr>
-      <w:r>
-        <w:rPr>
-          <w:b/>
-          <w:bCs/>
-        </w:rPr>
-        <w:t>“</w:t>
-      </w:r>
-      <w:proofErr w:type="spellStart"/>
-      <w:r>
-        <w:rPr>
-          <w:b/>
-          <w:bCs/>
-        </w:rPr>
-        <w:t>recordButton</w:t>
-      </w:r>
-      <w:proofErr w:type="spellEnd"/>
-      <w:r>
-        <w:rPr>
-          <w:b/>
-          <w:bCs/>
-        </w:rPr>
-        <w:t>” Possible Values:</w:t>
-      </w:r>
-    </w:p>
-    <w:p>
-      <w:pPr>
-        <w:ind w:left="720"/>
-      </w:pPr>
-      <w:r>
-        <w:tab/>
-        <w:t>true - Enables the data collection</w:t>
-      </w:r>
-      <w:r>
-        <w:t xml:space="preserve"> button</w:t>
+        <w:t>true - Enables the data collection button</w:t>
       </w:r>
     </w:p>
     <w:p>
@@ -4318,7 +4745,81 @@
         <w:t xml:space="preserve"> must be true</w:t>
       </w:r>
       <w:r>
-        <w:t xml:space="preserve"> to be visible</w:t>
+        <w:t xml:space="preserve"> to be vis</w:t>
+      </w:r>
+      <w:r>
+        <w:t>ible</w:t>
+      </w:r>
+      <w:bookmarkStart w:id="23" w:name="_GoBack"/>
+      <w:bookmarkEnd w:id="23"/>
+    </w:p>
+    <w:p>
+      <w:pPr>
+        <w:ind w:left="720"/>
+        <w:rPr>
+          <w:b/>
+          <w:bCs/>
+        </w:rPr>
+      </w:pPr>
+      <w:r>
+        <w:rPr>
+          <w:b/>
+          <w:bCs/>
+        </w:rPr>
+        <w:t xml:space="preserve">Details: </w:t>
+      </w:r>
+    </w:p>
+    <w:p>
+      <w:pPr>
+        <w:ind w:left="720"/>
+      </w:pPr>
+      <w:r>
+        <w:t xml:space="preserve">The record button allows users to record real time physics data of the balloon on the graph feature. This features value of true is dependent on the graph property also being true. Disabling this feature will cause the graph to be disabled and both features removed from the UI. If this feature is enabled while the graph is </w:t>
+      </w:r>
+      <w:r>
+        <w:t xml:space="preserve">disabled, the </w:t>
+      </w:r>
+      <w:r>
+        <w:rPr>
+          <w:i/>
+          <w:iCs/>
+        </w:rPr>
+        <w:t>recordButton</w:t>
+      </w:r>
+      <w:r>
+        <w:rPr>
+          <w:i/>
+          <w:iCs/>
+        </w:rPr>
+        <w:t xml:space="preserve"> </w:t>
+      </w:r>
+      <w:r>
+        <w:t>will be relabeled from record to export and</w:t>
+      </w:r>
+      <w:r>
+        <w:t xml:space="preserve"> the data from</w:t>
+      </w:r>
+      <w:r>
+        <w:t xml:space="preserve"> pressing export</w:t>
+      </w:r>
+      <w:r>
+        <w:t xml:space="preserve"> will be exported to a CSV (comma separated values) file. If the graph and </w:t>
+      </w:r>
+      <w:r>
+        <w:rPr>
+          <w:i/>
+          <w:iCs/>
+        </w:rPr>
+        <w:t>recordButton</w:t>
+      </w:r>
+      <w:r>
+        <w:t xml:space="preserve"> are both set to true, the real time data will be provided in a visual graph that can be magnified and exported to a CSV. By </w:t>
+      </w:r>
+      <w:r>
+        <w:t>default,</w:t>
+      </w:r>
+      <w:r>
+        <w:t xml:space="preserve"> the graph and record button features are set to true for only the sixth – eighth grade configurations. </w:t>
       </w:r>
     </w:p>
     <w:p>
@@ -4336,7 +4837,6 @@
         </w:rPr>
         <w:t>“</w:t>
       </w:r>
-      <w:proofErr w:type="spellStart"/>
       <w:r>
         <w:rPr>
           <w:b/>
@@ -4344,7 +4844,6 @@
         </w:rPr>
         <w:t>csvExportPath</w:t>
       </w:r>
-      <w:proofErr w:type="spellEnd"/>
       <w:r>
         <w:rPr>
           <w:b/>
@@ -4358,9 +4857,11 @@
         <w:ind w:left="720"/>
       </w:pPr>
       <w:r>
-        <w:tab/>
         <w:t>Export path string starting at the base of the program’s installation</w:t>
       </w:r>
+      <w:r>
+        <w:t xml:space="preserve"> stored in a folder named Exports. </w:t>
+      </w:r>
     </w:p>
     <w:p>
       <w:pPr>
@@ -4377,7 +4878,6 @@
         </w:rPr>
         <w:t>“</w:t>
       </w:r>
-      <w:proofErr w:type="spellStart"/>
       <w:r>
         <w:rPr>
           <w:b/>
@@ -4385,7 +4885,6 @@
         </w:rPr>
         <w:t>imageExportPath</w:t>
       </w:r>
-      <w:proofErr w:type="spellEnd"/>
       <w:r>
         <w:rPr>
           <w:b/>
@@ -4399,8 +4898,13 @@
         <w:ind w:left="720"/>
       </w:pPr>
       <w:r>
-        <w:tab/>
         <w:t>Export path string starting at the base of the program’s installation</w:t>
+      </w:r>
+      <w:r>
+        <w:t xml:space="preserve"> </w:t>
+      </w:r>
+      <w:r>
+        <w:t>stored in a folder named Exports.</w:t>
       </w:r>
     </w:p>
     <w:p/>
@@ -5916,7 +6420,7 @@
 </file>
 
 <file path=customXml/itemProps1.xml><?xml version="1.0" encoding="utf-8"?>
-<ds:datastoreItem xmlns:ds="http://schemas.openxmlformats.org/officeDocument/2006/customXml" ds:itemID="{301447B6-B126-4A0B-9329-363ED3962118}">
+<ds:datastoreItem xmlns:ds="http://schemas.openxmlformats.org/officeDocument/2006/customXml" ds:itemID="{D60DBF74-1F93-5A44-A911-CECA1BC7F051}">
   <ds:schemaRefs>
     <ds:schemaRef ds:uri="http://schemas.openxmlformats.org/officeDocument/2006/bibliography"/>
   </ds:schemaRefs>

</xml_diff>

<commit_message>
updated docs, added page numbers and images
</commit_message>
<xml_diff>
--- a/Docs/consumer_manual.docx
+++ b/Docs/consumer_manual.docx
@@ -11,6 +11,8 @@
           <w:szCs w:val="80"/>
         </w:rPr>
       </w:pPr>
+      <w:bookmarkStart w:id="0" w:name="_GoBack"/>
+      <w:bookmarkEnd w:id="0"/>
     </w:p>
     <w:p>
       <w:pPr>
@@ -182,12 +184,12 @@
       <w:pPr>
         <w:pStyle w:val="Heading1"/>
       </w:pPr>
-      <w:bookmarkStart w:id="0" w:name="_Toc24813076"/>
+      <w:bookmarkStart w:id="1" w:name="_Toc24813076"/>
       <w:r>
         <w:lastRenderedPageBreak/>
         <w:t>Acknowledgements</w:t>
       </w:r>
-      <w:bookmarkEnd w:id="0"/>
+      <w:bookmarkEnd w:id="1"/>
     </w:p>
     <w:p>
       <w:pPr>
@@ -423,12 +425,12 @@
       <w:pPr>
         <w:pStyle w:val="Heading1"/>
       </w:pPr>
-      <w:bookmarkStart w:id="1" w:name="_Toc24813077"/>
+      <w:bookmarkStart w:id="2" w:name="_Toc24813077"/>
       <w:r>
         <w:lastRenderedPageBreak/>
         <w:t>Table of Contents</w:t>
       </w:r>
-      <w:bookmarkEnd w:id="1"/>
+      <w:bookmarkEnd w:id="2"/>
     </w:p>
     <w:sdt>
       <w:sdtPr>
@@ -1628,7 +1630,7 @@
                 <w:noProof/>
                 <w:webHidden/>
               </w:rPr>
-              <w:t>7</w:t>
+              <w:t>8</w:t>
             </w:r>
             <w:r>
               <w:rPr>
@@ -1697,7 +1699,7 @@
                 <w:noProof/>
                 <w:webHidden/>
               </w:rPr>
-              <w:t>7</w:t>
+              <w:t>8</w:t>
             </w:r>
             <w:r>
               <w:rPr>
@@ -1766,7 +1768,7 @@
                 <w:noProof/>
                 <w:webHidden/>
               </w:rPr>
-              <w:t>7</w:t>
+              <w:t>8</w:t>
             </w:r>
             <w:r>
               <w:rPr>
@@ -1835,7 +1837,7 @@
                 <w:noProof/>
                 <w:webHidden/>
               </w:rPr>
-              <w:t>7</w:t>
+              <w:t>8</w:t>
             </w:r>
             <w:r>
               <w:rPr>
@@ -2088,12 +2090,12 @@
       <w:pPr>
         <w:pStyle w:val="Heading1"/>
       </w:pPr>
-      <w:bookmarkStart w:id="2" w:name="_Toc24813078"/>
+      <w:bookmarkStart w:id="3" w:name="_Toc24813078"/>
       <w:r>
         <w:lastRenderedPageBreak/>
         <w:t>Introduction</w:t>
       </w:r>
-      <w:bookmarkEnd w:id="2"/>
+      <w:bookmarkEnd w:id="3"/>
     </w:p>
     <w:p>
       <w:r>
@@ -2111,11 +2113,11 @@
       <w:pPr>
         <w:pStyle w:val="Heading2"/>
       </w:pPr>
-      <w:bookmarkStart w:id="3" w:name="_Toc24813079"/>
+      <w:bookmarkStart w:id="4" w:name="_Toc24813079"/>
       <w:r>
         <w:t>What is Balloon Simulator?</w:t>
       </w:r>
-      <w:bookmarkEnd w:id="3"/>
+      <w:bookmarkEnd w:id="4"/>
     </w:p>
     <w:p>
       <w:r>
@@ -2130,11 +2132,11 @@
       <w:pPr>
         <w:pStyle w:val="Heading2"/>
       </w:pPr>
-      <w:bookmarkStart w:id="4" w:name="_Toc24813080"/>
+      <w:bookmarkStart w:id="5" w:name="_Toc24813080"/>
       <w:r>
         <w:t>How do I get started?</w:t>
       </w:r>
-      <w:bookmarkEnd w:id="4"/>
+      <w:bookmarkEnd w:id="5"/>
     </w:p>
     <w:p>
       <w:r>
@@ -2294,7 +2296,7 @@
       <w:pPr>
         <w:pStyle w:val="Heading2"/>
       </w:pPr>
-      <w:bookmarkStart w:id="5" w:name="_Toc24813081"/>
+      <w:bookmarkStart w:id="6" w:name="_Toc24813081"/>
       <w:r>
         <w:lastRenderedPageBreak/>
         <w:t>What if I want to customize what is available</w:t>
@@ -2305,7 +2307,7 @@
       <w:r>
         <w:t>?</w:t>
       </w:r>
-      <w:bookmarkEnd w:id="5"/>
+      <w:bookmarkEnd w:id="6"/>
     </w:p>
     <w:p>
       <w:r>
@@ -2351,7 +2353,7 @@
       <w:pPr>
         <w:pStyle w:val="Heading1"/>
       </w:pPr>
-      <w:bookmarkStart w:id="6" w:name="_Toc24813082"/>
+      <w:bookmarkStart w:id="7" w:name="_Toc24813082"/>
       <w:r>
         <w:lastRenderedPageBreak/>
         <w:t>Operation</w:t>
@@ -2359,7 +2361,7 @@
       <w:r>
         <w:t xml:space="preserve"> Manual</w:t>
       </w:r>
-      <w:bookmarkEnd w:id="6"/>
+      <w:bookmarkEnd w:id="7"/>
     </w:p>
     <w:p>
       <w:r>
@@ -2370,17 +2372,17 @@
       <w:pPr>
         <w:pStyle w:val="Heading2"/>
       </w:pPr>
-      <w:bookmarkStart w:id="7" w:name="_Toc24813083"/>
+      <w:bookmarkStart w:id="8" w:name="_Toc24813083"/>
       <w:r>
         <w:t>Section 1: User Interface elements</w:t>
       </w:r>
-      <w:bookmarkEnd w:id="7"/>
+      <w:bookmarkEnd w:id="8"/>
     </w:p>
     <w:p>
       <w:pPr>
         <w:pStyle w:val="Heading3"/>
       </w:pPr>
-      <w:bookmarkStart w:id="8" w:name="_Toc24813084"/>
+      <w:bookmarkStart w:id="9" w:name="_Toc24813084"/>
       <w:r>
         <w:t>Section 1</w:t>
       </w:r>
@@ -2393,7 +2395,7 @@
       <w:r>
         <w:t>Color Wheel</w:t>
       </w:r>
-      <w:bookmarkEnd w:id="8"/>
+      <w:bookmarkEnd w:id="9"/>
     </w:p>
     <w:p>
       <w:r>
@@ -2410,7 +2412,7 @@
       <w:pPr>
         <w:pStyle w:val="Heading3"/>
       </w:pPr>
-      <w:bookmarkStart w:id="9" w:name="_Toc24813085"/>
+      <w:bookmarkStart w:id="10" w:name="_Toc24813085"/>
       <w:r>
         <w:t xml:space="preserve">Section </w:t>
       </w:r>
@@ -2426,7 +2428,7 @@
       <w:r>
         <w:t>Slider Switch Box</w:t>
       </w:r>
-      <w:bookmarkEnd w:id="9"/>
+      <w:bookmarkEnd w:id="10"/>
     </w:p>
     <w:p>
       <w:r>
@@ -2446,7 +2448,7 @@
       <w:pPr>
         <w:pStyle w:val="Heading3"/>
       </w:pPr>
-      <w:bookmarkStart w:id="10" w:name="_Toc24813086"/>
+      <w:bookmarkStart w:id="11" w:name="_Toc24813086"/>
       <w:r>
         <w:t xml:space="preserve">Section </w:t>
       </w:r>
@@ -2462,7 +2464,7 @@
       <w:r>
         <w:t>Radius Slider and Buttons</w:t>
       </w:r>
-      <w:bookmarkEnd w:id="10"/>
+      <w:bookmarkEnd w:id="11"/>
     </w:p>
     <w:p>
       <w:pPr>
@@ -2471,11 +2473,11 @@
       <w:r>
         <w:tab/>
       </w:r>
-      <w:bookmarkStart w:id="11" w:name="_Toc24813087"/>
+      <w:bookmarkStart w:id="12" w:name="_Toc24813087"/>
       <w:r>
         <w:t>Section 1.3.1 Radius Slider</w:t>
       </w:r>
-      <w:bookmarkEnd w:id="11"/>
+      <w:bookmarkEnd w:id="12"/>
     </w:p>
     <w:p>
       <w:pPr>
@@ -2492,11 +2494,11 @@
       <w:r>
         <w:tab/>
       </w:r>
-      <w:bookmarkStart w:id="12" w:name="_Toc24813088"/>
+      <w:bookmarkStart w:id="13" w:name="_Toc24813088"/>
       <w:r>
         <w:t>Section 1.3.2 Inflate and Deflate Buttons</w:t>
       </w:r>
-      <w:bookmarkEnd w:id="12"/>
+      <w:bookmarkEnd w:id="13"/>
     </w:p>
     <w:p>
       <w:pPr>
@@ -2510,7 +2512,7 @@
       <w:pPr>
         <w:pStyle w:val="Heading3"/>
       </w:pPr>
-      <w:bookmarkStart w:id="13" w:name="_Toc24813089"/>
+      <w:bookmarkStart w:id="14" w:name="_Toc24813089"/>
       <w:r>
         <w:t xml:space="preserve">Section </w:t>
       </w:r>
@@ -2526,7 +2528,7 @@
       <w:r>
         <w:t>Data Box</w:t>
       </w:r>
-      <w:bookmarkEnd w:id="13"/>
+      <w:bookmarkEnd w:id="14"/>
     </w:p>
     <w:p>
       <w:r>
@@ -2567,7 +2569,7 @@
       <w:pPr>
         <w:pStyle w:val="Heading3"/>
       </w:pPr>
-      <w:bookmarkStart w:id="14" w:name="_Toc24813090"/>
+      <w:bookmarkStart w:id="15" w:name="_Toc24813090"/>
       <w:r>
         <w:lastRenderedPageBreak/>
         <w:t xml:space="preserve">Section </w:t>
@@ -2581,7 +2583,7 @@
       <w:r>
         <w:t xml:space="preserve"> Wind Slider</w:t>
       </w:r>
-      <w:bookmarkEnd w:id="14"/>
+      <w:bookmarkEnd w:id="15"/>
     </w:p>
     <w:p>
       <w:r>
@@ -2613,7 +2615,7 @@
       <w:pPr>
         <w:pStyle w:val="Heading3"/>
       </w:pPr>
-      <w:bookmarkStart w:id="15" w:name="_Toc24813091"/>
+      <w:bookmarkStart w:id="16" w:name="_Toc24813091"/>
       <w:r>
         <w:t xml:space="preserve">Section </w:t>
       </w:r>
@@ -2635,7 +2637,7 @@
       <w:r>
         <w:t>Module</w:t>
       </w:r>
-      <w:bookmarkEnd w:id="15"/>
+      <w:bookmarkEnd w:id="16"/>
     </w:p>
     <w:p>
       <w:r>
@@ -2789,12 +2791,12 @@
       <w:pPr>
         <w:pStyle w:val="Heading1"/>
       </w:pPr>
-      <w:bookmarkStart w:id="16" w:name="_Toc24813092"/>
+      <w:bookmarkStart w:id="17" w:name="_Toc24813092"/>
       <w:r>
         <w:lastRenderedPageBreak/>
         <w:t>Configuration Information</w:t>
       </w:r>
-      <w:bookmarkEnd w:id="16"/>
+      <w:bookmarkEnd w:id="17"/>
     </w:p>
     <w:p>
       <w:r>
@@ -2810,7 +2812,7 @@
       <w:pPr>
         <w:pStyle w:val="Heading2"/>
       </w:pPr>
-      <w:bookmarkStart w:id="17" w:name="_Toc24813093"/>
+      <w:bookmarkStart w:id="18" w:name="_Toc24813093"/>
       <w:r>
         <w:t xml:space="preserve">Section </w:t>
       </w:r>
@@ -2820,14 +2822,14 @@
       <w:r>
         <w:t>: User Interface Elements Configuration</w:t>
       </w:r>
-      <w:bookmarkEnd w:id="17"/>
+      <w:bookmarkEnd w:id="18"/>
     </w:p>
     <w:p>
       <w:pPr>
         <w:pStyle w:val="Heading3"/>
         <w:ind w:left="720"/>
       </w:pPr>
-      <w:bookmarkStart w:id="18" w:name="_Toc24813094"/>
+      <w:bookmarkStart w:id="19" w:name="_Toc24813094"/>
       <w:r>
         <w:t xml:space="preserve">Section 1.1: Color </w:t>
       </w:r>
@@ -2837,7 +2839,7 @@
       <w:r>
         <w:t xml:space="preserve"> Configuration</w:t>
       </w:r>
-      <w:bookmarkEnd w:id="18"/>
+      <w:bookmarkEnd w:id="19"/>
     </w:p>
     <w:p>
       <w:pPr>
@@ -2914,7 +2916,7 @@
         <w:pStyle w:val="Heading3"/>
         <w:ind w:left="720"/>
       </w:pPr>
-      <w:bookmarkStart w:id="19" w:name="_Toc24813095"/>
+      <w:bookmarkStart w:id="20" w:name="_Toc24813095"/>
       <w:r>
         <w:t>Section 1.</w:t>
       </w:r>
@@ -2924,7 +2926,7 @@
       <w:r>
         <w:t>: Radius Slider and Buttons Configuration</w:t>
       </w:r>
-      <w:bookmarkEnd w:id="19"/>
+      <w:bookmarkEnd w:id="20"/>
     </w:p>
     <w:p>
       <w:pPr>
@@ -2971,13 +2973,7 @@
         <w:t>radiusSlider</w:t>
       </w:r>
       <w:r>
-        <w:t>, the value can be true or false. A true value will provide the radius slider UI in the simulation and is set to true for every configuration. A false value will remove the radius slider from the UI and disable any change in radius of the balloon</w:t>
-      </w:r>
-      <w:r>
-        <w:t xml:space="preserve"> from the slider</w:t>
-      </w:r>
-      <w:r>
-        <w:t xml:space="preserve">. The </w:t>
+        <w:t xml:space="preserve">, the value can be true or false. A true value will provide the radius slider UI in the simulation and is set to true for every configuration. A false value will remove the radius slider from the UI and disable any change in radius of the balloon from the slider. The </w:t>
       </w:r>
       <w:r>
         <w:rPr>
@@ -3117,10 +3113,7 @@
         <w:t>maxRadius</w:t>
       </w:r>
       <w:r>
-        <w:t xml:space="preserve"> to 400. </w:t>
-      </w:r>
-      <w:r>
-        <w:t xml:space="preserve"> The UI also provides inflate and deflate buttons for incremental increase of the balloon radius. A false value will disable this feature.</w:t>
+        <w:t xml:space="preserve"> to 400.  The UI also provides inflate and deflate buttons for incremental increase of the balloon radius. A false value will disable this feature.</w:t>
       </w:r>
     </w:p>
     <w:p/>
@@ -3572,19 +3565,7 @@
         <w:ind w:left="1440"/>
       </w:pPr>
       <w:r>
-        <w:t xml:space="preserve">Changes the </w:t>
-      </w:r>
-      <w:r>
-        <w:t>maximum</w:t>
-      </w:r>
-      <w:r>
-        <w:t xml:space="preserve"> radius of the balloon</w:t>
-      </w:r>
-      <w:r>
-        <w:t xml:space="preserve"> in meters</w:t>
-      </w:r>
-      <w:r>
-        <w:t xml:space="preserve">. </w:t>
+        <w:t xml:space="preserve">Changes the maximum radius of the balloon in meters. </w:t>
       </w:r>
     </w:p>
     <w:p/>
@@ -4027,7 +4008,7 @@
         <w:pStyle w:val="Heading3"/>
         <w:ind w:left="720"/>
       </w:pPr>
-      <w:bookmarkStart w:id="20" w:name="_Toc24813096"/>
+      <w:bookmarkStart w:id="21" w:name="_Toc24813096"/>
       <w:r>
         <w:t>Section 1.</w:t>
       </w:r>
@@ -4037,7 +4018,7 @@
       <w:r>
         <w:t>: Data Box Configuration</w:t>
       </w:r>
-      <w:bookmarkEnd w:id="20"/>
+      <w:bookmarkEnd w:id="21"/>
     </w:p>
     <w:p>
       <w:pPr>
@@ -4153,7 +4134,7 @@
         <w:pStyle w:val="Heading3"/>
         <w:ind w:left="720"/>
       </w:pPr>
-      <w:bookmarkStart w:id="21" w:name="_Toc24813097"/>
+      <w:bookmarkStart w:id="22" w:name="_Toc24813097"/>
       <w:r>
         <w:t>Section 1.</w:t>
       </w:r>
@@ -4169,7 +4150,7 @@
       <w:r>
         <w:t>Configuration</w:t>
       </w:r>
-      <w:bookmarkEnd w:id="21"/>
+      <w:bookmarkEnd w:id="22"/>
     </w:p>
     <w:p>
       <w:pPr>
@@ -4551,7 +4532,7 @@
         <w:pStyle w:val="Heading3"/>
         <w:ind w:left="720"/>
       </w:pPr>
-      <w:bookmarkStart w:id="22" w:name="_Toc24813098"/>
+      <w:bookmarkStart w:id="23" w:name="_Toc24813098"/>
       <w:r>
         <w:t>Section 1.</w:t>
       </w:r>
@@ -4561,7 +4542,7 @@
       <w:r>
         <w:t>: Graph Configuration</w:t>
       </w:r>
-      <w:bookmarkEnd w:id="22"/>
+      <w:bookmarkEnd w:id="23"/>
     </w:p>
     <w:p>
       <w:pPr>
@@ -4750,8 +4731,6 @@
       <w:r>
         <w:t>ible</w:t>
       </w:r>
-      <w:bookmarkStart w:id="23" w:name="_GoBack"/>
-      <w:bookmarkEnd w:id="23"/>
     </w:p>
     <w:p>
       <w:pPr>
@@ -4901,10 +4880,7 @@
         <w:t>Export path string starting at the base of the program’s installation</w:t>
       </w:r>
       <w:r>
-        <w:t xml:space="preserve"> </w:t>
-      </w:r>
-      <w:r>
-        <w:t>stored in a folder named Exports.</w:t>
+        <w:t xml:space="preserve"> stored in a folder named Exports.</w:t>
       </w:r>
     </w:p>
     <w:p/>
@@ -6420,7 +6396,7 @@
 </file>
 
 <file path=customXml/itemProps1.xml><?xml version="1.0" encoding="utf-8"?>
-<ds:datastoreItem xmlns:ds="http://schemas.openxmlformats.org/officeDocument/2006/customXml" ds:itemID="{D60DBF74-1F93-5A44-A911-CECA1BC7F051}">
+<ds:datastoreItem xmlns:ds="http://schemas.openxmlformats.org/officeDocument/2006/customXml" ds:itemID="{EFA1640D-B114-47B2-A77B-056A463ABD18}">
   <ds:schemaRefs>
     <ds:schemaRef ds:uri="http://schemas.openxmlformats.org/officeDocument/2006/bibliography"/>
   </ds:schemaRefs>

</xml_diff>

<commit_message>
merged in mac builds
</commit_message>
<xml_diff>
--- a/Docs/consumer_manual.docx
+++ b/Docs/consumer_manual.docx
@@ -1999,7 +1999,7 @@
                 <w:noProof/>
                 <w:webHidden/>
               </w:rPr>
-              <w:t>10</w:t>
+              <w:t>11</w:t>
             </w:r>
             <w:r>
               <w:rPr>
@@ -2128,14 +2128,9 @@
       <w:r>
         <w:t xml:space="preserve">We hope that you will find our software easy to use and reliable. This software was designed as part of a classroom project in CS4500 in the </w:t>
       </w:r>
-      <w:proofErr w:type="gramStart"/>
-      <w:r>
-        <w:t>Fall of 2019</w:t>
-      </w:r>
-      <w:r>
-        <w:t>, and</w:t>
-      </w:r>
-      <w:proofErr w:type="gramEnd"/>
+      <w:r>
+        <w:t>Fall of 2019 and</w:t>
+      </w:r>
       <w:r>
         <w:t xml:space="preserve"> released for public use by its developers.</w:t>
       </w:r>
@@ -2159,27 +2154,90 @@
         <w:t>. The goal of Balloon Simulator is to give students an insight into the physical properties of matter and physics by simulating a balloon filled with helium, whose properties can be tweaked and recorded to look for relationships between various properties of geometric shapes and physical forces.</w:t>
       </w:r>
     </w:p>
-    <w:p>
-      <w:bookmarkStart w:id="4" w:name="_GoBack"/>
+    <w:p/>
+    <w:p>
+      <w:pPr>
+        <w:pStyle w:val="Heading2"/>
+      </w:pPr>
+      <w:bookmarkStart w:id="4" w:name="_Toc26044458"/>
+      <w:r>
+        <w:t>How do I get started?</w:t>
+      </w:r>
       <w:bookmarkEnd w:id="4"/>
     </w:p>
     <w:p>
+      <w:r>
+        <w:t xml:space="preserve">Getting started with balloon simulator is easy. Simply download one of our precompiled packages, extract it, and run </w:t>
+      </w:r>
+      <w:r>
+        <w:t xml:space="preserve">the </w:t>
+      </w:r>
+      <w:proofErr w:type="spellStart"/>
+      <w:r>
+        <w:t>BalloonSim</w:t>
+      </w:r>
+      <w:proofErr w:type="spellEnd"/>
+      <w:r>
+        <w:t xml:space="preserve"> application.</w:t>
+      </w:r>
+    </w:p>
+    <w:p>
       <w:pPr>
         <w:pStyle w:val="Heading2"/>
       </w:pPr>
-      <w:bookmarkStart w:id="5" w:name="_Toc26044458"/>
-      <w:r>
-        <w:t>How do I get started?</w:t>
-      </w:r>
-      <w:bookmarkEnd w:id="5"/>
-    </w:p>
-    <w:p>
-      <w:r>
-        <w:t xml:space="preserve">Getting started with balloon simulator is easy. Simply download one of our precompiled packages, extract it, and run </w:t>
-      </w:r>
-      <w:r>
-        <w:t>BalloonSim.exe</w:t>
-      </w:r>
+      <w:r>
+        <w:t>Mac/Windows support</w:t>
+      </w:r>
+    </w:p>
+    <w:p>
+      <w:r>
+        <w:t xml:space="preserve">We offer support for Mac and Windows systems you can find </w:t>
+      </w:r>
+      <w:r>
+        <w:t>under the builds folder.</w:t>
+      </w:r>
+    </w:p>
+    <w:p>
+      <w:r>
+        <w:rPr>
+          <w:b/>
+          <w:bCs/>
+        </w:rPr>
+        <w:t>Windows:</w:t>
+      </w:r>
+      <w:r>
+        <w:t xml:space="preserve"> Builds/Windows/ here you can choose you grade level package and download it. From there you unzip the package and run BalloonSim.exe</w:t>
+      </w:r>
+    </w:p>
+    <w:p>
+      <w:pPr>
+        <w:rPr>
+          <w:b/>
+          <w:bCs/>
+        </w:rPr>
+      </w:pPr>
+      <w:r>
+        <w:rPr>
+          <w:b/>
+          <w:bCs/>
+        </w:rPr>
+        <w:t>Mac:</w:t>
+      </w:r>
+      <w:r>
+        <w:rPr>
+          <w:b/>
+          <w:bCs/>
+        </w:rPr>
+        <w:t xml:space="preserve"> </w:t>
+      </w:r>
+      <w:r>
+        <w:t xml:space="preserve">Builds/Mac/ here you can choose your grade level package and download it. From there unzip the package and run </w:t>
+      </w:r>
+      <w:proofErr w:type="spellStart"/>
+      <w:r>
+        <w:t>BalloonSim.app</w:t>
+      </w:r>
+      <w:proofErr w:type="spellEnd"/>
     </w:p>
     <w:p>
       <w:r>
@@ -2299,47 +2357,12 @@
         <w:t>Wind Slider which allows an additional force to be applied to the balloon</w:t>
       </w:r>
     </w:p>
-    <w:p>
-      <w:pPr>
-        <w:pStyle w:val="ListParagraph"/>
-      </w:pPr>
-    </w:p>
-    <w:p>
-      <w:pPr>
-        <w:pStyle w:val="ListParagraph"/>
-      </w:pPr>
-    </w:p>
-    <w:p>
-      <w:pPr>
-        <w:pStyle w:val="ListParagraph"/>
-      </w:pPr>
-    </w:p>
-    <w:p>
-      <w:pPr>
-        <w:pStyle w:val="ListParagraph"/>
-      </w:pPr>
-    </w:p>
-    <w:p>
-      <w:pPr>
-        <w:pStyle w:val="ListParagraph"/>
-      </w:pPr>
-    </w:p>
-    <w:p>
-      <w:pPr>
-        <w:pStyle w:val="ListParagraph"/>
-      </w:pPr>
-    </w:p>
-    <w:p>
-      <w:pPr>
-        <w:pStyle w:val="ListParagraph"/>
-      </w:pPr>
-    </w:p>
     <w:p/>
     <w:p>
       <w:pPr>
         <w:pStyle w:val="Heading2"/>
       </w:pPr>
-      <w:bookmarkStart w:id="6" w:name="_Toc26044459"/>
+      <w:bookmarkStart w:id="5" w:name="_Toc26044459"/>
       <w:r>
         <w:lastRenderedPageBreak/>
         <w:t>What if I want to customize what is available</w:t>
@@ -2350,7 +2373,7 @@
       <w:r>
         <w:t>?</w:t>
       </w:r>
-      <w:bookmarkEnd w:id="6"/>
+      <w:bookmarkEnd w:id="5"/>
     </w:p>
     <w:p>
       <w:r>
@@ -2380,18 +2403,38 @@
     </w:p>
     <w:p>
       <w:r>
-        <w:t>Full path:</w:t>
+        <w:t>Full Windows Path:</w:t>
       </w:r>
       <w:r>
         <w:br/>
-        <w:t>%path_to_downloaded_package_folder</w:t>
-      </w:r>
+        <w:t>%path_to_downloaded_package_folder%/BalloonSim_Data/Config/config.json</w:t>
+      </w:r>
+    </w:p>
+    <w:p>
+      <w:pPr>
+        <w:spacing w:after="0"/>
+      </w:pPr>
+      <w:r>
+        <w:t xml:space="preserve">Full Mac Path: </w:t>
+      </w:r>
+    </w:p>
+    <w:p>
       <w:r>
         <w:t>%</w:t>
       </w:r>
-      <w:r>
-        <w:t>/BalloonSim_Data/config/config.json</w:t>
-      </w:r>
+      <w:proofErr w:type="spellStart"/>
+      <w:r>
+        <w:t>path_to_downloaded_package_folder</w:t>
+      </w:r>
+      <w:proofErr w:type="spellEnd"/>
+      <w:r>
+        <w:t>%/Contents/Config/</w:t>
+      </w:r>
+      <w:proofErr w:type="spellStart"/>
+      <w:r>
+        <w:t>config.json</w:t>
+      </w:r>
+      <w:proofErr w:type="spellEnd"/>
     </w:p>
     <w:p/>
     <w:p/>
@@ -2412,9 +2455,10 @@
     <w:p/>
     <w:p/>
     <w:p/>
-    <w:p/>
-    <w:p/>
-    <w:p/>
+    <w:p>
+      <w:bookmarkStart w:id="6" w:name="_GoBack"/>
+      <w:bookmarkEnd w:id="6"/>
+    </w:p>
     <w:p/>
     <w:p>
       <w:pPr>
@@ -2871,21 +2915,45 @@
       </w:r>
     </w:p>
     <w:p>
-      <w:r>
-        <w:t>%path_to_downloaded_package_folder</w:t>
-      </w:r>
+      <w:bookmarkStart w:id="18" w:name="_Toc26044471"/>
+      <w:r>
+        <w:t>Full Windows Path:</w:t>
+      </w:r>
+      <w:r>
+        <w:br/>
+        <w:t>%path_to_downloaded_package_folder%/BalloonSim_Data/Config/config.json</w:t>
+      </w:r>
+    </w:p>
+    <w:p>
+      <w:pPr>
+        <w:spacing w:after="0"/>
+      </w:pPr>
+      <w:r>
+        <w:t xml:space="preserve">Full Mac Path: </w:t>
+      </w:r>
+    </w:p>
+    <w:p>
       <w:r>
         <w:t>%</w:t>
       </w:r>
-      <w:r>
-        <w:t>/BalloonSim_Data/config/config.json</w:t>
-      </w:r>
+      <w:proofErr w:type="spellStart"/>
+      <w:r>
+        <w:t>path_to_downloaded_package_folder</w:t>
+      </w:r>
+      <w:proofErr w:type="spellEnd"/>
+      <w:r>
+        <w:t>%/Contents/Config/</w:t>
+      </w:r>
+      <w:proofErr w:type="spellStart"/>
+      <w:r>
+        <w:t>config.json</w:t>
+      </w:r>
+      <w:proofErr w:type="spellEnd"/>
     </w:p>
     <w:p>
       <w:pPr>
         <w:pStyle w:val="Heading2"/>
       </w:pPr>
-      <w:bookmarkStart w:id="18" w:name="_Toc26044471"/>
       <w:r>
         <w:t xml:space="preserve">Section </w:t>
       </w:r>
@@ -3271,6 +3339,7 @@
         </w:rPr>
       </w:pPr>
       <w:r>
+        <w:lastRenderedPageBreak/>
         <w:tab/>
       </w:r>
       <w:r>
@@ -3299,11 +3368,7 @@
         <w:t>radiusSlider</w:t>
       </w:r>
       <w:r>
-        <w:t xml:space="preserve"> is set to false it will disable the radius slider UI element but, allow for you to still change the balloon radius by using the inflate and deflate buttons. If the </w:t>
-      </w:r>
-      <w:r>
-        <w:lastRenderedPageBreak/>
-        <w:t>InflateDeflateButton and radiusSlider properties are set to false, the switch box to switch between changing the radius and changing the wind will be disabled and only the wind slider will be available for user. This feature is by default set to true for all configurations of the simulation</w:t>
+        <w:t xml:space="preserve"> is set to false it will disable the radius slider UI element but, allow for you to still change the balloon radius by using the inflate and deflate buttons. If the InflateDeflateButton and radiusSlider properties are set to false, the switch box to switch between changing the radius and changing the wind will be disabled and only the wind slider will be available for user. This feature is by default set to true for all configurations of the simulation</w:t>
       </w:r>
       <w:r>
         <w:t xml:space="preserve"> and values are in meters</w:t>
@@ -3723,6 +3788,7 @@
         <w:ind w:left="1440"/>
       </w:pPr>
       <w:r>
+        <w:lastRenderedPageBreak/>
         <w:t xml:space="preserve">Disabling the </w:t>
       </w:r>
       <w:r>
@@ -3759,11 +3825,7 @@
         <w:t xml:space="preserve">for changing between the wind and radius sliders </w:t>
       </w:r>
       <w:r>
-        <w:t xml:space="preserve">to disappear and only the wind slider will </w:t>
-      </w:r>
-      <w:r>
-        <w:lastRenderedPageBreak/>
-        <w:t>be available for the user. This feature is by default set to true for all configurations</w:t>
+        <w:t>to disappear and only the wind slider will be available for the user. This feature is by default set to true for all configurations</w:t>
       </w:r>
       <w:r>
         <w:t xml:space="preserve"> and values are in meters.</w:t>
@@ -4227,6 +4289,7 @@
       </w:pPr>
       <w:bookmarkStart w:id="22" w:name="_Toc26044475"/>
       <w:r>
+        <w:lastRenderedPageBreak/>
         <w:t>Section 1.</w:t>
       </w:r>
       <w:r>
@@ -4279,7 +4342,6 @@
         <w:ind w:left="720"/>
       </w:pPr>
       <w:r>
-        <w:lastRenderedPageBreak/>
         <w:tab/>
         <w:t xml:space="preserve">false - Disables the </w:t>
       </w:r>
@@ -4698,6 +4760,7 @@
           <w:b/>
           <w:bCs/>
         </w:rPr>
+        <w:lastRenderedPageBreak/>
         <w:t xml:space="preserve">Details: </w:t>
       </w:r>
     </w:p>
@@ -4716,11 +4779,7 @@
         <w:t>graph</w:t>
       </w:r>
       <w:r>
-        <w:t xml:space="preserve"> will show the graph in the bottom right corner of the users UI. Disabling the graph will remove </w:t>
-      </w:r>
-      <w:r>
-        <w:lastRenderedPageBreak/>
-        <w:t>the graph from the users UI. By default</w:t>
+        <w:t xml:space="preserve"> will show the graph in the bottom right corner of the users UI. Disabling the graph will remove the graph from the users UI. By default</w:t>
       </w:r>
       <w:r>
         <w:t>,</w:t>
@@ -6487,7 +6546,7 @@
 </file>
 
 <file path=customXml/itemProps1.xml><?xml version="1.0" encoding="utf-8"?>
-<ds:datastoreItem xmlns:ds="http://schemas.openxmlformats.org/officeDocument/2006/customXml" ds:itemID="{6CC17E2E-6F08-4919-8287-36A850535F3F}">
+<ds:datastoreItem xmlns:ds="http://schemas.openxmlformats.org/officeDocument/2006/customXml" ds:itemID="{421B8B25-DE74-B34E-924D-53439E91741B}">
   <ds:schemaRefs>
     <ds:schemaRef ds:uri="http://schemas.openxmlformats.org/officeDocument/2006/bibliography"/>
   </ds:schemaRefs>

</xml_diff>